<commit_message>
Add KPI weekly report
</commit_message>
<xml_diff>
--- a/Руководство по автоматизации отчетов группы мониторинга.docx
+++ b/Руководство по автоматизации отчетов группы мониторинга.docx
@@ -4,6 +4,13 @@
   <w:body>
     <w:sdt>
       <w:sdtPr>
+        <w:rPr>
+          <w:rFonts w:asciiTheme="minorHAnsi" w:eastAsiaTheme="minorHAnsi" w:hAnsiTheme="minorHAnsi" w:cstheme="minorBidi"/>
+          <w:color w:val="auto"/>
+          <w:sz w:val="22"/>
+          <w:szCs w:val="22"/>
+          <w:lang w:eastAsia="en-US"/>
+        </w:rPr>
         <w:id w:val="-611432923"/>
         <w:docPartObj>
           <w:docPartGallery w:val="Table of Contents"/>
@@ -12,13 +19,8 @@
       </w:sdtPr>
       <w:sdtEndPr>
         <w:rPr>
-          <w:rFonts w:asciiTheme="minorHAnsi" w:eastAsiaTheme="minorHAnsi" w:hAnsiTheme="minorHAnsi" w:cstheme="minorBidi"/>
           <w:b/>
           <w:bCs/>
-          <w:color w:val="auto"/>
-          <w:sz w:val="22"/>
-          <w:szCs w:val="22"/>
-          <w:lang w:eastAsia="en-US"/>
         </w:rPr>
       </w:sdtEndPr>
       <w:sdtContent>
@@ -37,8 +39,6 @@
             </w:rPr>
             <w:t>Оглавление</w:t>
           </w:r>
-          <w:bookmarkStart w:id="0" w:name="_GoBack"/>
-          <w:bookmarkEnd w:id="0"/>
         </w:p>
         <w:p>
           <w:pPr>
@@ -61,7 +61,7 @@
           <w:r>
             <w:fldChar w:fldCharType="separate"/>
           </w:r>
-          <w:hyperlink w:anchor="_Toc492907759" w:history="1">
+          <w:hyperlink w:anchor="_Toc492998410" w:history="1">
             <w:r>
               <w:rPr>
                 <w:rStyle w:val="a4"/>
@@ -90,7 +90,7 @@
                 <w:noProof/>
                 <w:webHidden/>
               </w:rPr>
-              <w:instrText xml:space="preserve"> PAGEREF _Toc492907759 \h </w:instrText>
+              <w:instrText xml:space="preserve"> PAGEREF _Toc492998410 \h </w:instrText>
             </w:r>
             <w:r>
               <w:rPr>
@@ -133,7 +133,7 @@
               <w:lang w:eastAsia="ru-RU"/>
             </w:rPr>
           </w:pPr>
-          <w:hyperlink w:anchor="_Toc492907760" w:history="1">
+          <w:hyperlink w:anchor="_Toc492998411" w:history="1">
             <w:r>
               <w:rPr>
                 <w:rStyle w:val="a4"/>
@@ -162,7 +162,7 @@
                 <w:noProof/>
                 <w:webHidden/>
               </w:rPr>
-              <w:instrText xml:space="preserve"> PAGEREF _Toc492907760 \h </w:instrText>
+              <w:instrText xml:space="preserve"> PAGEREF _Toc492998411 \h </w:instrText>
             </w:r>
             <w:r>
               <w:rPr>
@@ -205,17 +205,7 @@
               <w:lang w:eastAsia="ru-RU"/>
             </w:rPr>
           </w:pPr>
-          <w:hyperlink w:anchor="_Toc492907761" w:history="1">
-            <w:r>
-              <w:rPr>
-                <w:rStyle w:val="a4"/>
-                <w:rFonts w:cstheme="minorHAnsi"/>
-                <w:b/>
-                <w:noProof/>
-                <w:lang w:val="en-US"/>
-              </w:rPr>
-              <w:t xml:space="preserve">3. </w:t>
-            </w:r>
+          <w:hyperlink w:anchor="_Toc492998412" w:history="1">
             <w:r>
               <w:rPr>
                 <w:rStyle w:val="a4"/>
@@ -223,26 +213,7 @@
                 <w:b/>
                 <w:noProof/>
               </w:rPr>
-              <w:t>Необходимые</w:t>
-            </w:r>
-            <w:r>
-              <w:rPr>
-                <w:rStyle w:val="a4"/>
-                <w:rFonts w:cstheme="minorHAnsi"/>
-                <w:b/>
-                <w:noProof/>
-                <w:lang w:val="en-US"/>
-              </w:rPr>
-              <w:t xml:space="preserve"> </w:t>
-            </w:r>
-            <w:r>
-              <w:rPr>
-                <w:rStyle w:val="a4"/>
-                <w:rFonts w:cstheme="minorHAnsi"/>
-                <w:b/>
-                <w:noProof/>
-              </w:rPr>
-              <w:t>инструменты</w:t>
+              <w:t>3. Необходимые инструменты</w:t>
             </w:r>
             <w:r>
               <w:rPr>
@@ -263,7 +234,7 @@
                 <w:noProof/>
                 <w:webHidden/>
               </w:rPr>
-              <w:instrText xml:space="preserve"> PAGEREF _Toc492907761 \h </w:instrText>
+              <w:instrText xml:space="preserve"> PAGEREF _Toc492998412 \h </w:instrText>
             </w:r>
             <w:r>
               <w:rPr>
@@ -306,7 +277,7 @@
               <w:lang w:eastAsia="ru-RU"/>
             </w:rPr>
           </w:pPr>
-          <w:hyperlink w:anchor="_Toc492907762" w:history="1">
+          <w:hyperlink w:anchor="_Toc492998413" w:history="1">
             <w:r>
               <w:rPr>
                 <w:rStyle w:val="a4"/>
@@ -335,7 +306,7 @@
                 <w:noProof/>
                 <w:webHidden/>
               </w:rPr>
-              <w:instrText xml:space="preserve"> PAGEREF _Toc492907762 \h </w:instrText>
+              <w:instrText xml:space="preserve"> PAGEREF _Toc492998413 \h </w:instrText>
             </w:r>
             <w:r>
               <w:rPr>
@@ -378,7 +349,7 @@
               <w:lang w:eastAsia="ru-RU"/>
             </w:rPr>
           </w:pPr>
-          <w:hyperlink w:anchor="_Toc492907763" w:history="1">
+          <w:hyperlink w:anchor="_Toc492998414" w:history="1">
             <w:r>
               <w:rPr>
                 <w:rStyle w:val="a4"/>
@@ -407,7 +378,7 @@
                 <w:noProof/>
                 <w:webHidden/>
               </w:rPr>
-              <w:instrText xml:space="preserve"> PAGEREF _Toc492907763 \h </w:instrText>
+              <w:instrText xml:space="preserve"> PAGEREF _Toc492998414 \h </w:instrText>
             </w:r>
             <w:r>
               <w:rPr>
@@ -450,7 +421,7 @@
               <w:lang w:eastAsia="ru-RU"/>
             </w:rPr>
           </w:pPr>
-          <w:hyperlink w:anchor="_Toc492907764" w:history="1">
+          <w:hyperlink w:anchor="_Toc492998415" w:history="1">
             <w:r>
               <w:rPr>
                 <w:rStyle w:val="a4"/>
@@ -479,7 +450,7 @@
                 <w:noProof/>
                 <w:webHidden/>
               </w:rPr>
-              <w:instrText xml:space="preserve"> PAGEREF _Toc492907764 \h </w:instrText>
+              <w:instrText xml:space="preserve"> PAGEREF _Toc492998415 \h </w:instrText>
             </w:r>
             <w:r>
               <w:rPr>
@@ -548,6 +519,8 @@
           <w:lang w:val="en-US"/>
         </w:rPr>
       </w:pPr>
+      <w:bookmarkStart w:id="0" w:name="_GoBack"/>
+      <w:bookmarkEnd w:id="0"/>
     </w:p>
     <w:p/>
     <w:p/>
@@ -584,7 +557,7 @@
           <w:color w:val="auto"/>
         </w:rPr>
       </w:pPr>
-      <w:bookmarkStart w:id="1" w:name="_Toc492907759"/>
+      <w:bookmarkStart w:id="1" w:name="_Toc492998410"/>
       <w:r>
         <w:rPr>
           <w:rFonts w:asciiTheme="minorHAnsi" w:hAnsiTheme="minorHAnsi" w:cstheme="minorHAnsi"/>
@@ -936,7 +909,61 @@
           <w:sz w:val="24"/>
           <w:szCs w:val="24"/>
         </w:rPr>
-        <w:t>- недельный отчет директорам (каждую пятницу).</w:t>
+        <w:t>- недельный отчет директорам (каждую пятницу)</w:t>
+      </w:r>
+      <w:r>
+        <w:rPr>
+          <w:sz w:val="24"/>
+          <w:szCs w:val="24"/>
+        </w:rPr>
+        <w:t>;</w:t>
+      </w:r>
+    </w:p>
+    <w:p>
+      <w:pPr>
+        <w:spacing w:after="0"/>
+        <w:ind w:firstLine="708"/>
+        <w:jc w:val="both"/>
+        <w:rPr>
+          <w:sz w:val="24"/>
+          <w:szCs w:val="24"/>
+        </w:rPr>
+      </w:pPr>
+      <w:r>
+        <w:rPr>
+          <w:sz w:val="24"/>
+          <w:szCs w:val="24"/>
+        </w:rPr>
+        <w:t xml:space="preserve">- недельный отчет </w:t>
+      </w:r>
+      <w:r>
+        <w:rPr>
+          <w:sz w:val="24"/>
+          <w:szCs w:val="24"/>
+          <w:lang w:val="en-US"/>
+        </w:rPr>
+        <w:t>KPI</w:t>
+      </w:r>
+      <w:r>
+        <w:rPr>
+          <w:sz w:val="24"/>
+          <w:szCs w:val="24"/>
+        </w:rPr>
+        <w:t xml:space="preserve"> </w:t>
+      </w:r>
+      <w:r>
+        <w:rPr>
+          <w:sz w:val="24"/>
+          <w:szCs w:val="24"/>
+        </w:rPr>
+        <w:t>в разрезе месяца (каждый понедельник)</w:t>
+      </w:r>
+      <w:r>
+        <w:rPr>
+          <w:sz w:val="24"/>
+          <w:szCs w:val="24"/>
+        </w:rPr>
+        <w:t>.</w:t>
       </w:r>
     </w:p>
     <w:p>
@@ -995,7 +1022,7 @@
           <w:color w:val="auto"/>
         </w:rPr>
       </w:pPr>
-      <w:bookmarkStart w:id="2" w:name="_Toc492907760"/>
+      <w:bookmarkStart w:id="2" w:name="_Toc492998411"/>
       <w:r>
         <w:rPr>
           <w:rFonts w:asciiTheme="minorHAnsi" w:hAnsiTheme="minorHAnsi" w:cstheme="minorHAnsi"/>
@@ -1015,7 +1042,6 @@
         <w:rPr>
           <w:sz w:val="24"/>
           <w:szCs w:val="24"/>
-          <w:lang w:val="en-US"/>
         </w:rPr>
       </w:pPr>
       <w:r>
@@ -1060,7 +1086,7 @@
           <w:sz w:val="24"/>
           <w:szCs w:val="24"/>
         </w:rPr>
-        <w:t>2000 и, кроме того, нужна рабочая станция для передачи файлов с сервера на непосредственно общий ресурс (\\10.82.10.30\...). В качестве такой станции был выбран десктоп в кабинете мониторинга.</w:t>
+        <w:t>2000 и, кроме того, нужна рабочая станция для передачи файлов с сервера на общий ресурс (\\10.82.10.30\...). В качестве такой станции был выбран десктоп в кабинете мониторинга.</w:t>
       </w:r>
     </w:p>
     <w:p>
@@ -1215,22 +1241,50 @@
     <w:p>
       <w:pPr>
         <w:spacing w:after="0"/>
-        <w:jc w:val="both"/>
-        <w:rPr>
-          <w:sz w:val="24"/>
-          <w:szCs w:val="24"/>
-          <w:lang w:val="en-US"/>
-        </w:rPr>
-      </w:pPr>
-    </w:p>
-    <w:p>
-      <w:pPr>
-        <w:spacing w:after="0"/>
         <w:ind w:firstLine="708"/>
         <w:jc w:val="both"/>
         <w:rPr>
           <w:sz w:val="24"/>
           <w:szCs w:val="24"/>
+          <w:lang w:val="en-US"/>
+        </w:rPr>
+      </w:pPr>
+      <w:r>
+        <w:rPr>
+          <w:sz w:val="24"/>
+          <w:szCs w:val="24"/>
+          <w:lang w:val="en-US"/>
+        </w:rPr>
+        <w:t xml:space="preserve">- </w:t>
+      </w:r>
+      <w:r>
+        <w:rPr>
+          <w:sz w:val="24"/>
+          <w:szCs w:val="24"/>
+          <w:lang w:val="en-US"/>
+        </w:rPr>
+        <w:t>kpi_weekly_report_data_gathering.py</w:t>
+      </w:r>
+    </w:p>
+    <w:p>
+      <w:pPr>
+        <w:spacing w:after="0"/>
+        <w:jc w:val="both"/>
+        <w:rPr>
+          <w:sz w:val="24"/>
+          <w:szCs w:val="24"/>
+          <w:lang w:val="en-US"/>
+        </w:rPr>
+      </w:pPr>
+    </w:p>
+    <w:p>
+      <w:pPr>
+        <w:spacing w:after="0"/>
+        <w:ind w:firstLine="708"/>
+        <w:jc w:val="both"/>
+        <w:rPr>
+          <w:sz w:val="24"/>
+          <w:szCs w:val="24"/>
         </w:rPr>
       </w:pPr>
       <w:r>
@@ -1483,6 +1537,46 @@
           <w:lang w:val="en-US"/>
         </w:rPr>
         <w:t xml:space="preserve"> directors.py</w:t>
+      </w:r>
+    </w:p>
+    <w:p>
+      <w:pPr>
+        <w:spacing w:after="0"/>
+        <w:ind w:firstLine="708"/>
+        <w:jc w:val="both"/>
+        <w:rPr>
+          <w:sz w:val="24"/>
+          <w:szCs w:val="24"/>
+          <w:lang w:val="en-US"/>
+        </w:rPr>
+      </w:pPr>
+      <w:r>
+        <w:rPr>
+          <w:sz w:val="24"/>
+          <w:szCs w:val="24"/>
+          <w:lang w:val="en-US"/>
+        </w:rPr>
+        <w:t xml:space="preserve">- </w:t>
+      </w:r>
+      <w:proofErr w:type="spellStart"/>
+      <w:proofErr w:type="gramStart"/>
+      <w:r>
+        <w:rPr>
+          <w:sz w:val="24"/>
+          <w:szCs w:val="24"/>
+          <w:lang w:val="en-US"/>
+        </w:rPr>
+        <w:t>kpi</w:t>
+      </w:r>
+      <w:proofErr w:type="spellEnd"/>
+      <w:proofErr w:type="gramEnd"/>
+      <w:r>
+        <w:rPr>
+          <w:sz w:val="24"/>
+          <w:szCs w:val="24"/>
+          <w:lang w:val="en-US"/>
+        </w:rPr>
+        <w:t xml:space="preserve"> weekly report.py</w:t>
       </w:r>
     </w:p>
     <w:p>
@@ -1598,16 +1692,14 @@
           <w:rFonts w:asciiTheme="minorHAnsi" w:hAnsiTheme="minorHAnsi" w:cstheme="minorHAnsi"/>
           <w:b/>
           <w:color w:val="auto"/>
-          <w:lang w:val="en-US"/>
-        </w:rPr>
-      </w:pPr>
-      <w:bookmarkStart w:id="3" w:name="_Toc492907761"/>
+        </w:rPr>
+      </w:pPr>
+      <w:bookmarkStart w:id="3" w:name="_Toc492998412"/>
       <w:r>
         <w:rPr>
           <w:rFonts w:asciiTheme="minorHAnsi" w:hAnsiTheme="minorHAnsi" w:cstheme="minorHAnsi"/>
           <w:b/>
           <w:color w:val="auto"/>
-          <w:lang w:val="en-US"/>
         </w:rPr>
         <w:lastRenderedPageBreak/>
         <w:t>3</w:t>
@@ -1617,7 +1709,6 @@
           <w:rFonts w:asciiTheme="minorHAnsi" w:hAnsiTheme="minorHAnsi" w:cstheme="minorHAnsi"/>
           <w:b/>
           <w:color w:val="auto"/>
-          <w:lang w:val="en-US"/>
         </w:rPr>
         <w:t xml:space="preserve">. </w:t>
       </w:r>
@@ -1634,7 +1725,6 @@
           <w:rFonts w:asciiTheme="minorHAnsi" w:hAnsiTheme="minorHAnsi" w:cstheme="minorHAnsi"/>
           <w:b/>
           <w:color w:val="auto"/>
-          <w:lang w:val="en-US"/>
         </w:rPr>
         <w:t xml:space="preserve"> </w:t>
       </w:r>
@@ -2301,7 +2391,7 @@
           <w:color w:val="auto"/>
         </w:rPr>
       </w:pPr>
-      <w:bookmarkStart w:id="4" w:name="_Toc492907762"/>
+      <w:bookmarkStart w:id="4" w:name="_Toc492998413"/>
       <w:r>
         <w:rPr>
           <w:rFonts w:asciiTheme="minorHAnsi" w:hAnsiTheme="minorHAnsi" w:cstheme="minorHAnsi"/>
@@ -2309,1946 +2399,2165 @@
           <w:color w:val="auto"/>
         </w:rPr>
         <w:lastRenderedPageBreak/>
-        <w:t>4</w:t>
-      </w:r>
-      <w:r>
+        <w:t>4. Расписание выполнения</w:t>
+      </w:r>
+      <w:bookmarkEnd w:id="4"/>
+    </w:p>
+    <w:p>
+      <w:pPr>
+        <w:spacing w:after="0"/>
+        <w:jc w:val="both"/>
+        <w:rPr>
+          <w:sz w:val="24"/>
+          <w:szCs w:val="24"/>
+        </w:rPr>
+      </w:pPr>
+      <w:r>
+        <w:rPr>
+          <w:sz w:val="24"/>
+          <w:szCs w:val="24"/>
+        </w:rPr>
+        <w:tab/>
+      </w:r>
+      <w:r>
+        <w:rPr>
+          <w:sz w:val="24"/>
+          <w:szCs w:val="24"/>
+        </w:rPr>
+        <w:t xml:space="preserve">Содержимое файла </w:t>
+      </w:r>
+      <w:proofErr w:type="spellStart"/>
+      <w:r>
+        <w:rPr>
+          <w:sz w:val="24"/>
+          <w:szCs w:val="24"/>
+          <w:lang w:val="en-US"/>
+        </w:rPr>
+        <w:t>crontab</w:t>
+      </w:r>
+      <w:proofErr w:type="spellEnd"/>
+      <w:r>
+        <w:rPr>
+          <w:sz w:val="24"/>
+          <w:szCs w:val="24"/>
+        </w:rPr>
+        <w:t xml:space="preserve"> </w:t>
+      </w:r>
+      <w:r>
+        <w:rPr>
+          <w:sz w:val="24"/>
+          <w:szCs w:val="24"/>
+        </w:rPr>
+        <w:t xml:space="preserve">на сервере, выполняемое от пользователя </w:t>
+      </w:r>
+      <w:r>
+        <w:rPr>
+          <w:sz w:val="24"/>
+          <w:szCs w:val="24"/>
+          <w:lang w:val="en-US"/>
+        </w:rPr>
+        <w:t>root</w:t>
+      </w:r>
+      <w:r>
+        <w:rPr>
+          <w:sz w:val="24"/>
+          <w:szCs w:val="24"/>
+        </w:rPr>
+        <w:t xml:space="preserve"> </w:t>
+      </w:r>
+      <w:r>
+        <w:rPr>
+          <w:sz w:val="24"/>
+          <w:szCs w:val="24"/>
+        </w:rPr>
+        <w:t>и касающееся только рассматриваемой в рамках руководства предметной области:</w:t>
+      </w:r>
+    </w:p>
+    <w:p>
+      <w:pPr>
+        <w:spacing w:after="0"/>
+        <w:jc w:val="both"/>
+        <w:rPr>
+          <w:sz w:val="24"/>
+          <w:szCs w:val="24"/>
+        </w:rPr>
+      </w:pPr>
+    </w:p>
+    <w:p>
+      <w:pPr>
+        <w:spacing w:after="0"/>
+        <w:jc w:val="both"/>
+        <w:rPr>
+          <w:rFonts w:asciiTheme="majorHAnsi" w:hAnsiTheme="majorHAnsi" w:cstheme="majorHAnsi"/>
+          <w:lang w:val="en-US"/>
+        </w:rPr>
+      </w:pPr>
+      <w:r>
+        <w:rPr>
+          <w:rFonts w:asciiTheme="majorHAnsi" w:hAnsiTheme="majorHAnsi" w:cstheme="majorHAnsi"/>
+          <w:lang w:val="en-US"/>
+        </w:rPr>
+        <w:t>30 03 * * * cd /opt/</w:t>
+      </w:r>
+      <w:proofErr w:type="spellStart"/>
+      <w:r>
+        <w:rPr>
+          <w:rFonts w:asciiTheme="majorHAnsi" w:hAnsiTheme="majorHAnsi" w:cstheme="majorHAnsi"/>
+          <w:lang w:val="en-US"/>
+        </w:rPr>
+        <w:t>oss</w:t>
+      </w:r>
+      <w:proofErr w:type="spellEnd"/>
+      <w:r>
+        <w:rPr>
+          <w:rFonts w:asciiTheme="majorHAnsi" w:hAnsiTheme="majorHAnsi" w:cstheme="majorHAnsi"/>
+          <w:lang w:val="en-US"/>
+        </w:rPr>
+        <w:t>/server/</w:t>
+      </w:r>
+      <w:proofErr w:type="spellStart"/>
+      <w:r>
+        <w:rPr>
+          <w:rFonts w:asciiTheme="majorHAnsi" w:hAnsiTheme="majorHAnsi" w:cstheme="majorHAnsi"/>
+          <w:lang w:val="en-US"/>
+        </w:rPr>
+        <w:t>var</w:t>
+      </w:r>
+      <w:proofErr w:type="spellEnd"/>
+      <w:r>
+        <w:rPr>
+          <w:rFonts w:asciiTheme="majorHAnsi" w:hAnsiTheme="majorHAnsi" w:cstheme="majorHAnsi"/>
+          <w:lang w:val="en-US"/>
+        </w:rPr>
+        <w:t>/</w:t>
+      </w:r>
+      <w:proofErr w:type="spellStart"/>
+      <w:r>
+        <w:rPr>
+          <w:rFonts w:asciiTheme="majorHAnsi" w:hAnsiTheme="majorHAnsi" w:cstheme="majorHAnsi"/>
+          <w:lang w:val="en-US"/>
+        </w:rPr>
+        <w:t>fileint</w:t>
+      </w:r>
+      <w:proofErr w:type="spellEnd"/>
+      <w:r>
+        <w:rPr>
+          <w:rFonts w:asciiTheme="majorHAnsi" w:hAnsiTheme="majorHAnsi" w:cstheme="majorHAnsi"/>
+          <w:lang w:val="en-US"/>
+        </w:rPr>
+        <w:t>/pm/</w:t>
+      </w:r>
+      <w:proofErr w:type="spellStart"/>
+      <w:r>
+        <w:rPr>
+          <w:rFonts w:asciiTheme="majorHAnsi" w:hAnsiTheme="majorHAnsi" w:cstheme="majorHAnsi"/>
+          <w:lang w:val="en-US"/>
+        </w:rPr>
+        <w:t>NOC_reports</w:t>
+      </w:r>
+      <w:proofErr w:type="spellEnd"/>
+      <w:r>
+        <w:rPr>
+          <w:rFonts w:asciiTheme="majorHAnsi" w:hAnsiTheme="majorHAnsi" w:cstheme="majorHAnsi"/>
+          <w:lang w:val="en-US"/>
+        </w:rPr>
+        <w:t>/</w:t>
+      </w:r>
+      <w:proofErr w:type="spellStart"/>
+      <w:r>
+        <w:rPr>
+          <w:rFonts w:asciiTheme="majorHAnsi" w:hAnsiTheme="majorHAnsi" w:cstheme="majorHAnsi"/>
+          <w:lang w:val="en-US"/>
+        </w:rPr>
+        <w:t>Daily_report</w:t>
+      </w:r>
+      <w:proofErr w:type="spellEnd"/>
+      <w:r>
+        <w:rPr>
+          <w:rFonts w:asciiTheme="majorHAnsi" w:hAnsiTheme="majorHAnsi" w:cstheme="majorHAnsi"/>
+          <w:lang w:val="en-US"/>
+        </w:rPr>
+        <w:t xml:space="preserve"> &amp;&amp; /</w:t>
+      </w:r>
+      <w:proofErr w:type="spellStart"/>
+      <w:r>
+        <w:rPr>
+          <w:rFonts w:asciiTheme="majorHAnsi" w:hAnsiTheme="majorHAnsi" w:cstheme="majorHAnsi"/>
+          <w:lang w:val="en-US"/>
+        </w:rPr>
+        <w:t>usr</w:t>
+      </w:r>
+      <w:proofErr w:type="spellEnd"/>
+      <w:r>
+        <w:rPr>
+          <w:rFonts w:asciiTheme="majorHAnsi" w:hAnsiTheme="majorHAnsi" w:cstheme="majorHAnsi"/>
+          <w:lang w:val="en-US"/>
+        </w:rPr>
+        <w:t>/bin/python daily_report_data_gathering.py</w:t>
+      </w:r>
+    </w:p>
+    <w:p>
+      <w:pPr>
+        <w:spacing w:after="0"/>
+        <w:jc w:val="both"/>
+        <w:rPr>
+          <w:rFonts w:asciiTheme="majorHAnsi" w:hAnsiTheme="majorHAnsi" w:cstheme="majorHAnsi"/>
+        </w:rPr>
+      </w:pPr>
+      <w:r>
+        <w:rPr>
+          <w:rFonts w:asciiTheme="majorHAnsi" w:hAnsiTheme="majorHAnsi" w:cstheme="majorHAnsi"/>
+          <w:lang w:val="en-US"/>
+        </w:rPr>
+        <w:t>30 06 * * * cd /opt/</w:t>
+      </w:r>
+      <w:proofErr w:type="spellStart"/>
+      <w:r>
+        <w:rPr>
+          <w:rFonts w:asciiTheme="majorHAnsi" w:hAnsiTheme="majorHAnsi" w:cstheme="majorHAnsi"/>
+          <w:lang w:val="en-US"/>
+        </w:rPr>
+        <w:t>oss</w:t>
+      </w:r>
+      <w:proofErr w:type="spellEnd"/>
+      <w:r>
+        <w:rPr>
+          <w:rFonts w:asciiTheme="majorHAnsi" w:hAnsiTheme="majorHAnsi" w:cstheme="majorHAnsi"/>
+          <w:lang w:val="en-US"/>
+        </w:rPr>
+        <w:t>/server/</w:t>
+      </w:r>
+      <w:proofErr w:type="spellStart"/>
+      <w:r>
+        <w:rPr>
+          <w:rFonts w:asciiTheme="majorHAnsi" w:hAnsiTheme="majorHAnsi" w:cstheme="majorHAnsi"/>
+          <w:lang w:val="en-US"/>
+        </w:rPr>
+        <w:t>var</w:t>
+      </w:r>
+      <w:proofErr w:type="spellEnd"/>
+      <w:r>
+        <w:rPr>
+          <w:rFonts w:asciiTheme="majorHAnsi" w:hAnsiTheme="majorHAnsi" w:cstheme="majorHAnsi"/>
+          <w:lang w:val="en-US"/>
+        </w:rPr>
+        <w:t>/</w:t>
+      </w:r>
+      <w:proofErr w:type="spellStart"/>
+      <w:r>
+        <w:rPr>
+          <w:rFonts w:asciiTheme="majorHAnsi" w:hAnsiTheme="majorHAnsi" w:cstheme="majorHAnsi"/>
+          <w:lang w:val="en-US"/>
+        </w:rPr>
+        <w:t>fileint</w:t>
+      </w:r>
+      <w:proofErr w:type="spellEnd"/>
+      <w:r>
+        <w:rPr>
+          <w:rFonts w:asciiTheme="majorHAnsi" w:hAnsiTheme="majorHAnsi" w:cstheme="majorHAnsi"/>
+          <w:lang w:val="en-US"/>
+        </w:rPr>
+        <w:t>/pm/</w:t>
+      </w:r>
+      <w:proofErr w:type="spellStart"/>
+      <w:r>
+        <w:rPr>
+          <w:rFonts w:asciiTheme="majorHAnsi" w:hAnsiTheme="majorHAnsi" w:cstheme="majorHAnsi"/>
+          <w:lang w:val="en-US"/>
+        </w:rPr>
+        <w:t>NOC_reports</w:t>
+      </w:r>
+      <w:proofErr w:type="spellEnd"/>
+      <w:r>
+        <w:rPr>
+          <w:rFonts w:asciiTheme="majorHAnsi" w:hAnsiTheme="majorHAnsi" w:cstheme="majorHAnsi"/>
+          <w:lang w:val="en-US"/>
+        </w:rPr>
+        <w:t>/</w:t>
+      </w:r>
+      <w:proofErr w:type="spellStart"/>
+      <w:r>
+        <w:rPr>
+          <w:rFonts w:asciiTheme="majorHAnsi" w:hAnsiTheme="majorHAnsi" w:cstheme="majorHAnsi"/>
+          <w:lang w:val="en-US"/>
+        </w:rPr>
+        <w:t>KPI_weekly_report</w:t>
+      </w:r>
+      <w:proofErr w:type="spellEnd"/>
+      <w:r>
+        <w:rPr>
+          <w:rFonts w:asciiTheme="majorHAnsi" w:hAnsiTheme="majorHAnsi" w:cstheme="majorHAnsi"/>
+          <w:lang w:val="en-US"/>
+        </w:rPr>
+        <w:t>/ &amp;&amp; /</w:t>
+      </w:r>
+      <w:proofErr w:type="spellStart"/>
+      <w:r>
+        <w:rPr>
+          <w:rFonts w:asciiTheme="majorHAnsi" w:hAnsiTheme="majorHAnsi" w:cstheme="majorHAnsi"/>
+          <w:lang w:val="en-US"/>
+        </w:rPr>
+        <w:t>usr</w:t>
+      </w:r>
+      <w:proofErr w:type="spellEnd"/>
+      <w:r>
+        <w:rPr>
+          <w:rFonts w:asciiTheme="majorHAnsi" w:hAnsiTheme="majorHAnsi" w:cstheme="majorHAnsi"/>
+          <w:lang w:val="en-US"/>
+        </w:rPr>
+        <w:t>/bin/python kpi_weekly_report_data_gathering.py</w:t>
+      </w:r>
+    </w:p>
+    <w:p>
+      <w:pPr>
+        <w:spacing w:after="0"/>
+        <w:jc w:val="both"/>
+        <w:rPr>
+          <w:rFonts w:asciiTheme="majorHAnsi" w:hAnsiTheme="majorHAnsi" w:cstheme="majorHAnsi"/>
+          <w:lang w:val="en-US"/>
+        </w:rPr>
+      </w:pPr>
+      <w:r>
+        <w:rPr>
+          <w:rFonts w:asciiTheme="majorHAnsi" w:hAnsiTheme="majorHAnsi" w:cstheme="majorHAnsi"/>
+          <w:lang w:val="en-US"/>
+        </w:rPr>
+        <w:t>30 07 * * * cd /opt/</w:t>
+      </w:r>
+      <w:proofErr w:type="spellStart"/>
+      <w:r>
+        <w:rPr>
+          <w:rFonts w:asciiTheme="majorHAnsi" w:hAnsiTheme="majorHAnsi" w:cstheme="majorHAnsi"/>
+          <w:lang w:val="en-US"/>
+        </w:rPr>
+        <w:t>oss</w:t>
+      </w:r>
+      <w:proofErr w:type="spellEnd"/>
+      <w:r>
+        <w:rPr>
+          <w:rFonts w:asciiTheme="majorHAnsi" w:hAnsiTheme="majorHAnsi" w:cstheme="majorHAnsi"/>
+          <w:lang w:val="en-US"/>
+        </w:rPr>
+        <w:t>/server/</w:t>
+      </w:r>
+      <w:proofErr w:type="spellStart"/>
+      <w:r>
+        <w:rPr>
+          <w:rFonts w:asciiTheme="majorHAnsi" w:hAnsiTheme="majorHAnsi" w:cstheme="majorHAnsi"/>
+          <w:lang w:val="en-US"/>
+        </w:rPr>
+        <w:t>var</w:t>
+      </w:r>
+      <w:proofErr w:type="spellEnd"/>
+      <w:r>
+        <w:rPr>
+          <w:rFonts w:asciiTheme="majorHAnsi" w:hAnsiTheme="majorHAnsi" w:cstheme="majorHAnsi"/>
+          <w:lang w:val="en-US"/>
+        </w:rPr>
+        <w:t>/</w:t>
+      </w:r>
+      <w:proofErr w:type="spellStart"/>
+      <w:r>
+        <w:rPr>
+          <w:rFonts w:asciiTheme="majorHAnsi" w:hAnsiTheme="majorHAnsi" w:cstheme="majorHAnsi"/>
+          <w:lang w:val="en-US"/>
+        </w:rPr>
+        <w:t>fileint</w:t>
+      </w:r>
+      <w:proofErr w:type="spellEnd"/>
+      <w:r>
+        <w:rPr>
+          <w:rFonts w:asciiTheme="majorHAnsi" w:hAnsiTheme="majorHAnsi" w:cstheme="majorHAnsi"/>
+          <w:lang w:val="en-US"/>
+        </w:rPr>
+        <w:t>/pm/</w:t>
+      </w:r>
+      <w:proofErr w:type="spellStart"/>
+      <w:r>
+        <w:rPr>
+          <w:rFonts w:asciiTheme="majorHAnsi" w:hAnsiTheme="majorHAnsi" w:cstheme="majorHAnsi"/>
+          <w:lang w:val="en-US"/>
+        </w:rPr>
+        <w:t>NOC_reports</w:t>
+      </w:r>
+      <w:proofErr w:type="spellEnd"/>
+      <w:r>
+        <w:rPr>
+          <w:rFonts w:asciiTheme="majorHAnsi" w:hAnsiTheme="majorHAnsi" w:cstheme="majorHAnsi"/>
+          <w:lang w:val="en-US"/>
+        </w:rPr>
+        <w:t>/</w:t>
+      </w:r>
+      <w:proofErr w:type="spellStart"/>
+      <w:r>
+        <w:rPr>
+          <w:rFonts w:asciiTheme="majorHAnsi" w:hAnsiTheme="majorHAnsi" w:cstheme="majorHAnsi"/>
+          <w:lang w:val="en-US"/>
+        </w:rPr>
+        <w:t>Traffic_utilization</w:t>
+      </w:r>
+      <w:proofErr w:type="spellEnd"/>
+      <w:r>
+        <w:rPr>
+          <w:rFonts w:asciiTheme="majorHAnsi" w:hAnsiTheme="majorHAnsi" w:cstheme="majorHAnsi"/>
+          <w:lang w:val="en-US"/>
+        </w:rPr>
+        <w:t xml:space="preserve"> &amp;&amp; /</w:t>
+      </w:r>
+      <w:proofErr w:type="spellStart"/>
+      <w:r>
+        <w:rPr>
+          <w:rFonts w:asciiTheme="majorHAnsi" w:hAnsiTheme="majorHAnsi" w:cstheme="majorHAnsi"/>
+          <w:lang w:val="en-US"/>
+        </w:rPr>
+        <w:t>usr</w:t>
+      </w:r>
+      <w:proofErr w:type="spellEnd"/>
+      <w:r>
+        <w:rPr>
+          <w:rFonts w:asciiTheme="majorHAnsi" w:hAnsiTheme="majorHAnsi" w:cstheme="majorHAnsi"/>
+          <w:lang w:val="en-US"/>
+        </w:rPr>
+        <w:t>/bin/python traffic_utilization_data_gathering.py</w:t>
+      </w:r>
+    </w:p>
+    <w:p>
+      <w:pPr>
+        <w:spacing w:after="0"/>
+        <w:jc w:val="both"/>
+        <w:rPr>
+          <w:rFonts w:asciiTheme="majorHAnsi" w:hAnsiTheme="majorHAnsi" w:cstheme="majorHAnsi"/>
+          <w:lang w:val="en-US"/>
+        </w:rPr>
+      </w:pPr>
+      <w:r>
+        <w:rPr>
+          <w:rFonts w:asciiTheme="majorHAnsi" w:hAnsiTheme="majorHAnsi" w:cstheme="majorHAnsi"/>
+          <w:lang w:val="en-US"/>
+        </w:rPr>
+        <w:t>00 08 * * * cd /opt/</w:t>
+      </w:r>
+      <w:proofErr w:type="spellStart"/>
+      <w:r>
+        <w:rPr>
+          <w:rFonts w:asciiTheme="majorHAnsi" w:hAnsiTheme="majorHAnsi" w:cstheme="majorHAnsi"/>
+          <w:lang w:val="en-US"/>
+        </w:rPr>
+        <w:t>oss</w:t>
+      </w:r>
+      <w:proofErr w:type="spellEnd"/>
+      <w:r>
+        <w:rPr>
+          <w:rFonts w:asciiTheme="majorHAnsi" w:hAnsiTheme="majorHAnsi" w:cstheme="majorHAnsi"/>
+          <w:lang w:val="en-US"/>
+        </w:rPr>
+        <w:t>/server/</w:t>
+      </w:r>
+      <w:proofErr w:type="spellStart"/>
+      <w:r>
+        <w:rPr>
+          <w:rFonts w:asciiTheme="majorHAnsi" w:hAnsiTheme="majorHAnsi" w:cstheme="majorHAnsi"/>
+          <w:lang w:val="en-US"/>
+        </w:rPr>
+        <w:t>var</w:t>
+      </w:r>
+      <w:proofErr w:type="spellEnd"/>
+      <w:r>
+        <w:rPr>
+          <w:rFonts w:asciiTheme="majorHAnsi" w:hAnsiTheme="majorHAnsi" w:cstheme="majorHAnsi"/>
+          <w:lang w:val="en-US"/>
+        </w:rPr>
+        <w:t>/</w:t>
+      </w:r>
+      <w:proofErr w:type="spellStart"/>
+      <w:r>
+        <w:rPr>
+          <w:rFonts w:asciiTheme="majorHAnsi" w:hAnsiTheme="majorHAnsi" w:cstheme="majorHAnsi"/>
+          <w:lang w:val="en-US"/>
+        </w:rPr>
+        <w:t>fileint</w:t>
+      </w:r>
+      <w:proofErr w:type="spellEnd"/>
+      <w:r>
+        <w:rPr>
+          <w:rFonts w:asciiTheme="majorHAnsi" w:hAnsiTheme="majorHAnsi" w:cstheme="majorHAnsi"/>
+          <w:lang w:val="en-US"/>
+        </w:rPr>
+        <w:t>/pm/</w:t>
+      </w:r>
+      <w:proofErr w:type="spellStart"/>
+      <w:r>
+        <w:rPr>
+          <w:rFonts w:asciiTheme="majorHAnsi" w:hAnsiTheme="majorHAnsi" w:cstheme="majorHAnsi"/>
+          <w:lang w:val="en-US"/>
+        </w:rPr>
+        <w:t>NOC_reports</w:t>
+      </w:r>
+      <w:proofErr w:type="spellEnd"/>
+      <w:r>
+        <w:rPr>
+          <w:rFonts w:asciiTheme="majorHAnsi" w:hAnsiTheme="majorHAnsi" w:cstheme="majorHAnsi"/>
+          <w:lang w:val="en-US"/>
+        </w:rPr>
+        <w:t>/</w:t>
+      </w:r>
+      <w:proofErr w:type="spellStart"/>
+      <w:r>
+        <w:rPr>
+          <w:rFonts w:asciiTheme="majorHAnsi" w:hAnsiTheme="majorHAnsi" w:cstheme="majorHAnsi"/>
+          <w:lang w:val="en-US"/>
+        </w:rPr>
+        <w:t>VLR_Sharkov</w:t>
+      </w:r>
+      <w:proofErr w:type="spellEnd"/>
+      <w:r>
+        <w:rPr>
+          <w:rFonts w:asciiTheme="majorHAnsi" w:hAnsiTheme="majorHAnsi" w:cstheme="majorHAnsi"/>
+          <w:lang w:val="en-US"/>
+        </w:rPr>
+        <w:t xml:space="preserve"> &amp;&amp; /</w:t>
+      </w:r>
+      <w:proofErr w:type="spellStart"/>
+      <w:r>
+        <w:rPr>
+          <w:rFonts w:asciiTheme="majorHAnsi" w:hAnsiTheme="majorHAnsi" w:cstheme="majorHAnsi"/>
+          <w:lang w:val="en-US"/>
+        </w:rPr>
+        <w:t>usr</w:t>
+      </w:r>
+      <w:proofErr w:type="spellEnd"/>
+      <w:r>
+        <w:rPr>
+          <w:rFonts w:asciiTheme="majorHAnsi" w:hAnsiTheme="majorHAnsi" w:cstheme="majorHAnsi"/>
+          <w:lang w:val="en-US"/>
+        </w:rPr>
+        <w:t>/bin/python vlr_sharkov_data_gathering.py</w:t>
+      </w:r>
+    </w:p>
+    <w:p>
+      <w:pPr>
+        <w:spacing w:after="0"/>
+        <w:jc w:val="both"/>
+        <w:rPr>
+          <w:rFonts w:asciiTheme="majorHAnsi" w:hAnsiTheme="majorHAnsi" w:cstheme="majorHAnsi"/>
+          <w:lang w:val="en-US"/>
+        </w:rPr>
+      </w:pPr>
+      <w:r>
+        <w:rPr>
+          <w:rFonts w:asciiTheme="majorHAnsi" w:hAnsiTheme="majorHAnsi" w:cstheme="majorHAnsi"/>
+          <w:lang w:val="en-US"/>
+        </w:rPr>
+        <w:t>30 08 * * * cd /opt/</w:t>
+      </w:r>
+      <w:proofErr w:type="spellStart"/>
+      <w:r>
+        <w:rPr>
+          <w:rFonts w:asciiTheme="majorHAnsi" w:hAnsiTheme="majorHAnsi" w:cstheme="majorHAnsi"/>
+          <w:lang w:val="en-US"/>
+        </w:rPr>
+        <w:t>oss</w:t>
+      </w:r>
+      <w:proofErr w:type="spellEnd"/>
+      <w:r>
+        <w:rPr>
+          <w:rFonts w:asciiTheme="majorHAnsi" w:hAnsiTheme="majorHAnsi" w:cstheme="majorHAnsi"/>
+          <w:lang w:val="en-US"/>
+        </w:rPr>
+        <w:t>/server/</w:t>
+      </w:r>
+      <w:proofErr w:type="spellStart"/>
+      <w:r>
+        <w:rPr>
+          <w:rFonts w:asciiTheme="majorHAnsi" w:hAnsiTheme="majorHAnsi" w:cstheme="majorHAnsi"/>
+          <w:lang w:val="en-US"/>
+        </w:rPr>
+        <w:t>var</w:t>
+      </w:r>
+      <w:proofErr w:type="spellEnd"/>
+      <w:r>
+        <w:rPr>
+          <w:rFonts w:asciiTheme="majorHAnsi" w:hAnsiTheme="majorHAnsi" w:cstheme="majorHAnsi"/>
+          <w:lang w:val="en-US"/>
+        </w:rPr>
+        <w:t>/</w:t>
+      </w:r>
+      <w:proofErr w:type="spellStart"/>
+      <w:r>
+        <w:rPr>
+          <w:rFonts w:asciiTheme="majorHAnsi" w:hAnsiTheme="majorHAnsi" w:cstheme="majorHAnsi"/>
+          <w:lang w:val="en-US"/>
+        </w:rPr>
+        <w:t>fileint</w:t>
+      </w:r>
+      <w:proofErr w:type="spellEnd"/>
+      <w:r>
+        <w:rPr>
+          <w:rFonts w:asciiTheme="majorHAnsi" w:hAnsiTheme="majorHAnsi" w:cstheme="majorHAnsi"/>
+          <w:lang w:val="en-US"/>
+        </w:rPr>
+        <w:t>/pm/</w:t>
+      </w:r>
+      <w:proofErr w:type="spellStart"/>
+      <w:r>
+        <w:rPr>
+          <w:rFonts w:asciiTheme="majorHAnsi" w:hAnsiTheme="majorHAnsi" w:cstheme="majorHAnsi"/>
+          <w:lang w:val="en-US"/>
+        </w:rPr>
+        <w:t>NOC_reports</w:t>
+      </w:r>
+      <w:proofErr w:type="spellEnd"/>
+      <w:r>
+        <w:rPr>
+          <w:rFonts w:asciiTheme="majorHAnsi" w:hAnsiTheme="majorHAnsi" w:cstheme="majorHAnsi"/>
+          <w:lang w:val="en-US"/>
+        </w:rPr>
+        <w:t>/</w:t>
+      </w:r>
+      <w:proofErr w:type="spellStart"/>
+      <w:r>
+        <w:rPr>
+          <w:rFonts w:asciiTheme="majorHAnsi" w:hAnsiTheme="majorHAnsi" w:cstheme="majorHAnsi"/>
+          <w:lang w:val="en-US"/>
+        </w:rPr>
+        <w:t>VLR_Zentsov</w:t>
+      </w:r>
+      <w:proofErr w:type="spellEnd"/>
+      <w:r>
+        <w:rPr>
+          <w:rFonts w:asciiTheme="majorHAnsi" w:hAnsiTheme="majorHAnsi" w:cstheme="majorHAnsi"/>
+          <w:lang w:val="en-US"/>
+        </w:rPr>
+        <w:t xml:space="preserve"> &amp;&amp; /</w:t>
+      </w:r>
+      <w:proofErr w:type="spellStart"/>
+      <w:r>
+        <w:rPr>
+          <w:rFonts w:asciiTheme="majorHAnsi" w:hAnsiTheme="majorHAnsi" w:cstheme="majorHAnsi"/>
+          <w:lang w:val="en-US"/>
+        </w:rPr>
+        <w:t>usr</w:t>
+      </w:r>
+      <w:proofErr w:type="spellEnd"/>
+      <w:r>
+        <w:rPr>
+          <w:rFonts w:asciiTheme="majorHAnsi" w:hAnsiTheme="majorHAnsi" w:cstheme="majorHAnsi"/>
+          <w:lang w:val="en-US"/>
+        </w:rPr>
+        <w:t>/bin/python vlr_zentsov_data_gathering.py</w:t>
+      </w:r>
+    </w:p>
+    <w:p>
+      <w:pPr>
+        <w:spacing w:after="0"/>
+        <w:jc w:val="both"/>
+        <w:rPr>
+          <w:rFonts w:asciiTheme="majorHAnsi" w:hAnsiTheme="majorHAnsi" w:cstheme="majorHAnsi"/>
+          <w:lang w:val="en-US"/>
+        </w:rPr>
+      </w:pPr>
+      <w:r>
+        <w:rPr>
+          <w:rFonts w:asciiTheme="majorHAnsi" w:hAnsiTheme="majorHAnsi" w:cstheme="majorHAnsi"/>
+          <w:lang w:val="en-US"/>
+        </w:rPr>
+        <w:t>00 09 * * * cd /opt/</w:t>
+      </w:r>
+      <w:proofErr w:type="spellStart"/>
+      <w:r>
+        <w:rPr>
+          <w:rFonts w:asciiTheme="majorHAnsi" w:hAnsiTheme="majorHAnsi" w:cstheme="majorHAnsi"/>
+          <w:lang w:val="en-US"/>
+        </w:rPr>
+        <w:t>oss</w:t>
+      </w:r>
+      <w:proofErr w:type="spellEnd"/>
+      <w:r>
+        <w:rPr>
+          <w:rFonts w:asciiTheme="majorHAnsi" w:hAnsiTheme="majorHAnsi" w:cstheme="majorHAnsi"/>
+          <w:lang w:val="en-US"/>
+        </w:rPr>
+        <w:t>/server/</w:t>
+      </w:r>
+      <w:proofErr w:type="spellStart"/>
+      <w:r>
+        <w:rPr>
+          <w:rFonts w:asciiTheme="majorHAnsi" w:hAnsiTheme="majorHAnsi" w:cstheme="majorHAnsi"/>
+          <w:lang w:val="en-US"/>
+        </w:rPr>
+        <w:t>var</w:t>
+      </w:r>
+      <w:proofErr w:type="spellEnd"/>
+      <w:r>
+        <w:rPr>
+          <w:rFonts w:asciiTheme="majorHAnsi" w:hAnsiTheme="majorHAnsi" w:cstheme="majorHAnsi"/>
+          <w:lang w:val="en-US"/>
+        </w:rPr>
+        <w:t>/</w:t>
+      </w:r>
+      <w:proofErr w:type="spellStart"/>
+      <w:r>
+        <w:rPr>
+          <w:rFonts w:asciiTheme="majorHAnsi" w:hAnsiTheme="majorHAnsi" w:cstheme="majorHAnsi"/>
+          <w:lang w:val="en-US"/>
+        </w:rPr>
+        <w:t>fileint</w:t>
+      </w:r>
+      <w:proofErr w:type="spellEnd"/>
+      <w:r>
+        <w:rPr>
+          <w:rFonts w:asciiTheme="majorHAnsi" w:hAnsiTheme="majorHAnsi" w:cstheme="majorHAnsi"/>
+          <w:lang w:val="en-US"/>
+        </w:rPr>
+        <w:t>/pm/</w:t>
+      </w:r>
+      <w:proofErr w:type="spellStart"/>
+      <w:r>
+        <w:rPr>
+          <w:rFonts w:asciiTheme="majorHAnsi" w:hAnsiTheme="majorHAnsi" w:cstheme="majorHAnsi"/>
+          <w:lang w:val="en-US"/>
+        </w:rPr>
+        <w:t>NOC_reports</w:t>
+      </w:r>
+      <w:proofErr w:type="spellEnd"/>
+      <w:r>
+        <w:rPr>
+          <w:rFonts w:asciiTheme="majorHAnsi" w:hAnsiTheme="majorHAnsi" w:cstheme="majorHAnsi"/>
+          <w:lang w:val="en-US"/>
+        </w:rPr>
+        <w:t>/</w:t>
+      </w:r>
+      <w:proofErr w:type="spellStart"/>
+      <w:r>
+        <w:rPr>
+          <w:rFonts w:asciiTheme="majorHAnsi" w:hAnsiTheme="majorHAnsi" w:cstheme="majorHAnsi"/>
+          <w:lang w:val="en-US"/>
+        </w:rPr>
+        <w:t>Weekly_directors</w:t>
+      </w:r>
+      <w:proofErr w:type="spellEnd"/>
+      <w:r>
+        <w:rPr>
+          <w:rFonts w:asciiTheme="majorHAnsi" w:hAnsiTheme="majorHAnsi" w:cstheme="majorHAnsi"/>
+          <w:lang w:val="en-US"/>
+        </w:rPr>
+        <w:t xml:space="preserve"> &amp;&amp; /</w:t>
+      </w:r>
+      <w:proofErr w:type="spellStart"/>
+      <w:r>
+        <w:rPr>
+          <w:rFonts w:asciiTheme="majorHAnsi" w:hAnsiTheme="majorHAnsi" w:cstheme="majorHAnsi"/>
+          <w:lang w:val="en-US"/>
+        </w:rPr>
+        <w:t>usr</w:t>
+      </w:r>
+      <w:proofErr w:type="spellEnd"/>
+      <w:r>
+        <w:rPr>
+          <w:rFonts w:asciiTheme="majorHAnsi" w:hAnsiTheme="majorHAnsi" w:cstheme="majorHAnsi"/>
+          <w:lang w:val="en-US"/>
+        </w:rPr>
+        <w:t>/bin/python weekly_directors_data_gathering.py</w:t>
+      </w:r>
+    </w:p>
+    <w:p>
+      <w:pPr>
+        <w:spacing w:after="0"/>
+        <w:jc w:val="both"/>
+        <w:rPr>
+          <w:rFonts w:asciiTheme="majorHAnsi" w:hAnsiTheme="majorHAnsi" w:cstheme="majorHAnsi"/>
+          <w:lang w:val="en-US"/>
+        </w:rPr>
+      </w:pPr>
+      <w:r>
+        <w:rPr>
+          <w:rFonts w:asciiTheme="majorHAnsi" w:hAnsiTheme="majorHAnsi" w:cstheme="majorHAnsi"/>
+          <w:lang w:val="en-US"/>
+        </w:rPr>
+        <w:t>45 07 * * 5 cd /opt/</w:t>
+      </w:r>
+      <w:proofErr w:type="spellStart"/>
+      <w:r>
+        <w:rPr>
+          <w:rFonts w:asciiTheme="majorHAnsi" w:hAnsiTheme="majorHAnsi" w:cstheme="majorHAnsi"/>
+          <w:lang w:val="en-US"/>
+        </w:rPr>
+        <w:t>oss</w:t>
+      </w:r>
+      <w:proofErr w:type="spellEnd"/>
+      <w:r>
+        <w:rPr>
+          <w:rFonts w:asciiTheme="majorHAnsi" w:hAnsiTheme="majorHAnsi" w:cstheme="majorHAnsi"/>
+          <w:lang w:val="en-US"/>
+        </w:rPr>
+        <w:t>/server/</w:t>
+      </w:r>
+      <w:proofErr w:type="spellStart"/>
+      <w:r>
+        <w:rPr>
+          <w:rFonts w:asciiTheme="majorHAnsi" w:hAnsiTheme="majorHAnsi" w:cstheme="majorHAnsi"/>
+          <w:lang w:val="en-US"/>
+        </w:rPr>
+        <w:t>var</w:t>
+      </w:r>
+      <w:proofErr w:type="spellEnd"/>
+      <w:r>
+        <w:rPr>
+          <w:rFonts w:asciiTheme="majorHAnsi" w:hAnsiTheme="majorHAnsi" w:cstheme="majorHAnsi"/>
+          <w:lang w:val="en-US"/>
+        </w:rPr>
+        <w:t>/</w:t>
+      </w:r>
+      <w:proofErr w:type="spellStart"/>
+      <w:r>
+        <w:rPr>
+          <w:rFonts w:asciiTheme="majorHAnsi" w:hAnsiTheme="majorHAnsi" w:cstheme="majorHAnsi"/>
+          <w:lang w:val="en-US"/>
+        </w:rPr>
+        <w:t>fileint</w:t>
+      </w:r>
+      <w:proofErr w:type="spellEnd"/>
+      <w:r>
+        <w:rPr>
+          <w:rFonts w:asciiTheme="majorHAnsi" w:hAnsiTheme="majorHAnsi" w:cstheme="majorHAnsi"/>
+          <w:lang w:val="en-US"/>
+        </w:rPr>
+        <w:t>/pm/</w:t>
+      </w:r>
+      <w:proofErr w:type="spellStart"/>
+      <w:r>
+        <w:rPr>
+          <w:rFonts w:asciiTheme="majorHAnsi" w:hAnsiTheme="majorHAnsi" w:cstheme="majorHAnsi"/>
+          <w:lang w:val="en-US"/>
+        </w:rPr>
+        <w:t>NOC_reports</w:t>
+      </w:r>
+      <w:proofErr w:type="spellEnd"/>
+      <w:r>
+        <w:rPr>
+          <w:rFonts w:asciiTheme="majorHAnsi" w:hAnsiTheme="majorHAnsi" w:cstheme="majorHAnsi"/>
+          <w:lang w:val="en-US"/>
+        </w:rPr>
+        <w:t>/</w:t>
+      </w:r>
+      <w:proofErr w:type="spellStart"/>
+      <w:r>
+        <w:rPr>
+          <w:rFonts w:asciiTheme="majorHAnsi" w:hAnsiTheme="majorHAnsi" w:cstheme="majorHAnsi"/>
+          <w:lang w:val="en-US"/>
+        </w:rPr>
+        <w:t>Traffic_utilization</w:t>
+      </w:r>
+      <w:proofErr w:type="spellEnd"/>
+      <w:r>
+        <w:rPr>
+          <w:rFonts w:asciiTheme="majorHAnsi" w:hAnsiTheme="majorHAnsi" w:cstheme="majorHAnsi"/>
+          <w:lang w:val="en-US"/>
+        </w:rPr>
+        <w:t xml:space="preserve"> &amp;&amp; </w:t>
+      </w:r>
+      <w:proofErr w:type="spellStart"/>
+      <w:r>
+        <w:rPr>
+          <w:rFonts w:asciiTheme="majorHAnsi" w:hAnsiTheme="majorHAnsi" w:cstheme="majorHAnsi"/>
+          <w:lang w:val="en-US"/>
+        </w:rPr>
+        <w:t>chmod</w:t>
+      </w:r>
+      <w:proofErr w:type="spellEnd"/>
+      <w:r>
+        <w:rPr>
+          <w:rFonts w:asciiTheme="majorHAnsi" w:hAnsiTheme="majorHAnsi" w:cstheme="majorHAnsi"/>
+          <w:lang w:val="en-US"/>
+        </w:rPr>
+        <w:t xml:space="preserve"> 777 *.</w:t>
+      </w:r>
+      <w:proofErr w:type="spellStart"/>
+      <w:r>
+        <w:rPr>
+          <w:rFonts w:asciiTheme="majorHAnsi" w:hAnsiTheme="majorHAnsi" w:cstheme="majorHAnsi"/>
+          <w:lang w:val="en-US"/>
+        </w:rPr>
+        <w:t>xlsx</w:t>
+      </w:r>
+      <w:proofErr w:type="spellEnd"/>
+    </w:p>
+    <w:p>
+      <w:pPr>
+        <w:spacing w:after="0"/>
+        <w:jc w:val="both"/>
+        <w:rPr>
+          <w:rFonts w:asciiTheme="majorHAnsi" w:hAnsiTheme="majorHAnsi" w:cstheme="majorHAnsi"/>
+          <w:lang w:val="en-US"/>
+        </w:rPr>
+      </w:pPr>
+      <w:r>
+        <w:rPr>
+          <w:rFonts w:asciiTheme="majorHAnsi" w:hAnsiTheme="majorHAnsi" w:cstheme="majorHAnsi"/>
+          <w:lang w:val="en-US"/>
+        </w:rPr>
+        <w:t>15 08 * * 5 cd /opt/</w:t>
+      </w:r>
+      <w:proofErr w:type="spellStart"/>
+      <w:r>
+        <w:rPr>
+          <w:rFonts w:asciiTheme="majorHAnsi" w:hAnsiTheme="majorHAnsi" w:cstheme="majorHAnsi"/>
+          <w:lang w:val="en-US"/>
+        </w:rPr>
+        <w:t>oss</w:t>
+      </w:r>
+      <w:proofErr w:type="spellEnd"/>
+      <w:r>
+        <w:rPr>
+          <w:rFonts w:asciiTheme="majorHAnsi" w:hAnsiTheme="majorHAnsi" w:cstheme="majorHAnsi"/>
+          <w:lang w:val="en-US"/>
+        </w:rPr>
+        <w:t>/server/</w:t>
+      </w:r>
+      <w:proofErr w:type="spellStart"/>
+      <w:r>
+        <w:rPr>
+          <w:rFonts w:asciiTheme="majorHAnsi" w:hAnsiTheme="majorHAnsi" w:cstheme="majorHAnsi"/>
+          <w:lang w:val="en-US"/>
+        </w:rPr>
+        <w:t>var</w:t>
+      </w:r>
+      <w:proofErr w:type="spellEnd"/>
+      <w:r>
+        <w:rPr>
+          <w:rFonts w:asciiTheme="majorHAnsi" w:hAnsiTheme="majorHAnsi" w:cstheme="majorHAnsi"/>
+          <w:lang w:val="en-US"/>
+        </w:rPr>
+        <w:t>/</w:t>
+      </w:r>
+      <w:proofErr w:type="spellStart"/>
+      <w:r>
+        <w:rPr>
+          <w:rFonts w:asciiTheme="majorHAnsi" w:hAnsiTheme="majorHAnsi" w:cstheme="majorHAnsi"/>
+          <w:lang w:val="en-US"/>
+        </w:rPr>
+        <w:t>fileint</w:t>
+      </w:r>
+      <w:proofErr w:type="spellEnd"/>
+      <w:r>
+        <w:rPr>
+          <w:rFonts w:asciiTheme="majorHAnsi" w:hAnsiTheme="majorHAnsi" w:cstheme="majorHAnsi"/>
+          <w:lang w:val="en-US"/>
+        </w:rPr>
+        <w:t>/pm/</w:t>
+      </w:r>
+      <w:proofErr w:type="spellStart"/>
+      <w:r>
+        <w:rPr>
+          <w:rFonts w:asciiTheme="majorHAnsi" w:hAnsiTheme="majorHAnsi" w:cstheme="majorHAnsi"/>
+          <w:lang w:val="en-US"/>
+        </w:rPr>
+        <w:t>NOC_reports</w:t>
+      </w:r>
+      <w:proofErr w:type="spellEnd"/>
+      <w:r>
+        <w:rPr>
+          <w:rFonts w:asciiTheme="majorHAnsi" w:hAnsiTheme="majorHAnsi" w:cstheme="majorHAnsi"/>
+          <w:lang w:val="en-US"/>
+        </w:rPr>
+        <w:t>/</w:t>
+      </w:r>
+      <w:proofErr w:type="spellStart"/>
+      <w:r>
+        <w:rPr>
+          <w:rFonts w:asciiTheme="majorHAnsi" w:hAnsiTheme="majorHAnsi" w:cstheme="majorHAnsi"/>
+          <w:lang w:val="en-US"/>
+        </w:rPr>
+        <w:t>VLR_Sharkov</w:t>
+      </w:r>
+      <w:proofErr w:type="spellEnd"/>
+      <w:r>
+        <w:rPr>
+          <w:rFonts w:asciiTheme="majorHAnsi" w:hAnsiTheme="majorHAnsi" w:cstheme="majorHAnsi"/>
+          <w:lang w:val="en-US"/>
+        </w:rPr>
+        <w:t xml:space="preserve"> &amp;&amp; </w:t>
+      </w:r>
+      <w:proofErr w:type="spellStart"/>
+      <w:r>
+        <w:rPr>
+          <w:rFonts w:asciiTheme="majorHAnsi" w:hAnsiTheme="majorHAnsi" w:cstheme="majorHAnsi"/>
+          <w:lang w:val="en-US"/>
+        </w:rPr>
+        <w:t>chmod</w:t>
+      </w:r>
+      <w:proofErr w:type="spellEnd"/>
+      <w:r>
+        <w:rPr>
+          <w:rFonts w:asciiTheme="majorHAnsi" w:hAnsiTheme="majorHAnsi" w:cstheme="majorHAnsi"/>
+          <w:lang w:val="en-US"/>
+        </w:rPr>
+        <w:t xml:space="preserve"> 777 *.</w:t>
+      </w:r>
+      <w:proofErr w:type="spellStart"/>
+      <w:r>
+        <w:rPr>
+          <w:rFonts w:asciiTheme="majorHAnsi" w:hAnsiTheme="majorHAnsi" w:cstheme="majorHAnsi"/>
+          <w:lang w:val="en-US"/>
+        </w:rPr>
+        <w:t>xlsx</w:t>
+      </w:r>
+      <w:proofErr w:type="spellEnd"/>
+    </w:p>
+    <w:p>
+      <w:pPr>
+        <w:spacing w:after="0"/>
+        <w:jc w:val="both"/>
+        <w:rPr>
+          <w:rFonts w:asciiTheme="majorHAnsi" w:hAnsiTheme="majorHAnsi" w:cstheme="majorHAnsi"/>
+          <w:lang w:val="en-US"/>
+        </w:rPr>
+      </w:pPr>
+      <w:r>
+        <w:rPr>
+          <w:rFonts w:asciiTheme="majorHAnsi" w:hAnsiTheme="majorHAnsi" w:cstheme="majorHAnsi"/>
+          <w:lang w:val="en-US"/>
+        </w:rPr>
+        <w:t>45 08 * * 5 cd /opt/</w:t>
+      </w:r>
+      <w:proofErr w:type="spellStart"/>
+      <w:r>
+        <w:rPr>
+          <w:rFonts w:asciiTheme="majorHAnsi" w:hAnsiTheme="majorHAnsi" w:cstheme="majorHAnsi"/>
+          <w:lang w:val="en-US"/>
+        </w:rPr>
+        <w:t>oss</w:t>
+      </w:r>
+      <w:proofErr w:type="spellEnd"/>
+      <w:r>
+        <w:rPr>
+          <w:rFonts w:asciiTheme="majorHAnsi" w:hAnsiTheme="majorHAnsi" w:cstheme="majorHAnsi"/>
+          <w:lang w:val="en-US"/>
+        </w:rPr>
+        <w:t>/server/</w:t>
+      </w:r>
+      <w:proofErr w:type="spellStart"/>
+      <w:r>
+        <w:rPr>
+          <w:rFonts w:asciiTheme="majorHAnsi" w:hAnsiTheme="majorHAnsi" w:cstheme="majorHAnsi"/>
+          <w:lang w:val="en-US"/>
+        </w:rPr>
+        <w:t>var</w:t>
+      </w:r>
+      <w:proofErr w:type="spellEnd"/>
+      <w:r>
+        <w:rPr>
+          <w:rFonts w:asciiTheme="majorHAnsi" w:hAnsiTheme="majorHAnsi" w:cstheme="majorHAnsi"/>
+          <w:lang w:val="en-US"/>
+        </w:rPr>
+        <w:t>/</w:t>
+      </w:r>
+      <w:proofErr w:type="spellStart"/>
+      <w:r>
+        <w:rPr>
+          <w:rFonts w:asciiTheme="majorHAnsi" w:hAnsiTheme="majorHAnsi" w:cstheme="majorHAnsi"/>
+          <w:lang w:val="en-US"/>
+        </w:rPr>
+        <w:t>fileint</w:t>
+      </w:r>
+      <w:proofErr w:type="spellEnd"/>
+      <w:r>
+        <w:rPr>
+          <w:rFonts w:asciiTheme="majorHAnsi" w:hAnsiTheme="majorHAnsi" w:cstheme="majorHAnsi"/>
+          <w:lang w:val="en-US"/>
+        </w:rPr>
+        <w:t>/pm/</w:t>
+      </w:r>
+      <w:proofErr w:type="spellStart"/>
+      <w:r>
+        <w:rPr>
+          <w:rFonts w:asciiTheme="majorHAnsi" w:hAnsiTheme="majorHAnsi" w:cstheme="majorHAnsi"/>
+          <w:lang w:val="en-US"/>
+        </w:rPr>
+        <w:t>NOC_reports</w:t>
+      </w:r>
+      <w:proofErr w:type="spellEnd"/>
+      <w:r>
+        <w:rPr>
+          <w:rFonts w:asciiTheme="majorHAnsi" w:hAnsiTheme="majorHAnsi" w:cstheme="majorHAnsi"/>
+          <w:lang w:val="en-US"/>
+        </w:rPr>
+        <w:t>/</w:t>
+      </w:r>
+      <w:proofErr w:type="spellStart"/>
+      <w:r>
+        <w:rPr>
+          <w:rFonts w:asciiTheme="majorHAnsi" w:hAnsiTheme="majorHAnsi" w:cstheme="majorHAnsi"/>
+          <w:lang w:val="en-US"/>
+        </w:rPr>
+        <w:t>VLR_Zentsov</w:t>
+      </w:r>
+      <w:proofErr w:type="spellEnd"/>
+      <w:r>
+        <w:rPr>
+          <w:rFonts w:asciiTheme="majorHAnsi" w:hAnsiTheme="majorHAnsi" w:cstheme="majorHAnsi"/>
+          <w:lang w:val="en-US"/>
+        </w:rPr>
+        <w:t xml:space="preserve"> &amp;&amp; </w:t>
+      </w:r>
+      <w:proofErr w:type="spellStart"/>
+      <w:r>
+        <w:rPr>
+          <w:rFonts w:asciiTheme="majorHAnsi" w:hAnsiTheme="majorHAnsi" w:cstheme="majorHAnsi"/>
+          <w:lang w:val="en-US"/>
+        </w:rPr>
+        <w:t>chmod</w:t>
+      </w:r>
+      <w:proofErr w:type="spellEnd"/>
+      <w:r>
+        <w:rPr>
+          <w:rFonts w:asciiTheme="majorHAnsi" w:hAnsiTheme="majorHAnsi" w:cstheme="majorHAnsi"/>
+          <w:lang w:val="en-US"/>
+        </w:rPr>
+        <w:t xml:space="preserve"> 777 *.</w:t>
+      </w:r>
+      <w:proofErr w:type="spellStart"/>
+      <w:r>
+        <w:rPr>
+          <w:rFonts w:asciiTheme="majorHAnsi" w:hAnsiTheme="majorHAnsi" w:cstheme="majorHAnsi"/>
+          <w:lang w:val="en-US"/>
+        </w:rPr>
+        <w:t>xlsx</w:t>
+      </w:r>
+      <w:proofErr w:type="spellEnd"/>
+    </w:p>
+    <w:p>
+      <w:pPr>
+        <w:spacing w:after="0"/>
+        <w:jc w:val="both"/>
+        <w:rPr>
+          <w:rFonts w:asciiTheme="majorHAnsi" w:hAnsiTheme="majorHAnsi" w:cstheme="majorHAnsi"/>
+          <w:lang w:val="en-US"/>
+        </w:rPr>
+      </w:pPr>
+      <w:r>
+        <w:rPr>
+          <w:rFonts w:asciiTheme="majorHAnsi" w:hAnsiTheme="majorHAnsi" w:cstheme="majorHAnsi"/>
+          <w:lang w:val="en-US"/>
+        </w:rPr>
+        <w:t>15 09 * * 5 cd /opt/</w:t>
+      </w:r>
+      <w:proofErr w:type="spellStart"/>
+      <w:r>
+        <w:rPr>
+          <w:rFonts w:asciiTheme="majorHAnsi" w:hAnsiTheme="majorHAnsi" w:cstheme="majorHAnsi"/>
+          <w:lang w:val="en-US"/>
+        </w:rPr>
+        <w:t>oss</w:t>
+      </w:r>
+      <w:proofErr w:type="spellEnd"/>
+      <w:r>
+        <w:rPr>
+          <w:rFonts w:asciiTheme="majorHAnsi" w:hAnsiTheme="majorHAnsi" w:cstheme="majorHAnsi"/>
+          <w:lang w:val="en-US"/>
+        </w:rPr>
+        <w:t>/server/</w:t>
+      </w:r>
+      <w:proofErr w:type="spellStart"/>
+      <w:r>
+        <w:rPr>
+          <w:rFonts w:asciiTheme="majorHAnsi" w:hAnsiTheme="majorHAnsi" w:cstheme="majorHAnsi"/>
+          <w:lang w:val="en-US"/>
+        </w:rPr>
+        <w:t>var</w:t>
+      </w:r>
+      <w:proofErr w:type="spellEnd"/>
+      <w:r>
+        <w:rPr>
+          <w:rFonts w:asciiTheme="majorHAnsi" w:hAnsiTheme="majorHAnsi" w:cstheme="majorHAnsi"/>
+          <w:lang w:val="en-US"/>
+        </w:rPr>
+        <w:t>/</w:t>
+      </w:r>
+      <w:proofErr w:type="spellStart"/>
+      <w:r>
+        <w:rPr>
+          <w:rFonts w:asciiTheme="majorHAnsi" w:hAnsiTheme="majorHAnsi" w:cstheme="majorHAnsi"/>
+          <w:lang w:val="en-US"/>
+        </w:rPr>
+        <w:t>fileint</w:t>
+      </w:r>
+      <w:proofErr w:type="spellEnd"/>
+      <w:r>
+        <w:rPr>
+          <w:rFonts w:asciiTheme="majorHAnsi" w:hAnsiTheme="majorHAnsi" w:cstheme="majorHAnsi"/>
+          <w:lang w:val="en-US"/>
+        </w:rPr>
+        <w:t>/pm/</w:t>
+      </w:r>
+      <w:proofErr w:type="spellStart"/>
+      <w:r>
+        <w:rPr>
+          <w:rFonts w:asciiTheme="majorHAnsi" w:hAnsiTheme="majorHAnsi" w:cstheme="majorHAnsi"/>
+          <w:lang w:val="en-US"/>
+        </w:rPr>
+        <w:t>NOC_reports</w:t>
+      </w:r>
+      <w:proofErr w:type="spellEnd"/>
+      <w:r>
+        <w:rPr>
+          <w:rFonts w:asciiTheme="majorHAnsi" w:hAnsiTheme="majorHAnsi" w:cstheme="majorHAnsi"/>
+          <w:lang w:val="en-US"/>
+        </w:rPr>
+        <w:t>/</w:t>
+      </w:r>
+      <w:proofErr w:type="spellStart"/>
+      <w:r>
+        <w:rPr>
+          <w:rFonts w:asciiTheme="majorHAnsi" w:hAnsiTheme="majorHAnsi" w:cstheme="majorHAnsi"/>
+          <w:lang w:val="en-US"/>
+        </w:rPr>
+        <w:t>Weekly_directors</w:t>
+      </w:r>
+      <w:proofErr w:type="spellEnd"/>
+      <w:r>
+        <w:rPr>
+          <w:rFonts w:asciiTheme="majorHAnsi" w:hAnsiTheme="majorHAnsi" w:cstheme="majorHAnsi"/>
+          <w:lang w:val="en-US"/>
+        </w:rPr>
+        <w:t xml:space="preserve"> &amp;&amp; </w:t>
+      </w:r>
+      <w:proofErr w:type="spellStart"/>
+      <w:r>
+        <w:rPr>
+          <w:rFonts w:asciiTheme="majorHAnsi" w:hAnsiTheme="majorHAnsi" w:cstheme="majorHAnsi"/>
+          <w:lang w:val="en-US"/>
+        </w:rPr>
+        <w:t>chmod</w:t>
+      </w:r>
+      <w:proofErr w:type="spellEnd"/>
+      <w:r>
+        <w:rPr>
+          <w:rFonts w:asciiTheme="majorHAnsi" w:hAnsiTheme="majorHAnsi" w:cstheme="majorHAnsi"/>
+          <w:lang w:val="en-US"/>
+        </w:rPr>
+        <w:t xml:space="preserve"> 777 *.</w:t>
+      </w:r>
+      <w:proofErr w:type="spellStart"/>
+      <w:r>
+        <w:rPr>
+          <w:rFonts w:asciiTheme="majorHAnsi" w:hAnsiTheme="majorHAnsi" w:cstheme="majorHAnsi"/>
+          <w:lang w:val="en-US"/>
+        </w:rPr>
+        <w:t>xlsx</w:t>
+      </w:r>
+      <w:proofErr w:type="spellEnd"/>
+    </w:p>
+    <w:p>
+      <w:pPr>
+        <w:spacing w:after="0"/>
+        <w:jc w:val="both"/>
+        <w:rPr>
+          <w:rFonts w:cstheme="minorHAnsi"/>
+          <w:sz w:val="24"/>
+          <w:szCs w:val="24"/>
+          <w:lang w:val="en-US"/>
+        </w:rPr>
+      </w:pPr>
+    </w:p>
+    <w:p>
+      <w:pPr>
+        <w:spacing w:after="0"/>
+        <w:jc w:val="both"/>
+        <w:rPr>
+          <w:rFonts w:cstheme="minorHAnsi"/>
+          <w:sz w:val="24"/>
+          <w:szCs w:val="24"/>
+        </w:rPr>
+      </w:pPr>
+      <w:r>
+        <w:rPr>
+          <w:rFonts w:cstheme="minorHAnsi"/>
+          <w:sz w:val="24"/>
+          <w:szCs w:val="24"/>
+          <w:lang w:val="en-US"/>
+        </w:rPr>
+        <w:tab/>
+      </w:r>
+      <w:r>
+        <w:rPr>
+          <w:rFonts w:cstheme="minorHAnsi"/>
+          <w:sz w:val="24"/>
+          <w:szCs w:val="24"/>
+        </w:rPr>
+        <w:t>Здесь нужно отметить два момента. Во-первых, время здесь указано со смещением в 5 часов (то есть, если, например, здесь написано, что скрипт выполняется в 08:00 – на самом деле он выполняется в 03:00). С чем это см</w:t>
+      </w:r>
+      <w:r>
+        <w:rPr>
+          <w:rFonts w:cstheme="minorHAnsi"/>
+          <w:sz w:val="24"/>
+          <w:szCs w:val="24"/>
+        </w:rPr>
+        <w:t>ещение связано – я</w:t>
+      </w:r>
+      <w:r>
+        <w:rPr>
+          <w:rFonts w:cstheme="minorHAnsi"/>
+          <w:sz w:val="24"/>
+          <w:szCs w:val="24"/>
+        </w:rPr>
+        <w:t xml:space="preserve"> не выяснял за ненадобностью, просто нужно это иметь в виду. При этом команда </w:t>
+      </w:r>
+      <w:r>
+        <w:rPr>
+          <w:rFonts w:cstheme="minorHAnsi"/>
+          <w:sz w:val="24"/>
+          <w:szCs w:val="24"/>
+          <w:lang w:val="en-US"/>
+        </w:rPr>
+        <w:t>date</w:t>
+      </w:r>
+      <w:r>
+        <w:rPr>
+          <w:rFonts w:cstheme="minorHAnsi"/>
+          <w:sz w:val="24"/>
+          <w:szCs w:val="24"/>
+        </w:rPr>
+        <w:t xml:space="preserve"> </w:t>
+      </w:r>
+      <w:r>
+        <w:rPr>
+          <w:rFonts w:cstheme="minorHAnsi"/>
+          <w:sz w:val="24"/>
+          <w:szCs w:val="24"/>
+        </w:rPr>
+        <w:t>корректно отображает время.</w:t>
+      </w:r>
+    </w:p>
+    <w:p>
+      <w:pPr>
+        <w:spacing w:after="0"/>
+        <w:jc w:val="both"/>
+        <w:rPr>
+          <w:rFonts w:cstheme="minorHAnsi"/>
+          <w:sz w:val="24"/>
+          <w:szCs w:val="24"/>
+        </w:rPr>
+      </w:pPr>
+      <w:r>
+        <w:rPr>
+          <w:rFonts w:cstheme="minorHAnsi"/>
+          <w:sz w:val="24"/>
+          <w:szCs w:val="24"/>
+        </w:rPr>
+        <w:tab/>
+        <w:t xml:space="preserve">Второй момент – установка прав доступа к </w:t>
+      </w:r>
+      <w:proofErr w:type="spellStart"/>
+      <w:r>
+        <w:rPr>
+          <w:rFonts w:cstheme="minorHAnsi"/>
+          <w:sz w:val="24"/>
+          <w:szCs w:val="24"/>
+          <w:lang w:val="en-US"/>
+        </w:rPr>
+        <w:t>xlsx</w:t>
+      </w:r>
+      <w:proofErr w:type="spellEnd"/>
+      <w:r>
+        <w:rPr>
+          <w:rFonts w:cstheme="minorHAnsi"/>
+          <w:sz w:val="24"/>
+          <w:szCs w:val="24"/>
+        </w:rPr>
+        <w:t xml:space="preserve"> </w:t>
+      </w:r>
+      <w:r>
+        <w:rPr>
+          <w:rFonts w:cstheme="minorHAnsi"/>
+          <w:sz w:val="24"/>
+          <w:szCs w:val="24"/>
+        </w:rPr>
+        <w:t xml:space="preserve">файлам в 777 (четыре последние строки). Это нужно для того, чтобы сторонний </w:t>
+      </w:r>
+      <w:proofErr w:type="spellStart"/>
+      <w:r>
+        <w:rPr>
+          <w:rFonts w:cstheme="minorHAnsi"/>
+          <w:sz w:val="24"/>
+          <w:szCs w:val="24"/>
+          <w:lang w:val="en-US"/>
+        </w:rPr>
+        <w:t>scp</w:t>
+      </w:r>
+      <w:proofErr w:type="spellEnd"/>
+      <w:r>
+        <w:rPr>
+          <w:rFonts w:cstheme="minorHAnsi"/>
+          <w:sz w:val="24"/>
+          <w:szCs w:val="24"/>
+        </w:rPr>
+        <w:t>-</w:t>
+      </w:r>
+      <w:r>
+        <w:rPr>
+          <w:rFonts w:cstheme="minorHAnsi"/>
+          <w:sz w:val="24"/>
+          <w:szCs w:val="24"/>
+        </w:rPr>
+        <w:t>клиент (</w:t>
+      </w:r>
+      <w:proofErr w:type="spellStart"/>
+      <w:r>
+        <w:rPr>
+          <w:rFonts w:cstheme="minorHAnsi"/>
+          <w:sz w:val="24"/>
+          <w:szCs w:val="24"/>
+          <w:lang w:val="en-US"/>
+        </w:rPr>
+        <w:t>WinSCP</w:t>
+      </w:r>
+      <w:proofErr w:type="spellEnd"/>
+      <w:r>
+        <w:rPr>
+          <w:rFonts w:cstheme="minorHAnsi"/>
+          <w:sz w:val="24"/>
+          <w:szCs w:val="24"/>
+        </w:rPr>
+        <w:t xml:space="preserve"> в данном случае) смог забрать эти файлы с сервера – иначе возникнет ошибка. Файл</w:t>
+      </w:r>
+      <w:r>
+        <w:rPr>
+          <w:rFonts w:cstheme="minorHAnsi"/>
+          <w:sz w:val="24"/>
+          <w:szCs w:val="24"/>
+        </w:rPr>
+        <w:t>ы</w:t>
+      </w:r>
+      <w:r>
+        <w:rPr>
+          <w:rFonts w:cstheme="minorHAnsi"/>
+          <w:sz w:val="24"/>
+          <w:szCs w:val="24"/>
+        </w:rPr>
+        <w:t xml:space="preserve"> для дневного отчета (</w:t>
+      </w:r>
+      <w:r>
+        <w:rPr>
+          <w:rFonts w:cstheme="minorHAnsi"/>
+          <w:sz w:val="24"/>
+          <w:szCs w:val="24"/>
+          <w:lang w:val="en-US"/>
+        </w:rPr>
+        <w:t>Daily</w:t>
+      </w:r>
+      <w:r>
+        <w:rPr>
+          <w:rFonts w:cstheme="minorHAnsi"/>
+          <w:sz w:val="24"/>
+          <w:szCs w:val="24"/>
+        </w:rPr>
+        <w:t xml:space="preserve"> </w:t>
+      </w:r>
+      <w:r>
+        <w:rPr>
+          <w:rFonts w:cstheme="minorHAnsi"/>
+          <w:sz w:val="24"/>
+          <w:szCs w:val="24"/>
+          <w:lang w:val="en-US"/>
+        </w:rPr>
+        <w:t>report</w:t>
+      </w:r>
+      <w:r>
+        <w:rPr>
+          <w:rFonts w:cstheme="minorHAnsi"/>
+          <w:sz w:val="24"/>
+          <w:szCs w:val="24"/>
+        </w:rPr>
+        <w:t>.</w:t>
+      </w:r>
+      <w:proofErr w:type="spellStart"/>
+      <w:r>
+        <w:rPr>
+          <w:rFonts w:cstheme="minorHAnsi"/>
+          <w:sz w:val="24"/>
+          <w:szCs w:val="24"/>
+          <w:lang w:val="en-US"/>
+        </w:rPr>
+        <w:t>xlsx</w:t>
+      </w:r>
+      <w:proofErr w:type="spellEnd"/>
+      <w:r>
+        <w:rPr>
+          <w:rFonts w:cstheme="minorHAnsi"/>
+          <w:sz w:val="24"/>
+          <w:szCs w:val="24"/>
+        </w:rPr>
+        <w:t>)</w:t>
+      </w:r>
+      <w:r>
+        <w:rPr>
+          <w:rFonts w:cstheme="minorHAnsi"/>
+          <w:sz w:val="24"/>
+          <w:szCs w:val="24"/>
+        </w:rPr>
+        <w:t xml:space="preserve"> и для недельного отчета в разрезе месяца (</w:t>
+      </w:r>
+      <w:r>
+        <w:rPr>
+          <w:rFonts w:cstheme="minorHAnsi"/>
+          <w:sz w:val="24"/>
+          <w:szCs w:val="24"/>
+          <w:lang w:val="en-US"/>
+        </w:rPr>
+        <w:t>KPI</w:t>
+      </w:r>
+      <w:r>
+        <w:rPr>
+          <w:rFonts w:cstheme="minorHAnsi"/>
+          <w:sz w:val="24"/>
+          <w:szCs w:val="24"/>
+        </w:rPr>
+        <w:t xml:space="preserve"> </w:t>
+      </w:r>
+      <w:r>
+        <w:rPr>
+          <w:rFonts w:cstheme="minorHAnsi"/>
+          <w:sz w:val="24"/>
+          <w:szCs w:val="24"/>
+          <w:lang w:val="en-US"/>
+        </w:rPr>
+        <w:t>weekly</w:t>
+      </w:r>
+      <w:r>
+        <w:rPr>
+          <w:rFonts w:cstheme="minorHAnsi"/>
+          <w:sz w:val="24"/>
+          <w:szCs w:val="24"/>
+        </w:rPr>
+        <w:t xml:space="preserve"> </w:t>
+      </w:r>
+      <w:r>
+        <w:rPr>
+          <w:rFonts w:cstheme="minorHAnsi"/>
+          <w:sz w:val="24"/>
+          <w:szCs w:val="24"/>
+          <w:lang w:val="en-US"/>
+        </w:rPr>
+        <w:t>report</w:t>
+      </w:r>
+      <w:r>
+        <w:rPr>
+          <w:rFonts w:cstheme="minorHAnsi"/>
+          <w:sz w:val="24"/>
+          <w:szCs w:val="24"/>
+        </w:rPr>
+        <w:t>.</w:t>
+      </w:r>
+      <w:proofErr w:type="spellStart"/>
+      <w:r>
+        <w:rPr>
+          <w:rFonts w:cstheme="minorHAnsi"/>
+          <w:sz w:val="24"/>
+          <w:szCs w:val="24"/>
+          <w:lang w:val="en-US"/>
+        </w:rPr>
+        <w:t>xlsx</w:t>
+      </w:r>
+      <w:proofErr w:type="spellEnd"/>
+      <w:r>
+        <w:rPr>
+          <w:rFonts w:cstheme="minorHAnsi"/>
+          <w:sz w:val="24"/>
+          <w:szCs w:val="24"/>
+        </w:rPr>
+        <w:t>) не удаляются и просто перезаписываются каждый день, для них</w:t>
+      </w:r>
+      <w:r>
+        <w:rPr>
+          <w:rFonts w:cstheme="minorHAnsi"/>
+          <w:sz w:val="24"/>
+          <w:szCs w:val="24"/>
+        </w:rPr>
+        <w:t xml:space="preserve"> уже установ</w:t>
+      </w:r>
+      <w:r>
+        <w:rPr>
+          <w:rFonts w:cstheme="minorHAnsi"/>
+          <w:sz w:val="24"/>
+          <w:szCs w:val="24"/>
+        </w:rPr>
+        <w:t>лены права 777, поэтому для них отдельно устанавливать уже</w:t>
+      </w:r>
+      <w:r>
+        <w:rPr>
+          <w:rFonts w:cstheme="minorHAnsi"/>
+          <w:sz w:val="24"/>
+          <w:szCs w:val="24"/>
+        </w:rPr>
+        <w:t xml:space="preserve"> не нужно. Но можно выставить вручную один раз, если что-то сбилось.</w:t>
+      </w:r>
+    </w:p>
+    <w:p>
+      <w:pPr>
+        <w:spacing w:after="0"/>
+        <w:jc w:val="both"/>
+        <w:rPr>
+          <w:rFonts w:cstheme="minorHAnsi"/>
+          <w:sz w:val="24"/>
+          <w:szCs w:val="24"/>
+        </w:rPr>
+      </w:pPr>
+      <w:r>
+        <w:rPr>
+          <w:rFonts w:cstheme="minorHAnsi"/>
+          <w:sz w:val="24"/>
+          <w:szCs w:val="24"/>
+        </w:rPr>
+        <w:tab/>
+        <w:t>На рабочей станции скрипты выполняются по такому расписанию (созданы соответствующие задачи в планировщике):</w:t>
+      </w:r>
+    </w:p>
+    <w:p>
+      <w:pPr>
+        <w:spacing w:after="0"/>
+        <w:jc w:val="both"/>
+        <w:rPr>
+          <w:rFonts w:cstheme="minorHAnsi"/>
+          <w:sz w:val="24"/>
+          <w:szCs w:val="24"/>
+        </w:rPr>
+      </w:pPr>
+    </w:p>
+    <w:p>
+      <w:pPr>
+        <w:spacing w:after="0"/>
+        <w:jc w:val="both"/>
+        <w:rPr>
+          <w:sz w:val="24"/>
+          <w:szCs w:val="24"/>
+        </w:rPr>
+      </w:pPr>
+      <w:r>
+        <w:rPr>
+          <w:rFonts w:cstheme="minorHAnsi"/>
+          <w:sz w:val="24"/>
+          <w:szCs w:val="24"/>
+        </w:rPr>
+        <w:tab/>
+        <w:t xml:space="preserve">В 23:00 каждый день – </w:t>
+      </w:r>
+      <w:r>
+        <w:rPr>
+          <w:sz w:val="24"/>
+          <w:szCs w:val="24"/>
+          <w:lang w:val="en-US"/>
+        </w:rPr>
+        <w:t>daily</w:t>
+      </w:r>
+      <w:r>
+        <w:rPr>
+          <w:sz w:val="24"/>
+          <w:szCs w:val="24"/>
+        </w:rPr>
+        <w:t xml:space="preserve"> </w:t>
+      </w:r>
+      <w:r>
+        <w:rPr>
+          <w:sz w:val="24"/>
+          <w:szCs w:val="24"/>
+          <w:lang w:val="en-US"/>
+        </w:rPr>
+        <w:t>report</w:t>
+      </w:r>
+      <w:r>
+        <w:rPr>
+          <w:sz w:val="24"/>
+          <w:szCs w:val="24"/>
+        </w:rPr>
+        <w:t>.</w:t>
+      </w:r>
+      <w:proofErr w:type="spellStart"/>
+      <w:r>
+        <w:rPr>
+          <w:sz w:val="24"/>
+          <w:szCs w:val="24"/>
+          <w:lang w:val="en-US"/>
+        </w:rPr>
+        <w:t>py</w:t>
+      </w:r>
+      <w:proofErr w:type="spellEnd"/>
+    </w:p>
+    <w:p>
+      <w:pPr>
+        <w:spacing w:after="0"/>
+        <w:jc w:val="both"/>
+        <w:rPr>
+          <w:sz w:val="24"/>
+          <w:szCs w:val="24"/>
+          <w:lang w:val="en-US"/>
+        </w:rPr>
+      </w:pPr>
+      <w:r>
+        <w:rPr>
+          <w:rFonts w:cstheme="minorHAnsi"/>
+          <w:sz w:val="24"/>
+          <w:szCs w:val="24"/>
+        </w:rPr>
+        <w:tab/>
+        <w:t xml:space="preserve">В 23:30 каждый день – </w:t>
+      </w:r>
+      <w:proofErr w:type="spellStart"/>
+      <w:r>
+        <w:rPr>
+          <w:sz w:val="24"/>
+          <w:szCs w:val="24"/>
+          <w:lang w:val="en-US"/>
+        </w:rPr>
+        <w:t>vlr</w:t>
+      </w:r>
+      <w:proofErr w:type="spellEnd"/>
+      <w:r>
+        <w:rPr>
+          <w:sz w:val="24"/>
+          <w:szCs w:val="24"/>
+        </w:rPr>
+        <w:t xml:space="preserve"> </w:t>
+      </w:r>
+      <w:proofErr w:type="spellStart"/>
+      <w:r>
+        <w:rPr>
+          <w:sz w:val="24"/>
+          <w:szCs w:val="24"/>
+          <w:lang w:val="en-US"/>
+        </w:rPr>
+        <w:t>badashev</w:t>
+      </w:r>
+      <w:proofErr w:type="spellEnd"/>
+      <w:r>
+        <w:rPr>
+          <w:sz w:val="24"/>
+          <w:szCs w:val="24"/>
+        </w:rPr>
+        <w:t>.</w:t>
+      </w:r>
+      <w:proofErr w:type="spellStart"/>
+      <w:r>
+        <w:rPr>
+          <w:sz w:val="24"/>
+          <w:szCs w:val="24"/>
+          <w:lang w:val="en-US"/>
+        </w:rPr>
+        <w:t>py</w:t>
+      </w:r>
+      <w:proofErr w:type="spellEnd"/>
+    </w:p>
+    <w:p>
+      <w:pPr>
+        <w:spacing w:after="0"/>
+        <w:jc w:val="both"/>
+        <w:rPr>
+          <w:sz w:val="24"/>
+          <w:szCs w:val="24"/>
+        </w:rPr>
+      </w:pPr>
+      <w:r>
+        <w:rPr>
+          <w:sz w:val="24"/>
+          <w:szCs w:val="24"/>
+          <w:lang w:val="en-US"/>
+        </w:rPr>
+        <w:tab/>
+      </w:r>
+      <w:r>
+        <w:rPr>
+          <w:sz w:val="24"/>
+          <w:szCs w:val="24"/>
+        </w:rPr>
+        <w:t xml:space="preserve">В 02:00 по понедельникам – </w:t>
+      </w:r>
+      <w:proofErr w:type="spellStart"/>
+      <w:r>
+        <w:rPr>
+          <w:sz w:val="24"/>
+          <w:szCs w:val="24"/>
+          <w:lang w:val="en-US"/>
+        </w:rPr>
+        <w:t>kpi</w:t>
+      </w:r>
+      <w:proofErr w:type="spellEnd"/>
+      <w:r>
+        <w:rPr>
+          <w:sz w:val="24"/>
+          <w:szCs w:val="24"/>
+        </w:rPr>
+        <w:t xml:space="preserve"> </w:t>
+      </w:r>
+      <w:r>
+        <w:rPr>
+          <w:sz w:val="24"/>
+          <w:szCs w:val="24"/>
+          <w:lang w:val="en-US"/>
+        </w:rPr>
+        <w:t>weekly</w:t>
+      </w:r>
+      <w:r>
+        <w:rPr>
+          <w:sz w:val="24"/>
+          <w:szCs w:val="24"/>
+        </w:rPr>
+        <w:t xml:space="preserve"> </w:t>
+      </w:r>
+      <w:r>
+        <w:rPr>
+          <w:sz w:val="24"/>
+          <w:szCs w:val="24"/>
+          <w:lang w:val="en-US"/>
+        </w:rPr>
+        <w:t>report</w:t>
+      </w:r>
+      <w:r>
+        <w:rPr>
+          <w:sz w:val="24"/>
+          <w:szCs w:val="24"/>
+        </w:rPr>
+        <w:t>.</w:t>
+      </w:r>
+      <w:proofErr w:type="spellStart"/>
+      <w:r>
+        <w:rPr>
+          <w:sz w:val="24"/>
+          <w:szCs w:val="24"/>
+          <w:lang w:val="en-US"/>
+        </w:rPr>
+        <w:t>py</w:t>
+      </w:r>
+      <w:proofErr w:type="spellEnd"/>
+    </w:p>
+    <w:p>
+      <w:pPr>
+        <w:spacing w:after="0"/>
+        <w:jc w:val="both"/>
+        <w:rPr>
+          <w:sz w:val="24"/>
+          <w:szCs w:val="24"/>
+        </w:rPr>
+      </w:pPr>
+      <w:r>
+        <w:rPr>
+          <w:sz w:val="24"/>
+          <w:szCs w:val="24"/>
+        </w:rPr>
+        <w:tab/>
+      </w:r>
+      <w:r>
+        <w:rPr>
+          <w:rFonts w:cstheme="minorHAnsi"/>
+          <w:sz w:val="24"/>
+          <w:szCs w:val="24"/>
+        </w:rPr>
+        <w:t xml:space="preserve">В 03:00 по пятницам – </w:t>
+      </w:r>
+      <w:r>
+        <w:rPr>
+          <w:sz w:val="24"/>
+          <w:szCs w:val="24"/>
+          <w:lang w:val="en-US"/>
+        </w:rPr>
+        <w:t>traffic</w:t>
+      </w:r>
+      <w:r>
+        <w:rPr>
+          <w:sz w:val="24"/>
+          <w:szCs w:val="24"/>
+        </w:rPr>
+        <w:t xml:space="preserve"> </w:t>
+      </w:r>
+      <w:r>
+        <w:rPr>
+          <w:sz w:val="24"/>
+          <w:szCs w:val="24"/>
+          <w:lang w:val="en-US"/>
+        </w:rPr>
+        <w:t>utilization</w:t>
+      </w:r>
+      <w:r>
+        <w:rPr>
+          <w:sz w:val="24"/>
+          <w:szCs w:val="24"/>
+        </w:rPr>
+        <w:t>.</w:t>
+      </w:r>
+      <w:proofErr w:type="spellStart"/>
+      <w:r>
+        <w:rPr>
+          <w:sz w:val="24"/>
+          <w:szCs w:val="24"/>
+          <w:lang w:val="en-US"/>
+        </w:rPr>
+        <w:t>py</w:t>
+      </w:r>
+      <w:proofErr w:type="spellEnd"/>
+    </w:p>
+    <w:p>
+      <w:pPr>
+        <w:spacing w:after="0"/>
+        <w:jc w:val="both"/>
+        <w:rPr>
+          <w:sz w:val="24"/>
+          <w:szCs w:val="24"/>
+        </w:rPr>
+      </w:pPr>
+      <w:r>
+        <w:rPr>
+          <w:sz w:val="24"/>
+          <w:szCs w:val="24"/>
+        </w:rPr>
+        <w:tab/>
+      </w:r>
+      <w:r>
+        <w:rPr>
+          <w:rFonts w:cstheme="minorHAnsi"/>
+          <w:sz w:val="24"/>
+          <w:szCs w:val="24"/>
+        </w:rPr>
+        <w:t xml:space="preserve">В 03:30 по пятницам – </w:t>
+      </w:r>
+      <w:proofErr w:type="spellStart"/>
+      <w:r>
+        <w:rPr>
+          <w:sz w:val="24"/>
+          <w:szCs w:val="24"/>
+          <w:lang w:val="en-US"/>
+        </w:rPr>
+        <w:t>vlr</w:t>
+      </w:r>
+      <w:proofErr w:type="spellEnd"/>
+      <w:r>
+        <w:rPr>
+          <w:sz w:val="24"/>
+          <w:szCs w:val="24"/>
+        </w:rPr>
+        <w:t xml:space="preserve"> </w:t>
+      </w:r>
+      <w:proofErr w:type="spellStart"/>
+      <w:r>
+        <w:rPr>
+          <w:sz w:val="24"/>
+          <w:szCs w:val="24"/>
+          <w:lang w:val="en-US"/>
+        </w:rPr>
+        <w:t>sharkov</w:t>
+      </w:r>
+      <w:proofErr w:type="spellEnd"/>
+      <w:r>
+        <w:rPr>
+          <w:sz w:val="24"/>
+          <w:szCs w:val="24"/>
+        </w:rPr>
+        <w:t>.</w:t>
+      </w:r>
+      <w:proofErr w:type="spellStart"/>
+      <w:r>
+        <w:rPr>
+          <w:sz w:val="24"/>
+          <w:szCs w:val="24"/>
+          <w:lang w:val="en-US"/>
+        </w:rPr>
+        <w:t>py</w:t>
+      </w:r>
+      <w:proofErr w:type="spellEnd"/>
+    </w:p>
+    <w:p>
+      <w:pPr>
+        <w:spacing w:after="0"/>
+        <w:jc w:val="both"/>
+        <w:rPr>
+          <w:sz w:val="24"/>
+          <w:szCs w:val="24"/>
+        </w:rPr>
+      </w:pPr>
+      <w:r>
+        <w:rPr>
+          <w:sz w:val="24"/>
+          <w:szCs w:val="24"/>
+        </w:rPr>
+        <w:tab/>
+      </w:r>
+      <w:r>
+        <w:rPr>
+          <w:rFonts w:cstheme="minorHAnsi"/>
+          <w:sz w:val="24"/>
+          <w:szCs w:val="24"/>
+        </w:rPr>
+        <w:t xml:space="preserve">В 04:00 по пятницам – </w:t>
+      </w:r>
+      <w:proofErr w:type="spellStart"/>
+      <w:r>
+        <w:rPr>
+          <w:sz w:val="24"/>
+          <w:szCs w:val="24"/>
+          <w:lang w:val="en-US"/>
+        </w:rPr>
+        <w:t>vlr</w:t>
+      </w:r>
+      <w:proofErr w:type="spellEnd"/>
+      <w:r>
+        <w:rPr>
+          <w:sz w:val="24"/>
+          <w:szCs w:val="24"/>
+        </w:rPr>
+        <w:t xml:space="preserve"> </w:t>
+      </w:r>
+      <w:proofErr w:type="spellStart"/>
+      <w:r>
+        <w:rPr>
+          <w:sz w:val="24"/>
+          <w:szCs w:val="24"/>
+          <w:lang w:val="en-US"/>
+        </w:rPr>
+        <w:t>zentso</w:t>
+      </w:r>
+      <w:r>
+        <w:rPr>
+          <w:sz w:val="24"/>
+          <w:szCs w:val="24"/>
+          <w:lang w:val="en-US"/>
+        </w:rPr>
+        <w:t>v</w:t>
+      </w:r>
+      <w:proofErr w:type="spellEnd"/>
+      <w:r>
+        <w:rPr>
+          <w:sz w:val="24"/>
+          <w:szCs w:val="24"/>
+        </w:rPr>
+        <w:t>.</w:t>
+      </w:r>
+      <w:proofErr w:type="spellStart"/>
+      <w:r>
+        <w:rPr>
+          <w:sz w:val="24"/>
+          <w:szCs w:val="24"/>
+          <w:lang w:val="en-US"/>
+        </w:rPr>
+        <w:t>py</w:t>
+      </w:r>
+      <w:proofErr w:type="spellEnd"/>
+    </w:p>
+    <w:p>
+      <w:pPr>
+        <w:spacing w:after="0"/>
+        <w:jc w:val="both"/>
+        <w:rPr>
+          <w:sz w:val="24"/>
+          <w:szCs w:val="24"/>
+        </w:rPr>
+      </w:pPr>
+      <w:r>
+        <w:rPr>
+          <w:sz w:val="24"/>
+          <w:szCs w:val="24"/>
+        </w:rPr>
+        <w:tab/>
+      </w:r>
+      <w:r>
+        <w:rPr>
+          <w:rFonts w:cstheme="minorHAnsi"/>
+          <w:sz w:val="24"/>
+          <w:szCs w:val="24"/>
+        </w:rPr>
+        <w:t xml:space="preserve">В 04:30 по пятницам – </w:t>
+      </w:r>
+      <w:r>
+        <w:rPr>
+          <w:sz w:val="24"/>
+          <w:szCs w:val="24"/>
+          <w:lang w:val="en-US"/>
+        </w:rPr>
+        <w:t>weekly</w:t>
+      </w:r>
+      <w:r>
+        <w:rPr>
+          <w:sz w:val="24"/>
+          <w:szCs w:val="24"/>
+        </w:rPr>
+        <w:t xml:space="preserve"> </w:t>
+      </w:r>
+      <w:r>
+        <w:rPr>
+          <w:sz w:val="24"/>
+          <w:szCs w:val="24"/>
+          <w:lang w:val="en-US"/>
+        </w:rPr>
+        <w:t>directors</w:t>
+      </w:r>
+      <w:r>
+        <w:rPr>
+          <w:sz w:val="24"/>
+          <w:szCs w:val="24"/>
+        </w:rPr>
+        <w:t>.</w:t>
+      </w:r>
+      <w:proofErr w:type="spellStart"/>
+      <w:r>
+        <w:rPr>
+          <w:sz w:val="24"/>
+          <w:szCs w:val="24"/>
+          <w:lang w:val="en-US"/>
+        </w:rPr>
+        <w:t>py</w:t>
+      </w:r>
+      <w:proofErr w:type="spellEnd"/>
+    </w:p>
+    <w:p>
+      <w:pPr>
+        <w:spacing w:after="0"/>
+        <w:jc w:val="both"/>
+        <w:rPr>
+          <w:sz w:val="24"/>
+          <w:szCs w:val="24"/>
+        </w:rPr>
+      </w:pPr>
+    </w:p>
+    <w:p>
+      <w:pPr>
+        <w:spacing w:after="0"/>
+        <w:jc w:val="both"/>
+        <w:rPr>
+          <w:rFonts w:cstheme="minorHAnsi"/>
+          <w:sz w:val="24"/>
+          <w:szCs w:val="24"/>
+        </w:rPr>
+      </w:pPr>
+      <w:r>
+        <w:rPr>
+          <w:sz w:val="24"/>
+          <w:szCs w:val="24"/>
+        </w:rPr>
+        <w:tab/>
+      </w:r>
+      <w:r>
+        <w:rPr>
+          <w:sz w:val="24"/>
+          <w:szCs w:val="24"/>
+        </w:rPr>
+        <w:t>Здесь комментарии излишни: каждая задача на рабочей станции выполняется спустя некоторое время после того, как отработает соответствующий ей скрипт на сервере (как правило, через полчаса после скрипта).</w:t>
+      </w:r>
+    </w:p>
+    <w:p>
+      <w:pPr>
+        <w:pStyle w:val="1"/>
         <w:rPr>
           <w:rFonts w:asciiTheme="minorHAnsi" w:hAnsiTheme="minorHAnsi" w:cstheme="minorHAnsi"/>
           <w:b/>
           <w:color w:val="auto"/>
         </w:rPr>
-        <w:t xml:space="preserve">. </w:t>
-      </w:r>
+      </w:pPr>
+      <w:bookmarkStart w:id="5" w:name="_Toc492998414"/>
       <w:r>
         <w:rPr>
           <w:rFonts w:asciiTheme="minorHAnsi" w:hAnsiTheme="minorHAnsi" w:cstheme="minorHAnsi"/>
           <w:b/>
           <w:color w:val="auto"/>
         </w:rPr>
-        <w:t>Расписание выполнения</w:t>
-      </w:r>
-      <w:bookmarkEnd w:id="4"/>
-    </w:p>
-    <w:p>
-      <w:pPr>
-        <w:spacing w:after="0"/>
-        <w:jc w:val="both"/>
-        <w:rPr>
-          <w:sz w:val="24"/>
-          <w:szCs w:val="24"/>
-        </w:rPr>
-      </w:pPr>
-      <w:r>
-        <w:rPr>
-          <w:sz w:val="24"/>
-          <w:szCs w:val="24"/>
-        </w:rPr>
-        <w:tab/>
-      </w:r>
-      <w:r>
-        <w:rPr>
-          <w:sz w:val="24"/>
-          <w:szCs w:val="24"/>
-        </w:rPr>
-        <w:t xml:space="preserve">Содержимое файла </w:t>
-      </w:r>
-      <w:proofErr w:type="spellStart"/>
-      <w:r>
-        <w:rPr>
-          <w:sz w:val="24"/>
-          <w:szCs w:val="24"/>
-          <w:lang w:val="en-US"/>
-        </w:rPr>
-        <w:t>crontab</w:t>
-      </w:r>
-      <w:proofErr w:type="spellEnd"/>
-      <w:r>
-        <w:rPr>
-          <w:sz w:val="24"/>
-          <w:szCs w:val="24"/>
-        </w:rPr>
-        <w:t xml:space="preserve"> </w:t>
-      </w:r>
-      <w:r>
-        <w:rPr>
-          <w:sz w:val="24"/>
-          <w:szCs w:val="24"/>
-        </w:rPr>
-        <w:t xml:space="preserve">на сервере, выполняемое от пользователя </w:t>
-      </w:r>
-      <w:r>
-        <w:rPr>
-          <w:sz w:val="24"/>
-          <w:szCs w:val="24"/>
-          <w:lang w:val="en-US"/>
-        </w:rPr>
-        <w:t>root</w:t>
-      </w:r>
-      <w:r>
-        <w:rPr>
-          <w:sz w:val="24"/>
-          <w:szCs w:val="24"/>
-        </w:rPr>
-        <w:t xml:space="preserve"> </w:t>
-      </w:r>
-      <w:r>
-        <w:rPr>
-          <w:sz w:val="24"/>
-          <w:szCs w:val="24"/>
-        </w:rPr>
-        <w:t>и касающееся только рассматриваемой в рамках руководства предметной области:</w:t>
-      </w:r>
-    </w:p>
-    <w:p>
-      <w:pPr>
-        <w:spacing w:after="0"/>
-        <w:jc w:val="both"/>
-        <w:rPr>
-          <w:sz w:val="24"/>
-          <w:szCs w:val="24"/>
-        </w:rPr>
-      </w:pPr>
-    </w:p>
-    <w:p>
-      <w:pPr>
-        <w:spacing w:after="0"/>
-        <w:jc w:val="both"/>
-        <w:rPr>
-          <w:rFonts w:asciiTheme="majorHAnsi" w:hAnsiTheme="majorHAnsi" w:cstheme="majorHAnsi"/>
-          <w:lang w:val="en-US"/>
-        </w:rPr>
-      </w:pPr>
-      <w:r>
-        <w:rPr>
-          <w:rFonts w:asciiTheme="majorHAnsi" w:hAnsiTheme="majorHAnsi" w:cstheme="majorHAnsi"/>
-          <w:lang w:val="en-US"/>
-        </w:rPr>
-        <w:t>30 03 * * * cd /opt/</w:t>
-      </w:r>
-      <w:proofErr w:type="spellStart"/>
-      <w:r>
-        <w:rPr>
-          <w:rFonts w:asciiTheme="majorHAnsi" w:hAnsiTheme="majorHAnsi" w:cstheme="majorHAnsi"/>
-          <w:lang w:val="en-US"/>
-        </w:rPr>
-        <w:t>oss</w:t>
-      </w:r>
-      <w:proofErr w:type="spellEnd"/>
-      <w:r>
-        <w:rPr>
-          <w:rFonts w:asciiTheme="majorHAnsi" w:hAnsiTheme="majorHAnsi" w:cstheme="majorHAnsi"/>
-          <w:lang w:val="en-US"/>
-        </w:rPr>
-        <w:t>/server/</w:t>
-      </w:r>
-      <w:proofErr w:type="spellStart"/>
-      <w:r>
-        <w:rPr>
-          <w:rFonts w:asciiTheme="majorHAnsi" w:hAnsiTheme="majorHAnsi" w:cstheme="majorHAnsi"/>
-          <w:lang w:val="en-US"/>
-        </w:rPr>
-        <w:t>var</w:t>
-      </w:r>
-      <w:proofErr w:type="spellEnd"/>
-      <w:r>
-        <w:rPr>
-          <w:rFonts w:asciiTheme="majorHAnsi" w:hAnsiTheme="majorHAnsi" w:cstheme="majorHAnsi"/>
-          <w:lang w:val="en-US"/>
-        </w:rPr>
-        <w:t>/</w:t>
-      </w:r>
-      <w:proofErr w:type="spellStart"/>
-      <w:r>
-        <w:rPr>
-          <w:rFonts w:asciiTheme="majorHAnsi" w:hAnsiTheme="majorHAnsi" w:cstheme="majorHAnsi"/>
-          <w:lang w:val="en-US"/>
-        </w:rPr>
-        <w:t>fileint</w:t>
-      </w:r>
-      <w:proofErr w:type="spellEnd"/>
-      <w:r>
-        <w:rPr>
-          <w:rFonts w:asciiTheme="majorHAnsi" w:hAnsiTheme="majorHAnsi" w:cstheme="majorHAnsi"/>
-          <w:lang w:val="en-US"/>
-        </w:rPr>
-        <w:t>/pm/</w:t>
-      </w:r>
-      <w:proofErr w:type="spellStart"/>
-      <w:r>
-        <w:rPr>
-          <w:rFonts w:asciiTheme="majorHAnsi" w:hAnsiTheme="majorHAnsi" w:cstheme="majorHAnsi"/>
-          <w:lang w:val="en-US"/>
-        </w:rPr>
-        <w:t>NOC_reports</w:t>
-      </w:r>
-      <w:proofErr w:type="spellEnd"/>
-      <w:r>
-        <w:rPr>
-          <w:rFonts w:asciiTheme="majorHAnsi" w:hAnsiTheme="majorHAnsi" w:cstheme="majorHAnsi"/>
-          <w:lang w:val="en-US"/>
-        </w:rPr>
-        <w:t>/</w:t>
-      </w:r>
-      <w:proofErr w:type="spellStart"/>
-      <w:r>
-        <w:rPr>
-          <w:rFonts w:asciiTheme="majorHAnsi" w:hAnsiTheme="majorHAnsi" w:cstheme="majorHAnsi"/>
-          <w:lang w:val="en-US"/>
-        </w:rPr>
-        <w:t>Daily_report</w:t>
-      </w:r>
-      <w:proofErr w:type="spellEnd"/>
-      <w:r>
-        <w:rPr>
-          <w:rFonts w:asciiTheme="majorHAnsi" w:hAnsiTheme="majorHAnsi" w:cstheme="majorHAnsi"/>
-          <w:lang w:val="en-US"/>
-        </w:rPr>
-        <w:t xml:space="preserve"> &amp;&amp; /</w:t>
-      </w:r>
-      <w:proofErr w:type="spellStart"/>
-      <w:r>
-        <w:rPr>
-          <w:rFonts w:asciiTheme="majorHAnsi" w:hAnsiTheme="majorHAnsi" w:cstheme="majorHAnsi"/>
-          <w:lang w:val="en-US"/>
-        </w:rPr>
-        <w:t>usr</w:t>
-      </w:r>
-      <w:proofErr w:type="spellEnd"/>
-      <w:r>
-        <w:rPr>
-          <w:rFonts w:asciiTheme="majorHAnsi" w:hAnsiTheme="majorHAnsi" w:cstheme="majorHAnsi"/>
-          <w:lang w:val="en-US"/>
-        </w:rPr>
-        <w:t>/bin/python daily_report_data_gathering.py</w:t>
-      </w:r>
-    </w:p>
-    <w:p>
-      <w:pPr>
-        <w:spacing w:after="0"/>
-        <w:jc w:val="both"/>
-        <w:rPr>
-          <w:rFonts w:asciiTheme="majorHAnsi" w:hAnsiTheme="majorHAnsi" w:cstheme="majorHAnsi"/>
-          <w:lang w:val="en-US"/>
-        </w:rPr>
-      </w:pPr>
-      <w:r>
-        <w:rPr>
-          <w:rFonts w:asciiTheme="majorHAnsi" w:hAnsiTheme="majorHAnsi" w:cstheme="majorHAnsi"/>
-          <w:lang w:val="en-US"/>
-        </w:rPr>
-        <w:t>30 07 * * * cd /opt/</w:t>
-      </w:r>
-      <w:proofErr w:type="spellStart"/>
-      <w:r>
-        <w:rPr>
-          <w:rFonts w:asciiTheme="majorHAnsi" w:hAnsiTheme="majorHAnsi" w:cstheme="majorHAnsi"/>
-          <w:lang w:val="en-US"/>
-        </w:rPr>
-        <w:t>oss</w:t>
-      </w:r>
-      <w:proofErr w:type="spellEnd"/>
-      <w:r>
-        <w:rPr>
-          <w:rFonts w:asciiTheme="majorHAnsi" w:hAnsiTheme="majorHAnsi" w:cstheme="majorHAnsi"/>
-          <w:lang w:val="en-US"/>
-        </w:rPr>
-        <w:t>/server/</w:t>
-      </w:r>
-      <w:proofErr w:type="spellStart"/>
-      <w:r>
-        <w:rPr>
-          <w:rFonts w:asciiTheme="majorHAnsi" w:hAnsiTheme="majorHAnsi" w:cstheme="majorHAnsi"/>
-          <w:lang w:val="en-US"/>
-        </w:rPr>
-        <w:t>var</w:t>
-      </w:r>
-      <w:proofErr w:type="spellEnd"/>
-      <w:r>
-        <w:rPr>
-          <w:rFonts w:asciiTheme="majorHAnsi" w:hAnsiTheme="majorHAnsi" w:cstheme="majorHAnsi"/>
-          <w:lang w:val="en-US"/>
-        </w:rPr>
-        <w:t>/</w:t>
-      </w:r>
-      <w:proofErr w:type="spellStart"/>
-      <w:r>
-        <w:rPr>
-          <w:rFonts w:asciiTheme="majorHAnsi" w:hAnsiTheme="majorHAnsi" w:cstheme="majorHAnsi"/>
-          <w:lang w:val="en-US"/>
-        </w:rPr>
-        <w:t>fileint</w:t>
-      </w:r>
-      <w:proofErr w:type="spellEnd"/>
-      <w:r>
-        <w:rPr>
-          <w:rFonts w:asciiTheme="majorHAnsi" w:hAnsiTheme="majorHAnsi" w:cstheme="majorHAnsi"/>
-          <w:lang w:val="en-US"/>
-        </w:rPr>
-        <w:t>/pm/</w:t>
-      </w:r>
-      <w:proofErr w:type="spellStart"/>
-      <w:r>
-        <w:rPr>
-          <w:rFonts w:asciiTheme="majorHAnsi" w:hAnsiTheme="majorHAnsi" w:cstheme="majorHAnsi"/>
-          <w:lang w:val="en-US"/>
-        </w:rPr>
-        <w:t>NOC_reports</w:t>
-      </w:r>
-      <w:proofErr w:type="spellEnd"/>
-      <w:r>
-        <w:rPr>
-          <w:rFonts w:asciiTheme="majorHAnsi" w:hAnsiTheme="majorHAnsi" w:cstheme="majorHAnsi"/>
-          <w:lang w:val="en-US"/>
-        </w:rPr>
-        <w:t>/</w:t>
-      </w:r>
-      <w:proofErr w:type="spellStart"/>
-      <w:r>
-        <w:rPr>
-          <w:rFonts w:asciiTheme="majorHAnsi" w:hAnsiTheme="majorHAnsi" w:cstheme="majorHAnsi"/>
-          <w:lang w:val="en-US"/>
-        </w:rPr>
-        <w:t>Traffic_utilization</w:t>
-      </w:r>
-      <w:proofErr w:type="spellEnd"/>
-      <w:r>
-        <w:rPr>
-          <w:rFonts w:asciiTheme="majorHAnsi" w:hAnsiTheme="majorHAnsi" w:cstheme="majorHAnsi"/>
-          <w:lang w:val="en-US"/>
-        </w:rPr>
-        <w:t xml:space="preserve"> &amp;&amp; /</w:t>
-      </w:r>
-      <w:proofErr w:type="spellStart"/>
-      <w:r>
-        <w:rPr>
-          <w:rFonts w:asciiTheme="majorHAnsi" w:hAnsiTheme="majorHAnsi" w:cstheme="majorHAnsi"/>
-          <w:lang w:val="en-US"/>
-        </w:rPr>
-        <w:t>usr</w:t>
-      </w:r>
-      <w:proofErr w:type="spellEnd"/>
-      <w:r>
-        <w:rPr>
-          <w:rFonts w:asciiTheme="majorHAnsi" w:hAnsiTheme="majorHAnsi" w:cstheme="majorHAnsi"/>
-          <w:lang w:val="en-US"/>
-        </w:rPr>
-        <w:t>/bin/python traffic_utilization_data_gathering.py</w:t>
-      </w:r>
-    </w:p>
-    <w:p>
-      <w:pPr>
-        <w:spacing w:after="0"/>
-        <w:jc w:val="both"/>
-        <w:rPr>
-          <w:rFonts w:asciiTheme="majorHAnsi" w:hAnsiTheme="majorHAnsi" w:cstheme="majorHAnsi"/>
-          <w:lang w:val="en-US"/>
-        </w:rPr>
-      </w:pPr>
-      <w:r>
-        <w:rPr>
-          <w:rFonts w:asciiTheme="majorHAnsi" w:hAnsiTheme="majorHAnsi" w:cstheme="majorHAnsi"/>
-          <w:lang w:val="en-US"/>
-        </w:rPr>
-        <w:t>00 08 * * * cd /opt/</w:t>
-      </w:r>
-      <w:proofErr w:type="spellStart"/>
-      <w:r>
-        <w:rPr>
-          <w:rFonts w:asciiTheme="majorHAnsi" w:hAnsiTheme="majorHAnsi" w:cstheme="majorHAnsi"/>
-          <w:lang w:val="en-US"/>
-        </w:rPr>
-        <w:t>oss</w:t>
-      </w:r>
-      <w:proofErr w:type="spellEnd"/>
-      <w:r>
-        <w:rPr>
-          <w:rFonts w:asciiTheme="majorHAnsi" w:hAnsiTheme="majorHAnsi" w:cstheme="majorHAnsi"/>
-          <w:lang w:val="en-US"/>
-        </w:rPr>
-        <w:t>/server/</w:t>
-      </w:r>
-      <w:proofErr w:type="spellStart"/>
-      <w:r>
-        <w:rPr>
-          <w:rFonts w:asciiTheme="majorHAnsi" w:hAnsiTheme="majorHAnsi" w:cstheme="majorHAnsi"/>
-          <w:lang w:val="en-US"/>
-        </w:rPr>
-        <w:t>var</w:t>
-      </w:r>
-      <w:proofErr w:type="spellEnd"/>
-      <w:r>
-        <w:rPr>
-          <w:rFonts w:asciiTheme="majorHAnsi" w:hAnsiTheme="majorHAnsi" w:cstheme="majorHAnsi"/>
-          <w:lang w:val="en-US"/>
-        </w:rPr>
-        <w:t>/</w:t>
-      </w:r>
-      <w:proofErr w:type="spellStart"/>
-      <w:r>
-        <w:rPr>
-          <w:rFonts w:asciiTheme="majorHAnsi" w:hAnsiTheme="majorHAnsi" w:cstheme="majorHAnsi"/>
-          <w:lang w:val="en-US"/>
-        </w:rPr>
-        <w:t>fileint</w:t>
-      </w:r>
-      <w:proofErr w:type="spellEnd"/>
-      <w:r>
-        <w:rPr>
-          <w:rFonts w:asciiTheme="majorHAnsi" w:hAnsiTheme="majorHAnsi" w:cstheme="majorHAnsi"/>
-          <w:lang w:val="en-US"/>
-        </w:rPr>
-        <w:t>/pm/</w:t>
-      </w:r>
-      <w:proofErr w:type="spellStart"/>
-      <w:r>
-        <w:rPr>
-          <w:rFonts w:asciiTheme="majorHAnsi" w:hAnsiTheme="majorHAnsi" w:cstheme="majorHAnsi"/>
-          <w:lang w:val="en-US"/>
-        </w:rPr>
-        <w:t>NOC_reports</w:t>
-      </w:r>
-      <w:proofErr w:type="spellEnd"/>
-      <w:r>
-        <w:rPr>
-          <w:rFonts w:asciiTheme="majorHAnsi" w:hAnsiTheme="majorHAnsi" w:cstheme="majorHAnsi"/>
-          <w:lang w:val="en-US"/>
-        </w:rPr>
-        <w:t>/</w:t>
-      </w:r>
-      <w:proofErr w:type="spellStart"/>
-      <w:r>
-        <w:rPr>
-          <w:rFonts w:asciiTheme="majorHAnsi" w:hAnsiTheme="majorHAnsi" w:cstheme="majorHAnsi"/>
-          <w:lang w:val="en-US"/>
-        </w:rPr>
-        <w:t>VLR_Sharkov</w:t>
-      </w:r>
-      <w:proofErr w:type="spellEnd"/>
-      <w:r>
-        <w:rPr>
-          <w:rFonts w:asciiTheme="majorHAnsi" w:hAnsiTheme="majorHAnsi" w:cstheme="majorHAnsi"/>
-          <w:lang w:val="en-US"/>
-        </w:rPr>
-        <w:t xml:space="preserve"> &amp;&amp; /</w:t>
-      </w:r>
-      <w:proofErr w:type="spellStart"/>
-      <w:r>
-        <w:rPr>
-          <w:rFonts w:asciiTheme="majorHAnsi" w:hAnsiTheme="majorHAnsi" w:cstheme="majorHAnsi"/>
-          <w:lang w:val="en-US"/>
-        </w:rPr>
-        <w:t>usr</w:t>
-      </w:r>
-      <w:proofErr w:type="spellEnd"/>
-      <w:r>
-        <w:rPr>
-          <w:rFonts w:asciiTheme="majorHAnsi" w:hAnsiTheme="majorHAnsi" w:cstheme="majorHAnsi"/>
-          <w:lang w:val="en-US"/>
-        </w:rPr>
-        <w:t>/bin/python vlr_sharkov_data_gathering.py</w:t>
-      </w:r>
-    </w:p>
-    <w:p>
-      <w:pPr>
-        <w:spacing w:after="0"/>
-        <w:jc w:val="both"/>
-        <w:rPr>
-          <w:rFonts w:asciiTheme="majorHAnsi" w:hAnsiTheme="majorHAnsi" w:cstheme="majorHAnsi"/>
-          <w:lang w:val="en-US"/>
-        </w:rPr>
-      </w:pPr>
-      <w:r>
-        <w:rPr>
-          <w:rFonts w:asciiTheme="majorHAnsi" w:hAnsiTheme="majorHAnsi" w:cstheme="majorHAnsi"/>
-          <w:lang w:val="en-US"/>
-        </w:rPr>
-        <w:t>30 08 * * * cd /opt/</w:t>
-      </w:r>
-      <w:proofErr w:type="spellStart"/>
-      <w:r>
-        <w:rPr>
-          <w:rFonts w:asciiTheme="majorHAnsi" w:hAnsiTheme="majorHAnsi" w:cstheme="majorHAnsi"/>
-          <w:lang w:val="en-US"/>
-        </w:rPr>
-        <w:t>oss</w:t>
-      </w:r>
-      <w:proofErr w:type="spellEnd"/>
-      <w:r>
-        <w:rPr>
-          <w:rFonts w:asciiTheme="majorHAnsi" w:hAnsiTheme="majorHAnsi" w:cstheme="majorHAnsi"/>
-          <w:lang w:val="en-US"/>
-        </w:rPr>
-        <w:t>/server/</w:t>
-      </w:r>
-      <w:proofErr w:type="spellStart"/>
-      <w:r>
-        <w:rPr>
-          <w:rFonts w:asciiTheme="majorHAnsi" w:hAnsiTheme="majorHAnsi" w:cstheme="majorHAnsi"/>
-          <w:lang w:val="en-US"/>
-        </w:rPr>
-        <w:t>var</w:t>
-      </w:r>
-      <w:proofErr w:type="spellEnd"/>
-      <w:r>
-        <w:rPr>
-          <w:rFonts w:asciiTheme="majorHAnsi" w:hAnsiTheme="majorHAnsi" w:cstheme="majorHAnsi"/>
-          <w:lang w:val="en-US"/>
-        </w:rPr>
-        <w:t>/</w:t>
-      </w:r>
-      <w:proofErr w:type="spellStart"/>
-      <w:r>
-        <w:rPr>
-          <w:rFonts w:asciiTheme="majorHAnsi" w:hAnsiTheme="majorHAnsi" w:cstheme="majorHAnsi"/>
-          <w:lang w:val="en-US"/>
-        </w:rPr>
-        <w:t>fileint</w:t>
-      </w:r>
-      <w:proofErr w:type="spellEnd"/>
-      <w:r>
-        <w:rPr>
-          <w:rFonts w:asciiTheme="majorHAnsi" w:hAnsiTheme="majorHAnsi" w:cstheme="majorHAnsi"/>
-          <w:lang w:val="en-US"/>
-        </w:rPr>
-        <w:t>/pm/</w:t>
-      </w:r>
-      <w:proofErr w:type="spellStart"/>
-      <w:r>
-        <w:rPr>
-          <w:rFonts w:asciiTheme="majorHAnsi" w:hAnsiTheme="majorHAnsi" w:cstheme="majorHAnsi"/>
-          <w:lang w:val="en-US"/>
-        </w:rPr>
-        <w:t>NOC_reports</w:t>
-      </w:r>
-      <w:proofErr w:type="spellEnd"/>
-      <w:r>
-        <w:rPr>
-          <w:rFonts w:asciiTheme="majorHAnsi" w:hAnsiTheme="majorHAnsi" w:cstheme="majorHAnsi"/>
-          <w:lang w:val="en-US"/>
-        </w:rPr>
-        <w:t>/</w:t>
-      </w:r>
-      <w:proofErr w:type="spellStart"/>
-      <w:r>
-        <w:rPr>
-          <w:rFonts w:asciiTheme="majorHAnsi" w:hAnsiTheme="majorHAnsi" w:cstheme="majorHAnsi"/>
-          <w:lang w:val="en-US"/>
-        </w:rPr>
-        <w:t>VLR_Zentsov</w:t>
-      </w:r>
-      <w:proofErr w:type="spellEnd"/>
-      <w:r>
-        <w:rPr>
-          <w:rFonts w:asciiTheme="majorHAnsi" w:hAnsiTheme="majorHAnsi" w:cstheme="majorHAnsi"/>
-          <w:lang w:val="en-US"/>
-        </w:rPr>
-        <w:t xml:space="preserve"> &amp;&amp; /</w:t>
-      </w:r>
-      <w:proofErr w:type="spellStart"/>
-      <w:r>
-        <w:rPr>
-          <w:rFonts w:asciiTheme="majorHAnsi" w:hAnsiTheme="majorHAnsi" w:cstheme="majorHAnsi"/>
-          <w:lang w:val="en-US"/>
-        </w:rPr>
-        <w:t>usr</w:t>
-      </w:r>
-      <w:proofErr w:type="spellEnd"/>
-      <w:r>
-        <w:rPr>
-          <w:rFonts w:asciiTheme="majorHAnsi" w:hAnsiTheme="majorHAnsi" w:cstheme="majorHAnsi"/>
-          <w:lang w:val="en-US"/>
-        </w:rPr>
-        <w:t>/bin/python vlr_zentsov_data_gathering.py</w:t>
-      </w:r>
-    </w:p>
-    <w:p>
-      <w:pPr>
-        <w:spacing w:after="0"/>
-        <w:jc w:val="both"/>
-        <w:rPr>
-          <w:rFonts w:asciiTheme="majorHAnsi" w:hAnsiTheme="majorHAnsi" w:cstheme="majorHAnsi"/>
-          <w:lang w:val="en-US"/>
-        </w:rPr>
-      </w:pPr>
-      <w:r>
-        <w:rPr>
-          <w:rFonts w:asciiTheme="majorHAnsi" w:hAnsiTheme="majorHAnsi" w:cstheme="majorHAnsi"/>
-          <w:lang w:val="en-US"/>
-        </w:rPr>
-        <w:t>00 09 * * * cd /opt/</w:t>
-      </w:r>
-      <w:proofErr w:type="spellStart"/>
-      <w:r>
-        <w:rPr>
-          <w:rFonts w:asciiTheme="majorHAnsi" w:hAnsiTheme="majorHAnsi" w:cstheme="majorHAnsi"/>
-          <w:lang w:val="en-US"/>
-        </w:rPr>
-        <w:t>oss</w:t>
-      </w:r>
-      <w:proofErr w:type="spellEnd"/>
-      <w:r>
-        <w:rPr>
-          <w:rFonts w:asciiTheme="majorHAnsi" w:hAnsiTheme="majorHAnsi" w:cstheme="majorHAnsi"/>
-          <w:lang w:val="en-US"/>
-        </w:rPr>
-        <w:t>/server/</w:t>
-      </w:r>
-      <w:proofErr w:type="spellStart"/>
-      <w:r>
-        <w:rPr>
-          <w:rFonts w:asciiTheme="majorHAnsi" w:hAnsiTheme="majorHAnsi" w:cstheme="majorHAnsi"/>
-          <w:lang w:val="en-US"/>
-        </w:rPr>
-        <w:t>var</w:t>
-      </w:r>
-      <w:proofErr w:type="spellEnd"/>
-      <w:r>
-        <w:rPr>
-          <w:rFonts w:asciiTheme="majorHAnsi" w:hAnsiTheme="majorHAnsi" w:cstheme="majorHAnsi"/>
-          <w:lang w:val="en-US"/>
-        </w:rPr>
-        <w:t>/</w:t>
-      </w:r>
-      <w:proofErr w:type="spellStart"/>
-      <w:r>
-        <w:rPr>
-          <w:rFonts w:asciiTheme="majorHAnsi" w:hAnsiTheme="majorHAnsi" w:cstheme="majorHAnsi"/>
-          <w:lang w:val="en-US"/>
-        </w:rPr>
-        <w:t>fileint</w:t>
-      </w:r>
-      <w:proofErr w:type="spellEnd"/>
-      <w:r>
-        <w:rPr>
-          <w:rFonts w:asciiTheme="majorHAnsi" w:hAnsiTheme="majorHAnsi" w:cstheme="majorHAnsi"/>
-          <w:lang w:val="en-US"/>
-        </w:rPr>
-        <w:t>/pm/</w:t>
-      </w:r>
-      <w:proofErr w:type="spellStart"/>
-      <w:r>
-        <w:rPr>
-          <w:rFonts w:asciiTheme="majorHAnsi" w:hAnsiTheme="majorHAnsi" w:cstheme="majorHAnsi"/>
-          <w:lang w:val="en-US"/>
-        </w:rPr>
-        <w:t>NOC_reports</w:t>
-      </w:r>
-      <w:proofErr w:type="spellEnd"/>
-      <w:r>
-        <w:rPr>
-          <w:rFonts w:asciiTheme="majorHAnsi" w:hAnsiTheme="majorHAnsi" w:cstheme="majorHAnsi"/>
-          <w:lang w:val="en-US"/>
-        </w:rPr>
-        <w:t>/</w:t>
-      </w:r>
-      <w:proofErr w:type="spellStart"/>
-      <w:r>
-        <w:rPr>
-          <w:rFonts w:asciiTheme="majorHAnsi" w:hAnsiTheme="majorHAnsi" w:cstheme="majorHAnsi"/>
-          <w:lang w:val="en-US"/>
-        </w:rPr>
-        <w:t>Weekly_directors</w:t>
-      </w:r>
-      <w:proofErr w:type="spellEnd"/>
-      <w:r>
-        <w:rPr>
-          <w:rFonts w:asciiTheme="majorHAnsi" w:hAnsiTheme="majorHAnsi" w:cstheme="majorHAnsi"/>
-          <w:lang w:val="en-US"/>
-        </w:rPr>
-        <w:t xml:space="preserve"> &amp;&amp; /</w:t>
-      </w:r>
-      <w:proofErr w:type="spellStart"/>
-      <w:r>
-        <w:rPr>
-          <w:rFonts w:asciiTheme="majorHAnsi" w:hAnsiTheme="majorHAnsi" w:cstheme="majorHAnsi"/>
-          <w:lang w:val="en-US"/>
-        </w:rPr>
-        <w:t>usr</w:t>
-      </w:r>
-      <w:proofErr w:type="spellEnd"/>
-      <w:r>
-        <w:rPr>
-          <w:rFonts w:asciiTheme="majorHAnsi" w:hAnsiTheme="majorHAnsi" w:cstheme="majorHAnsi"/>
-          <w:lang w:val="en-US"/>
-        </w:rPr>
-        <w:t>/bin/python weekly_directors_data_gathering.py</w:t>
-      </w:r>
-    </w:p>
-    <w:p>
-      <w:pPr>
-        <w:spacing w:after="0"/>
-        <w:jc w:val="both"/>
-        <w:rPr>
-          <w:rFonts w:asciiTheme="majorHAnsi" w:hAnsiTheme="majorHAnsi" w:cstheme="majorHAnsi"/>
-          <w:lang w:val="en-US"/>
-        </w:rPr>
-      </w:pPr>
-      <w:r>
-        <w:rPr>
-          <w:rFonts w:asciiTheme="majorHAnsi" w:hAnsiTheme="majorHAnsi" w:cstheme="majorHAnsi"/>
-          <w:lang w:val="en-US"/>
-        </w:rPr>
-        <w:t>45 07 * * 5 cd /opt/</w:t>
-      </w:r>
-      <w:proofErr w:type="spellStart"/>
-      <w:r>
-        <w:rPr>
-          <w:rFonts w:asciiTheme="majorHAnsi" w:hAnsiTheme="majorHAnsi" w:cstheme="majorHAnsi"/>
-          <w:lang w:val="en-US"/>
-        </w:rPr>
-        <w:t>oss</w:t>
-      </w:r>
-      <w:proofErr w:type="spellEnd"/>
-      <w:r>
-        <w:rPr>
-          <w:rFonts w:asciiTheme="majorHAnsi" w:hAnsiTheme="majorHAnsi" w:cstheme="majorHAnsi"/>
-          <w:lang w:val="en-US"/>
-        </w:rPr>
-        <w:t>/server/</w:t>
-      </w:r>
-      <w:proofErr w:type="spellStart"/>
-      <w:r>
-        <w:rPr>
-          <w:rFonts w:asciiTheme="majorHAnsi" w:hAnsiTheme="majorHAnsi" w:cstheme="majorHAnsi"/>
-          <w:lang w:val="en-US"/>
-        </w:rPr>
-        <w:t>var</w:t>
-      </w:r>
-      <w:proofErr w:type="spellEnd"/>
-      <w:r>
-        <w:rPr>
-          <w:rFonts w:asciiTheme="majorHAnsi" w:hAnsiTheme="majorHAnsi" w:cstheme="majorHAnsi"/>
-          <w:lang w:val="en-US"/>
-        </w:rPr>
-        <w:t>/</w:t>
-      </w:r>
-      <w:proofErr w:type="spellStart"/>
-      <w:r>
-        <w:rPr>
-          <w:rFonts w:asciiTheme="majorHAnsi" w:hAnsiTheme="majorHAnsi" w:cstheme="majorHAnsi"/>
-          <w:lang w:val="en-US"/>
-        </w:rPr>
-        <w:t>fileint</w:t>
-      </w:r>
-      <w:proofErr w:type="spellEnd"/>
-      <w:r>
-        <w:rPr>
-          <w:rFonts w:asciiTheme="majorHAnsi" w:hAnsiTheme="majorHAnsi" w:cstheme="majorHAnsi"/>
-          <w:lang w:val="en-US"/>
-        </w:rPr>
-        <w:t>/pm/</w:t>
-      </w:r>
-      <w:proofErr w:type="spellStart"/>
-      <w:r>
-        <w:rPr>
-          <w:rFonts w:asciiTheme="majorHAnsi" w:hAnsiTheme="majorHAnsi" w:cstheme="majorHAnsi"/>
-          <w:lang w:val="en-US"/>
-        </w:rPr>
-        <w:t>NOC_reports</w:t>
-      </w:r>
-      <w:proofErr w:type="spellEnd"/>
-      <w:r>
-        <w:rPr>
-          <w:rFonts w:asciiTheme="majorHAnsi" w:hAnsiTheme="majorHAnsi" w:cstheme="majorHAnsi"/>
-          <w:lang w:val="en-US"/>
-        </w:rPr>
-        <w:t>/</w:t>
-      </w:r>
-      <w:proofErr w:type="spellStart"/>
-      <w:r>
-        <w:rPr>
-          <w:rFonts w:asciiTheme="majorHAnsi" w:hAnsiTheme="majorHAnsi" w:cstheme="majorHAnsi"/>
-          <w:lang w:val="en-US"/>
-        </w:rPr>
-        <w:t>Traffic_utilization</w:t>
-      </w:r>
-      <w:proofErr w:type="spellEnd"/>
-      <w:r>
-        <w:rPr>
-          <w:rFonts w:asciiTheme="majorHAnsi" w:hAnsiTheme="majorHAnsi" w:cstheme="majorHAnsi"/>
-          <w:lang w:val="en-US"/>
-        </w:rPr>
-        <w:t xml:space="preserve"> &amp;&amp; </w:t>
-      </w:r>
-      <w:proofErr w:type="spellStart"/>
-      <w:r>
-        <w:rPr>
-          <w:rFonts w:asciiTheme="majorHAnsi" w:hAnsiTheme="majorHAnsi" w:cstheme="majorHAnsi"/>
-          <w:lang w:val="en-US"/>
-        </w:rPr>
-        <w:t>chmod</w:t>
-      </w:r>
-      <w:proofErr w:type="spellEnd"/>
-      <w:r>
-        <w:rPr>
-          <w:rFonts w:asciiTheme="majorHAnsi" w:hAnsiTheme="majorHAnsi" w:cstheme="majorHAnsi"/>
-          <w:lang w:val="en-US"/>
-        </w:rPr>
-        <w:t xml:space="preserve"> 777 *.</w:t>
-      </w:r>
-      <w:proofErr w:type="spellStart"/>
-      <w:r>
-        <w:rPr>
-          <w:rFonts w:asciiTheme="majorHAnsi" w:hAnsiTheme="majorHAnsi" w:cstheme="majorHAnsi"/>
-          <w:lang w:val="en-US"/>
-        </w:rPr>
-        <w:t>xlsx</w:t>
-      </w:r>
-      <w:proofErr w:type="spellEnd"/>
-    </w:p>
-    <w:p>
-      <w:pPr>
-        <w:spacing w:after="0"/>
-        <w:jc w:val="both"/>
-        <w:rPr>
-          <w:rFonts w:asciiTheme="majorHAnsi" w:hAnsiTheme="majorHAnsi" w:cstheme="majorHAnsi"/>
-          <w:lang w:val="en-US"/>
-        </w:rPr>
-      </w:pPr>
-      <w:r>
-        <w:rPr>
-          <w:rFonts w:asciiTheme="majorHAnsi" w:hAnsiTheme="majorHAnsi" w:cstheme="majorHAnsi"/>
-          <w:lang w:val="en-US"/>
-        </w:rPr>
-        <w:t>15 08 * * 5 cd /opt/</w:t>
-      </w:r>
-      <w:proofErr w:type="spellStart"/>
-      <w:r>
-        <w:rPr>
-          <w:rFonts w:asciiTheme="majorHAnsi" w:hAnsiTheme="majorHAnsi" w:cstheme="majorHAnsi"/>
-          <w:lang w:val="en-US"/>
-        </w:rPr>
-        <w:t>oss</w:t>
-      </w:r>
-      <w:proofErr w:type="spellEnd"/>
-      <w:r>
-        <w:rPr>
-          <w:rFonts w:asciiTheme="majorHAnsi" w:hAnsiTheme="majorHAnsi" w:cstheme="majorHAnsi"/>
-          <w:lang w:val="en-US"/>
-        </w:rPr>
-        <w:t>/server/</w:t>
-      </w:r>
-      <w:proofErr w:type="spellStart"/>
-      <w:r>
-        <w:rPr>
-          <w:rFonts w:asciiTheme="majorHAnsi" w:hAnsiTheme="majorHAnsi" w:cstheme="majorHAnsi"/>
-          <w:lang w:val="en-US"/>
-        </w:rPr>
-        <w:t>var</w:t>
-      </w:r>
-      <w:proofErr w:type="spellEnd"/>
-      <w:r>
-        <w:rPr>
-          <w:rFonts w:asciiTheme="majorHAnsi" w:hAnsiTheme="majorHAnsi" w:cstheme="majorHAnsi"/>
-          <w:lang w:val="en-US"/>
-        </w:rPr>
-        <w:t>/</w:t>
-      </w:r>
-      <w:proofErr w:type="spellStart"/>
-      <w:r>
-        <w:rPr>
-          <w:rFonts w:asciiTheme="majorHAnsi" w:hAnsiTheme="majorHAnsi" w:cstheme="majorHAnsi"/>
-          <w:lang w:val="en-US"/>
-        </w:rPr>
-        <w:t>fileint</w:t>
-      </w:r>
-      <w:proofErr w:type="spellEnd"/>
-      <w:r>
-        <w:rPr>
-          <w:rFonts w:asciiTheme="majorHAnsi" w:hAnsiTheme="majorHAnsi" w:cstheme="majorHAnsi"/>
-          <w:lang w:val="en-US"/>
-        </w:rPr>
-        <w:t>/pm/</w:t>
-      </w:r>
-      <w:proofErr w:type="spellStart"/>
-      <w:r>
-        <w:rPr>
-          <w:rFonts w:asciiTheme="majorHAnsi" w:hAnsiTheme="majorHAnsi" w:cstheme="majorHAnsi"/>
-          <w:lang w:val="en-US"/>
-        </w:rPr>
-        <w:t>NOC_reports</w:t>
-      </w:r>
-      <w:proofErr w:type="spellEnd"/>
-      <w:r>
-        <w:rPr>
-          <w:rFonts w:asciiTheme="majorHAnsi" w:hAnsiTheme="majorHAnsi" w:cstheme="majorHAnsi"/>
-          <w:lang w:val="en-US"/>
-        </w:rPr>
-        <w:t>/</w:t>
-      </w:r>
-      <w:proofErr w:type="spellStart"/>
-      <w:r>
-        <w:rPr>
-          <w:rFonts w:asciiTheme="majorHAnsi" w:hAnsiTheme="majorHAnsi" w:cstheme="majorHAnsi"/>
-          <w:lang w:val="en-US"/>
-        </w:rPr>
-        <w:t>VLR_Sharkov</w:t>
-      </w:r>
-      <w:proofErr w:type="spellEnd"/>
-      <w:r>
-        <w:rPr>
-          <w:rFonts w:asciiTheme="majorHAnsi" w:hAnsiTheme="majorHAnsi" w:cstheme="majorHAnsi"/>
-          <w:lang w:val="en-US"/>
-        </w:rPr>
-        <w:t xml:space="preserve"> &amp;&amp; </w:t>
-      </w:r>
-      <w:proofErr w:type="spellStart"/>
-      <w:r>
-        <w:rPr>
-          <w:rFonts w:asciiTheme="majorHAnsi" w:hAnsiTheme="majorHAnsi" w:cstheme="majorHAnsi"/>
-          <w:lang w:val="en-US"/>
-        </w:rPr>
-        <w:t>chmod</w:t>
-      </w:r>
-      <w:proofErr w:type="spellEnd"/>
-      <w:r>
-        <w:rPr>
-          <w:rFonts w:asciiTheme="majorHAnsi" w:hAnsiTheme="majorHAnsi" w:cstheme="majorHAnsi"/>
-          <w:lang w:val="en-US"/>
-        </w:rPr>
-        <w:t xml:space="preserve"> 777 *.</w:t>
-      </w:r>
-      <w:proofErr w:type="spellStart"/>
-      <w:r>
-        <w:rPr>
-          <w:rFonts w:asciiTheme="majorHAnsi" w:hAnsiTheme="majorHAnsi" w:cstheme="majorHAnsi"/>
-          <w:lang w:val="en-US"/>
-        </w:rPr>
-        <w:t>xlsx</w:t>
-      </w:r>
-      <w:proofErr w:type="spellEnd"/>
-    </w:p>
-    <w:p>
-      <w:pPr>
-        <w:spacing w:after="0"/>
-        <w:jc w:val="both"/>
-        <w:rPr>
-          <w:rFonts w:asciiTheme="majorHAnsi" w:hAnsiTheme="majorHAnsi" w:cstheme="majorHAnsi"/>
-          <w:lang w:val="en-US"/>
-        </w:rPr>
-      </w:pPr>
-      <w:r>
-        <w:rPr>
-          <w:rFonts w:asciiTheme="majorHAnsi" w:hAnsiTheme="majorHAnsi" w:cstheme="majorHAnsi"/>
-          <w:lang w:val="en-US"/>
-        </w:rPr>
-        <w:t>45 08 * * 5 cd /opt/</w:t>
-      </w:r>
-      <w:proofErr w:type="spellStart"/>
-      <w:r>
-        <w:rPr>
-          <w:rFonts w:asciiTheme="majorHAnsi" w:hAnsiTheme="majorHAnsi" w:cstheme="majorHAnsi"/>
-          <w:lang w:val="en-US"/>
-        </w:rPr>
-        <w:t>oss</w:t>
-      </w:r>
-      <w:proofErr w:type="spellEnd"/>
-      <w:r>
-        <w:rPr>
-          <w:rFonts w:asciiTheme="majorHAnsi" w:hAnsiTheme="majorHAnsi" w:cstheme="majorHAnsi"/>
-          <w:lang w:val="en-US"/>
-        </w:rPr>
-        <w:t>/server/</w:t>
-      </w:r>
-      <w:proofErr w:type="spellStart"/>
-      <w:r>
-        <w:rPr>
-          <w:rFonts w:asciiTheme="majorHAnsi" w:hAnsiTheme="majorHAnsi" w:cstheme="majorHAnsi"/>
-          <w:lang w:val="en-US"/>
-        </w:rPr>
-        <w:t>var</w:t>
-      </w:r>
-      <w:proofErr w:type="spellEnd"/>
-      <w:r>
-        <w:rPr>
-          <w:rFonts w:asciiTheme="majorHAnsi" w:hAnsiTheme="majorHAnsi" w:cstheme="majorHAnsi"/>
-          <w:lang w:val="en-US"/>
-        </w:rPr>
-        <w:t>/</w:t>
-      </w:r>
-      <w:proofErr w:type="spellStart"/>
-      <w:r>
-        <w:rPr>
-          <w:rFonts w:asciiTheme="majorHAnsi" w:hAnsiTheme="majorHAnsi" w:cstheme="majorHAnsi"/>
-          <w:lang w:val="en-US"/>
-        </w:rPr>
-        <w:t>fileint</w:t>
-      </w:r>
-      <w:proofErr w:type="spellEnd"/>
-      <w:r>
-        <w:rPr>
-          <w:rFonts w:asciiTheme="majorHAnsi" w:hAnsiTheme="majorHAnsi" w:cstheme="majorHAnsi"/>
-          <w:lang w:val="en-US"/>
-        </w:rPr>
-        <w:t>/pm/</w:t>
-      </w:r>
-      <w:proofErr w:type="spellStart"/>
-      <w:r>
-        <w:rPr>
-          <w:rFonts w:asciiTheme="majorHAnsi" w:hAnsiTheme="majorHAnsi" w:cstheme="majorHAnsi"/>
-          <w:lang w:val="en-US"/>
-        </w:rPr>
-        <w:t>NOC_reports</w:t>
-      </w:r>
-      <w:proofErr w:type="spellEnd"/>
-      <w:r>
-        <w:rPr>
-          <w:rFonts w:asciiTheme="majorHAnsi" w:hAnsiTheme="majorHAnsi" w:cstheme="majorHAnsi"/>
-          <w:lang w:val="en-US"/>
-        </w:rPr>
-        <w:t>/</w:t>
-      </w:r>
-      <w:proofErr w:type="spellStart"/>
-      <w:r>
-        <w:rPr>
-          <w:rFonts w:asciiTheme="majorHAnsi" w:hAnsiTheme="majorHAnsi" w:cstheme="majorHAnsi"/>
-          <w:lang w:val="en-US"/>
-        </w:rPr>
-        <w:t>VLR_Zentsov</w:t>
-      </w:r>
-      <w:proofErr w:type="spellEnd"/>
-      <w:r>
-        <w:rPr>
-          <w:rFonts w:asciiTheme="majorHAnsi" w:hAnsiTheme="majorHAnsi" w:cstheme="majorHAnsi"/>
-          <w:lang w:val="en-US"/>
-        </w:rPr>
-        <w:t xml:space="preserve"> &amp;&amp; </w:t>
-      </w:r>
-      <w:proofErr w:type="spellStart"/>
-      <w:r>
-        <w:rPr>
-          <w:rFonts w:asciiTheme="majorHAnsi" w:hAnsiTheme="majorHAnsi" w:cstheme="majorHAnsi"/>
-          <w:lang w:val="en-US"/>
-        </w:rPr>
-        <w:t>chmod</w:t>
-      </w:r>
-      <w:proofErr w:type="spellEnd"/>
-      <w:r>
-        <w:rPr>
-          <w:rFonts w:asciiTheme="majorHAnsi" w:hAnsiTheme="majorHAnsi" w:cstheme="majorHAnsi"/>
-          <w:lang w:val="en-US"/>
-        </w:rPr>
-        <w:t xml:space="preserve"> 777 *.</w:t>
-      </w:r>
-      <w:proofErr w:type="spellStart"/>
-      <w:r>
-        <w:rPr>
-          <w:rFonts w:asciiTheme="majorHAnsi" w:hAnsiTheme="majorHAnsi" w:cstheme="majorHAnsi"/>
-          <w:lang w:val="en-US"/>
-        </w:rPr>
-        <w:t>xlsx</w:t>
-      </w:r>
-      <w:proofErr w:type="spellEnd"/>
-    </w:p>
-    <w:p>
-      <w:pPr>
-        <w:spacing w:after="0"/>
-        <w:jc w:val="both"/>
-        <w:rPr>
-          <w:rFonts w:asciiTheme="majorHAnsi" w:hAnsiTheme="majorHAnsi" w:cstheme="majorHAnsi"/>
-          <w:lang w:val="en-US"/>
-        </w:rPr>
-      </w:pPr>
-      <w:r>
-        <w:rPr>
-          <w:rFonts w:asciiTheme="majorHAnsi" w:hAnsiTheme="majorHAnsi" w:cstheme="majorHAnsi"/>
-          <w:lang w:val="en-US"/>
-        </w:rPr>
-        <w:t>15 09 * * 5 cd /opt/</w:t>
-      </w:r>
-      <w:proofErr w:type="spellStart"/>
-      <w:r>
-        <w:rPr>
-          <w:rFonts w:asciiTheme="majorHAnsi" w:hAnsiTheme="majorHAnsi" w:cstheme="majorHAnsi"/>
-          <w:lang w:val="en-US"/>
-        </w:rPr>
-        <w:t>oss</w:t>
-      </w:r>
-      <w:proofErr w:type="spellEnd"/>
-      <w:r>
-        <w:rPr>
-          <w:rFonts w:asciiTheme="majorHAnsi" w:hAnsiTheme="majorHAnsi" w:cstheme="majorHAnsi"/>
-          <w:lang w:val="en-US"/>
-        </w:rPr>
-        <w:t>/server/</w:t>
-      </w:r>
-      <w:proofErr w:type="spellStart"/>
-      <w:r>
-        <w:rPr>
-          <w:rFonts w:asciiTheme="majorHAnsi" w:hAnsiTheme="majorHAnsi" w:cstheme="majorHAnsi"/>
-          <w:lang w:val="en-US"/>
-        </w:rPr>
-        <w:t>var</w:t>
-      </w:r>
-      <w:proofErr w:type="spellEnd"/>
-      <w:r>
-        <w:rPr>
-          <w:rFonts w:asciiTheme="majorHAnsi" w:hAnsiTheme="majorHAnsi" w:cstheme="majorHAnsi"/>
-          <w:lang w:val="en-US"/>
-        </w:rPr>
-        <w:t>/</w:t>
-      </w:r>
-      <w:proofErr w:type="spellStart"/>
-      <w:r>
-        <w:rPr>
-          <w:rFonts w:asciiTheme="majorHAnsi" w:hAnsiTheme="majorHAnsi" w:cstheme="majorHAnsi"/>
-          <w:lang w:val="en-US"/>
-        </w:rPr>
-        <w:t>fileint</w:t>
-      </w:r>
-      <w:proofErr w:type="spellEnd"/>
-      <w:r>
-        <w:rPr>
-          <w:rFonts w:asciiTheme="majorHAnsi" w:hAnsiTheme="majorHAnsi" w:cstheme="majorHAnsi"/>
-          <w:lang w:val="en-US"/>
-        </w:rPr>
-        <w:t>/pm/</w:t>
-      </w:r>
-      <w:proofErr w:type="spellStart"/>
-      <w:r>
-        <w:rPr>
-          <w:rFonts w:asciiTheme="majorHAnsi" w:hAnsiTheme="majorHAnsi" w:cstheme="majorHAnsi"/>
-          <w:lang w:val="en-US"/>
-        </w:rPr>
-        <w:t>NOC_reports</w:t>
-      </w:r>
-      <w:proofErr w:type="spellEnd"/>
-      <w:r>
-        <w:rPr>
-          <w:rFonts w:asciiTheme="majorHAnsi" w:hAnsiTheme="majorHAnsi" w:cstheme="majorHAnsi"/>
-          <w:lang w:val="en-US"/>
-        </w:rPr>
-        <w:t>/</w:t>
-      </w:r>
-      <w:proofErr w:type="spellStart"/>
-      <w:r>
-        <w:rPr>
-          <w:rFonts w:asciiTheme="majorHAnsi" w:hAnsiTheme="majorHAnsi" w:cstheme="majorHAnsi"/>
-          <w:lang w:val="en-US"/>
-        </w:rPr>
-        <w:t>Weekly_directors</w:t>
-      </w:r>
-      <w:proofErr w:type="spellEnd"/>
-      <w:r>
-        <w:rPr>
-          <w:rFonts w:asciiTheme="majorHAnsi" w:hAnsiTheme="majorHAnsi" w:cstheme="majorHAnsi"/>
-          <w:lang w:val="en-US"/>
-        </w:rPr>
-        <w:t xml:space="preserve"> &amp;&amp; </w:t>
-      </w:r>
-      <w:proofErr w:type="spellStart"/>
-      <w:r>
-        <w:rPr>
-          <w:rFonts w:asciiTheme="majorHAnsi" w:hAnsiTheme="majorHAnsi" w:cstheme="majorHAnsi"/>
-          <w:lang w:val="en-US"/>
-        </w:rPr>
-        <w:t>chmod</w:t>
-      </w:r>
-      <w:proofErr w:type="spellEnd"/>
-      <w:r>
-        <w:rPr>
-          <w:rFonts w:asciiTheme="majorHAnsi" w:hAnsiTheme="majorHAnsi" w:cstheme="majorHAnsi"/>
-          <w:lang w:val="en-US"/>
-        </w:rPr>
-        <w:t xml:space="preserve"> 777 *.</w:t>
-      </w:r>
-      <w:proofErr w:type="spellStart"/>
-      <w:r>
-        <w:rPr>
-          <w:rFonts w:asciiTheme="majorHAnsi" w:hAnsiTheme="majorHAnsi" w:cstheme="majorHAnsi"/>
-          <w:lang w:val="en-US"/>
-        </w:rPr>
-        <w:t>xlsx</w:t>
-      </w:r>
-      <w:proofErr w:type="spellEnd"/>
-    </w:p>
-    <w:p>
-      <w:pPr>
-        <w:spacing w:after="0"/>
-        <w:jc w:val="both"/>
-        <w:rPr>
-          <w:rFonts w:cstheme="minorHAnsi"/>
-          <w:sz w:val="24"/>
-          <w:szCs w:val="24"/>
-          <w:lang w:val="en-US"/>
-        </w:rPr>
-      </w:pPr>
-    </w:p>
-    <w:p>
-      <w:pPr>
-        <w:spacing w:after="0"/>
-        <w:jc w:val="both"/>
-        <w:rPr>
-          <w:rFonts w:cstheme="minorHAnsi"/>
-          <w:sz w:val="24"/>
-          <w:szCs w:val="24"/>
-        </w:rPr>
-      </w:pPr>
-      <w:r>
-        <w:rPr>
-          <w:rFonts w:cstheme="minorHAnsi"/>
-          <w:sz w:val="24"/>
-          <w:szCs w:val="24"/>
-          <w:lang w:val="en-US"/>
-        </w:rPr>
-        <w:tab/>
-      </w:r>
-      <w:r>
-        <w:rPr>
-          <w:rFonts w:cstheme="minorHAnsi"/>
-          <w:sz w:val="24"/>
-          <w:szCs w:val="24"/>
-        </w:rPr>
-        <w:t xml:space="preserve">Здесь нужно отметить два момента. Во-первых, время здесь указано со смещением в 5 часов (то есть, если, например, здесь написано, что скрипт выполняется в 08:00 – на самом деле он выполняется в 03:00). С чем это смещение связано – я, к сожалению, не выяснял за ненадобностью, просто нужно это иметь в виду. При этом команда </w:t>
-      </w:r>
-      <w:r>
-        <w:rPr>
-          <w:rFonts w:cstheme="minorHAnsi"/>
-          <w:sz w:val="24"/>
-          <w:szCs w:val="24"/>
-          <w:lang w:val="en-US"/>
-        </w:rPr>
-        <w:t xml:space="preserve">date </w:t>
-      </w:r>
-      <w:r>
-        <w:rPr>
-          <w:rFonts w:cstheme="minorHAnsi"/>
-          <w:sz w:val="24"/>
-          <w:szCs w:val="24"/>
-        </w:rPr>
-        <w:t>корректно отображает время.</w:t>
-      </w:r>
-    </w:p>
-    <w:p>
-      <w:pPr>
-        <w:spacing w:after="0"/>
-        <w:jc w:val="both"/>
-        <w:rPr>
-          <w:rFonts w:cstheme="minorHAnsi"/>
-          <w:sz w:val="24"/>
-          <w:szCs w:val="24"/>
-        </w:rPr>
-      </w:pPr>
-      <w:r>
-        <w:rPr>
-          <w:rFonts w:cstheme="minorHAnsi"/>
-          <w:sz w:val="24"/>
-          <w:szCs w:val="24"/>
-        </w:rPr>
-        <w:tab/>
-        <w:t xml:space="preserve">Второй момент – установка прав доступа к </w:t>
-      </w:r>
-      <w:proofErr w:type="spellStart"/>
-      <w:r>
-        <w:rPr>
-          <w:rFonts w:cstheme="minorHAnsi"/>
-          <w:sz w:val="24"/>
-          <w:szCs w:val="24"/>
-          <w:lang w:val="en-US"/>
-        </w:rPr>
-        <w:t>xlsx</w:t>
-      </w:r>
-      <w:proofErr w:type="spellEnd"/>
-      <w:r>
-        <w:rPr>
-          <w:rFonts w:cstheme="minorHAnsi"/>
-          <w:sz w:val="24"/>
-          <w:szCs w:val="24"/>
-        </w:rPr>
-        <w:t xml:space="preserve"> </w:t>
-      </w:r>
-      <w:r>
-        <w:rPr>
-          <w:rFonts w:cstheme="minorHAnsi"/>
-          <w:sz w:val="24"/>
-          <w:szCs w:val="24"/>
-        </w:rPr>
-        <w:t xml:space="preserve">файлам в 777 (четыре последние строки). Это нужно для того, чтобы сторонний </w:t>
-      </w:r>
-      <w:proofErr w:type="spellStart"/>
-      <w:r>
-        <w:rPr>
-          <w:rFonts w:cstheme="minorHAnsi"/>
-          <w:sz w:val="24"/>
-          <w:szCs w:val="24"/>
-          <w:lang w:val="en-US"/>
-        </w:rPr>
-        <w:t>scp</w:t>
-      </w:r>
-      <w:proofErr w:type="spellEnd"/>
-      <w:r>
-        <w:rPr>
-          <w:rFonts w:cstheme="minorHAnsi"/>
-          <w:sz w:val="24"/>
-          <w:szCs w:val="24"/>
-        </w:rPr>
-        <w:t>-</w:t>
-      </w:r>
-      <w:r>
-        <w:rPr>
-          <w:rFonts w:cstheme="minorHAnsi"/>
-          <w:sz w:val="24"/>
-          <w:szCs w:val="24"/>
-        </w:rPr>
-        <w:t>клиент (</w:t>
-      </w:r>
-      <w:proofErr w:type="spellStart"/>
-      <w:r>
-        <w:rPr>
-          <w:rFonts w:cstheme="minorHAnsi"/>
-          <w:sz w:val="24"/>
-          <w:szCs w:val="24"/>
-          <w:lang w:val="en-US"/>
-        </w:rPr>
-        <w:t>WinSCP</w:t>
-      </w:r>
-      <w:proofErr w:type="spellEnd"/>
-      <w:r>
-        <w:rPr>
-          <w:rFonts w:cstheme="minorHAnsi"/>
-          <w:sz w:val="24"/>
-          <w:szCs w:val="24"/>
-        </w:rPr>
-        <w:t xml:space="preserve"> в данном случае) смог забрать эти файлы с сервера – иначе возникнет ошибка. Файл для дневного отчета (</w:t>
-      </w:r>
-      <w:r>
-        <w:rPr>
-          <w:rFonts w:cstheme="minorHAnsi"/>
-          <w:sz w:val="24"/>
-          <w:szCs w:val="24"/>
-          <w:lang w:val="en-US"/>
-        </w:rPr>
-        <w:t>Daily</w:t>
-      </w:r>
-      <w:r>
-        <w:rPr>
-          <w:rFonts w:cstheme="minorHAnsi"/>
-          <w:sz w:val="24"/>
-          <w:szCs w:val="24"/>
-        </w:rPr>
-        <w:t xml:space="preserve"> </w:t>
-      </w:r>
-      <w:r>
-        <w:rPr>
-          <w:rFonts w:cstheme="minorHAnsi"/>
-          <w:sz w:val="24"/>
-          <w:szCs w:val="24"/>
-          <w:lang w:val="en-US"/>
-        </w:rPr>
-        <w:t>report</w:t>
-      </w:r>
-      <w:r>
-        <w:rPr>
-          <w:rFonts w:cstheme="minorHAnsi"/>
-          <w:sz w:val="24"/>
-          <w:szCs w:val="24"/>
-        </w:rPr>
-        <w:t>.</w:t>
-      </w:r>
-      <w:proofErr w:type="spellStart"/>
-      <w:r>
-        <w:rPr>
-          <w:rFonts w:cstheme="minorHAnsi"/>
-          <w:sz w:val="24"/>
-          <w:szCs w:val="24"/>
-          <w:lang w:val="en-US"/>
-        </w:rPr>
-        <w:t>xlsx</w:t>
-      </w:r>
-      <w:proofErr w:type="spellEnd"/>
-      <w:r>
-        <w:rPr>
-          <w:rFonts w:cstheme="minorHAnsi"/>
-          <w:sz w:val="24"/>
-          <w:szCs w:val="24"/>
-        </w:rPr>
-        <w:t>) не удаляется и просто перезаписывается каждый день, для него уже установлены права 777, поэтому для него отдельно устанавливать их не нужно. Но можно выставить вручную один раз, если что-то сбилось.</w:t>
-      </w:r>
-    </w:p>
-    <w:p>
-      <w:pPr>
-        <w:spacing w:after="0"/>
-        <w:jc w:val="both"/>
-        <w:rPr>
-          <w:rFonts w:cstheme="minorHAnsi"/>
-          <w:sz w:val="24"/>
-          <w:szCs w:val="24"/>
-        </w:rPr>
-      </w:pPr>
-      <w:r>
-        <w:rPr>
-          <w:rFonts w:cstheme="minorHAnsi"/>
-          <w:sz w:val="24"/>
-          <w:szCs w:val="24"/>
-        </w:rPr>
-        <w:tab/>
-        <w:t>На рабочей станции скрипты выполняются по такому расписанию (созданы соответствующие задачи в планировщике):</w:t>
-      </w:r>
-    </w:p>
-    <w:p>
-      <w:pPr>
-        <w:spacing w:after="0"/>
-        <w:jc w:val="both"/>
-        <w:rPr>
-          <w:rFonts w:cstheme="minorHAnsi"/>
-          <w:sz w:val="24"/>
-          <w:szCs w:val="24"/>
-        </w:rPr>
-      </w:pPr>
-    </w:p>
-    <w:p>
-      <w:pPr>
-        <w:spacing w:after="0"/>
-        <w:jc w:val="both"/>
-        <w:rPr>
-          <w:sz w:val="24"/>
-          <w:szCs w:val="24"/>
-          <w:lang w:val="en-US"/>
-        </w:rPr>
-      </w:pPr>
-      <w:r>
-        <w:rPr>
-          <w:rFonts w:cstheme="minorHAnsi"/>
-          <w:sz w:val="24"/>
-          <w:szCs w:val="24"/>
-        </w:rPr>
-        <w:tab/>
-        <w:t xml:space="preserve">В 23:00 каждый день – </w:t>
-      </w:r>
-      <w:r>
-        <w:rPr>
-          <w:sz w:val="24"/>
-          <w:szCs w:val="24"/>
-          <w:lang w:val="en-US"/>
-        </w:rPr>
-        <w:t>daily</w:t>
-      </w:r>
-      <w:r>
-        <w:rPr>
-          <w:sz w:val="24"/>
-          <w:szCs w:val="24"/>
-        </w:rPr>
-        <w:t xml:space="preserve"> </w:t>
-      </w:r>
-      <w:r>
-        <w:rPr>
-          <w:sz w:val="24"/>
-          <w:szCs w:val="24"/>
-          <w:lang w:val="en-US"/>
-        </w:rPr>
-        <w:t>report</w:t>
-      </w:r>
-      <w:r>
-        <w:rPr>
-          <w:sz w:val="24"/>
-          <w:szCs w:val="24"/>
-        </w:rPr>
-        <w:t>.</w:t>
-      </w:r>
-      <w:proofErr w:type="spellStart"/>
-      <w:r>
-        <w:rPr>
-          <w:sz w:val="24"/>
-          <w:szCs w:val="24"/>
-          <w:lang w:val="en-US"/>
-        </w:rPr>
-        <w:t>py</w:t>
-      </w:r>
-      <w:proofErr w:type="spellEnd"/>
-    </w:p>
-    <w:p>
-      <w:pPr>
-        <w:spacing w:after="0"/>
-        <w:jc w:val="both"/>
-        <w:rPr>
-          <w:sz w:val="24"/>
-          <w:szCs w:val="24"/>
-        </w:rPr>
-      </w:pPr>
-      <w:r>
-        <w:rPr>
-          <w:rFonts w:cstheme="minorHAnsi"/>
-          <w:sz w:val="24"/>
-          <w:szCs w:val="24"/>
-        </w:rPr>
-        <w:tab/>
-        <w:t>В 23:30</w:t>
-      </w:r>
-      <w:r>
-        <w:rPr>
-          <w:rFonts w:cstheme="minorHAnsi"/>
-          <w:sz w:val="24"/>
-          <w:szCs w:val="24"/>
-        </w:rPr>
-        <w:t xml:space="preserve"> каждый день – </w:t>
-      </w:r>
-      <w:proofErr w:type="spellStart"/>
-      <w:r>
-        <w:rPr>
-          <w:sz w:val="24"/>
-          <w:szCs w:val="24"/>
-          <w:lang w:val="en-US"/>
-        </w:rPr>
-        <w:t>vlr</w:t>
-      </w:r>
-      <w:proofErr w:type="spellEnd"/>
-      <w:r>
-        <w:rPr>
-          <w:sz w:val="24"/>
-          <w:szCs w:val="24"/>
-        </w:rPr>
-        <w:t xml:space="preserve"> </w:t>
-      </w:r>
-      <w:proofErr w:type="spellStart"/>
-      <w:r>
-        <w:rPr>
-          <w:sz w:val="24"/>
-          <w:szCs w:val="24"/>
-          <w:lang w:val="en-US"/>
-        </w:rPr>
-        <w:t>badashev</w:t>
-      </w:r>
-      <w:proofErr w:type="spellEnd"/>
-      <w:r>
-        <w:rPr>
-          <w:sz w:val="24"/>
-          <w:szCs w:val="24"/>
-        </w:rPr>
-        <w:t>.</w:t>
-      </w:r>
-      <w:proofErr w:type="spellStart"/>
-      <w:r>
-        <w:rPr>
-          <w:sz w:val="24"/>
-          <w:szCs w:val="24"/>
-          <w:lang w:val="en-US"/>
-        </w:rPr>
-        <w:t>py</w:t>
-      </w:r>
-      <w:proofErr w:type="spellEnd"/>
-    </w:p>
-    <w:p>
-      <w:pPr>
-        <w:spacing w:after="0"/>
-        <w:jc w:val="both"/>
-        <w:rPr>
-          <w:sz w:val="24"/>
-          <w:szCs w:val="24"/>
-        </w:rPr>
-      </w:pPr>
-      <w:r>
-        <w:rPr>
-          <w:sz w:val="24"/>
-          <w:szCs w:val="24"/>
-        </w:rPr>
-        <w:tab/>
-      </w:r>
-      <w:r>
-        <w:rPr>
-          <w:rFonts w:cstheme="minorHAnsi"/>
-          <w:sz w:val="24"/>
-          <w:szCs w:val="24"/>
-        </w:rPr>
-        <w:t>В 03:00 по пятницам</w:t>
-      </w:r>
-      <w:r>
-        <w:rPr>
-          <w:rFonts w:cstheme="minorHAnsi"/>
-          <w:sz w:val="24"/>
-          <w:szCs w:val="24"/>
-        </w:rPr>
-        <w:t xml:space="preserve"> – </w:t>
-      </w:r>
-      <w:r>
-        <w:rPr>
-          <w:sz w:val="24"/>
-          <w:szCs w:val="24"/>
-          <w:lang w:val="en-US"/>
-        </w:rPr>
-        <w:t>traffic</w:t>
-      </w:r>
-      <w:r>
-        <w:rPr>
-          <w:sz w:val="24"/>
-          <w:szCs w:val="24"/>
-        </w:rPr>
-        <w:t xml:space="preserve"> </w:t>
-      </w:r>
-      <w:r>
-        <w:rPr>
-          <w:sz w:val="24"/>
-          <w:szCs w:val="24"/>
-          <w:lang w:val="en-US"/>
-        </w:rPr>
-        <w:t>utilization</w:t>
-      </w:r>
-      <w:r>
-        <w:rPr>
-          <w:sz w:val="24"/>
-          <w:szCs w:val="24"/>
-        </w:rPr>
-        <w:t>.</w:t>
-      </w:r>
-      <w:proofErr w:type="spellStart"/>
-      <w:r>
-        <w:rPr>
-          <w:sz w:val="24"/>
-          <w:szCs w:val="24"/>
-          <w:lang w:val="en-US"/>
-        </w:rPr>
-        <w:t>py</w:t>
-      </w:r>
-      <w:proofErr w:type="spellEnd"/>
-    </w:p>
-    <w:p>
-      <w:pPr>
-        <w:spacing w:after="0"/>
-        <w:jc w:val="both"/>
-        <w:rPr>
-          <w:sz w:val="24"/>
-          <w:szCs w:val="24"/>
-        </w:rPr>
-      </w:pPr>
-      <w:r>
-        <w:rPr>
-          <w:sz w:val="24"/>
-          <w:szCs w:val="24"/>
-        </w:rPr>
-        <w:tab/>
-      </w:r>
-      <w:r>
-        <w:rPr>
-          <w:rFonts w:cstheme="minorHAnsi"/>
-          <w:sz w:val="24"/>
-          <w:szCs w:val="24"/>
-        </w:rPr>
-        <w:t>В 03:3</w:t>
-      </w:r>
-      <w:r>
-        <w:rPr>
-          <w:rFonts w:cstheme="minorHAnsi"/>
-          <w:sz w:val="24"/>
-          <w:szCs w:val="24"/>
-        </w:rPr>
-        <w:t xml:space="preserve">0 по пятницам – </w:t>
-      </w:r>
-      <w:proofErr w:type="spellStart"/>
-      <w:r>
-        <w:rPr>
-          <w:sz w:val="24"/>
-          <w:szCs w:val="24"/>
-          <w:lang w:val="en-US"/>
-        </w:rPr>
-        <w:t>vlr</w:t>
-      </w:r>
-      <w:proofErr w:type="spellEnd"/>
-      <w:r>
-        <w:rPr>
-          <w:sz w:val="24"/>
-          <w:szCs w:val="24"/>
-        </w:rPr>
-        <w:t xml:space="preserve"> </w:t>
-      </w:r>
-      <w:proofErr w:type="spellStart"/>
-      <w:r>
-        <w:rPr>
-          <w:sz w:val="24"/>
-          <w:szCs w:val="24"/>
-          <w:lang w:val="en-US"/>
-        </w:rPr>
-        <w:t>sharkov</w:t>
-      </w:r>
-      <w:proofErr w:type="spellEnd"/>
-      <w:r>
-        <w:rPr>
-          <w:sz w:val="24"/>
-          <w:szCs w:val="24"/>
-        </w:rPr>
-        <w:t>.</w:t>
-      </w:r>
-      <w:proofErr w:type="spellStart"/>
-      <w:r>
-        <w:rPr>
-          <w:sz w:val="24"/>
-          <w:szCs w:val="24"/>
-          <w:lang w:val="en-US"/>
-        </w:rPr>
-        <w:t>py</w:t>
-      </w:r>
-      <w:proofErr w:type="spellEnd"/>
-    </w:p>
-    <w:p>
-      <w:pPr>
-        <w:spacing w:after="0"/>
-        <w:jc w:val="both"/>
-        <w:rPr>
-          <w:sz w:val="24"/>
-          <w:szCs w:val="24"/>
-        </w:rPr>
-      </w:pPr>
-      <w:r>
-        <w:rPr>
-          <w:sz w:val="24"/>
-          <w:szCs w:val="24"/>
-        </w:rPr>
-        <w:tab/>
-      </w:r>
-      <w:r>
-        <w:rPr>
-          <w:rFonts w:cstheme="minorHAnsi"/>
-          <w:sz w:val="24"/>
-          <w:szCs w:val="24"/>
-        </w:rPr>
-        <w:t>В 04</w:t>
-      </w:r>
-      <w:r>
-        <w:rPr>
-          <w:rFonts w:cstheme="minorHAnsi"/>
-          <w:sz w:val="24"/>
-          <w:szCs w:val="24"/>
-        </w:rPr>
-        <w:t>:00 по пятницам</w:t>
-      </w:r>
-      <w:r>
-        <w:rPr>
-          <w:rFonts w:cstheme="minorHAnsi"/>
-          <w:sz w:val="24"/>
-          <w:szCs w:val="24"/>
-        </w:rPr>
-        <w:t xml:space="preserve"> </w:t>
-      </w:r>
-      <w:r>
-        <w:rPr>
-          <w:rFonts w:cstheme="minorHAnsi"/>
-          <w:sz w:val="24"/>
-          <w:szCs w:val="24"/>
-        </w:rPr>
-        <w:t xml:space="preserve">– </w:t>
-      </w:r>
-      <w:proofErr w:type="spellStart"/>
-      <w:r>
-        <w:rPr>
-          <w:sz w:val="24"/>
-          <w:szCs w:val="24"/>
-          <w:lang w:val="en-US"/>
-        </w:rPr>
-        <w:t>vlr</w:t>
-      </w:r>
-      <w:proofErr w:type="spellEnd"/>
-      <w:r>
-        <w:rPr>
-          <w:sz w:val="24"/>
-          <w:szCs w:val="24"/>
-        </w:rPr>
-        <w:t xml:space="preserve"> </w:t>
-      </w:r>
-      <w:proofErr w:type="spellStart"/>
-      <w:r>
-        <w:rPr>
-          <w:sz w:val="24"/>
-          <w:szCs w:val="24"/>
-          <w:lang w:val="en-US"/>
-        </w:rPr>
-        <w:t>zentso</w:t>
-      </w:r>
-      <w:r>
-        <w:rPr>
-          <w:sz w:val="24"/>
-          <w:szCs w:val="24"/>
-          <w:lang w:val="en-US"/>
-        </w:rPr>
-        <w:t>v</w:t>
-      </w:r>
-      <w:proofErr w:type="spellEnd"/>
-      <w:r>
-        <w:rPr>
-          <w:sz w:val="24"/>
-          <w:szCs w:val="24"/>
-        </w:rPr>
-        <w:t>.</w:t>
-      </w:r>
-      <w:proofErr w:type="spellStart"/>
-      <w:r>
-        <w:rPr>
-          <w:sz w:val="24"/>
-          <w:szCs w:val="24"/>
-          <w:lang w:val="en-US"/>
-        </w:rPr>
-        <w:t>py</w:t>
-      </w:r>
-      <w:proofErr w:type="spellEnd"/>
-    </w:p>
-    <w:p>
-      <w:pPr>
-        <w:spacing w:after="0"/>
-        <w:jc w:val="both"/>
-        <w:rPr>
-          <w:sz w:val="24"/>
-          <w:szCs w:val="24"/>
-          <w:lang w:val="en-US"/>
-        </w:rPr>
-      </w:pPr>
-      <w:r>
-        <w:rPr>
-          <w:sz w:val="24"/>
-          <w:szCs w:val="24"/>
-        </w:rPr>
-        <w:tab/>
-      </w:r>
-      <w:r>
-        <w:rPr>
-          <w:rFonts w:cstheme="minorHAnsi"/>
-          <w:sz w:val="24"/>
-          <w:szCs w:val="24"/>
-        </w:rPr>
-        <w:t>В 04:3</w:t>
-      </w:r>
-      <w:r>
-        <w:rPr>
-          <w:rFonts w:cstheme="minorHAnsi"/>
-          <w:sz w:val="24"/>
-          <w:szCs w:val="24"/>
-        </w:rPr>
-        <w:t>0 по пятницам</w:t>
-      </w:r>
-      <w:r>
-        <w:rPr>
-          <w:rFonts w:cstheme="minorHAnsi"/>
-          <w:sz w:val="24"/>
-          <w:szCs w:val="24"/>
-        </w:rPr>
-        <w:t xml:space="preserve"> </w:t>
-      </w:r>
-      <w:r>
-        <w:rPr>
-          <w:rFonts w:cstheme="minorHAnsi"/>
-          <w:sz w:val="24"/>
-          <w:szCs w:val="24"/>
-        </w:rPr>
-        <w:t xml:space="preserve">– </w:t>
-      </w:r>
-      <w:r>
-        <w:rPr>
-          <w:sz w:val="24"/>
-          <w:szCs w:val="24"/>
-          <w:lang w:val="en-US"/>
-        </w:rPr>
-        <w:t>weekly</w:t>
-      </w:r>
-      <w:r>
-        <w:rPr>
-          <w:sz w:val="24"/>
-          <w:szCs w:val="24"/>
-        </w:rPr>
-        <w:t xml:space="preserve"> </w:t>
-      </w:r>
-      <w:r>
-        <w:rPr>
-          <w:sz w:val="24"/>
-          <w:szCs w:val="24"/>
-          <w:lang w:val="en-US"/>
-        </w:rPr>
-        <w:t>directors</w:t>
-      </w:r>
-      <w:r>
-        <w:rPr>
-          <w:sz w:val="24"/>
-          <w:szCs w:val="24"/>
-        </w:rPr>
-        <w:t>.</w:t>
-      </w:r>
-      <w:proofErr w:type="spellStart"/>
-      <w:r>
-        <w:rPr>
-          <w:sz w:val="24"/>
-          <w:szCs w:val="24"/>
-          <w:lang w:val="en-US"/>
-        </w:rPr>
-        <w:t>py</w:t>
-      </w:r>
-      <w:proofErr w:type="spellEnd"/>
-    </w:p>
-    <w:p>
-      <w:pPr>
-        <w:spacing w:after="0"/>
-        <w:jc w:val="both"/>
-        <w:rPr>
-          <w:sz w:val="24"/>
-          <w:szCs w:val="24"/>
-        </w:rPr>
-      </w:pPr>
-    </w:p>
-    <w:p>
-      <w:pPr>
-        <w:spacing w:after="0"/>
-        <w:jc w:val="both"/>
-        <w:rPr>
-          <w:rFonts w:cstheme="minorHAnsi"/>
-          <w:sz w:val="24"/>
-          <w:szCs w:val="24"/>
-          <w:lang w:val="en-US"/>
-        </w:rPr>
-      </w:pPr>
-      <w:r>
-        <w:rPr>
-          <w:sz w:val="24"/>
-          <w:szCs w:val="24"/>
-          <w:lang w:val="en-US"/>
-        </w:rPr>
-        <w:tab/>
-      </w:r>
-      <w:r>
-        <w:rPr>
-          <w:sz w:val="24"/>
-          <w:szCs w:val="24"/>
-        </w:rPr>
-        <w:t>Здесь комментарии излишни: каждая задача на рабочей станции выполняется спустя некоторое время после того, как отработает соответствующий ей скрипт на сервере (как правило, через полчаса после скрипта).</w:t>
-      </w:r>
-    </w:p>
-    <w:p>
-      <w:pPr>
-        <w:spacing w:after="0"/>
-        <w:jc w:val="both"/>
-        <w:rPr>
-          <w:sz w:val="24"/>
-          <w:szCs w:val="24"/>
-        </w:rPr>
-      </w:pPr>
-    </w:p>
-    <w:p>
-      <w:pPr>
-        <w:pStyle w:val="1"/>
-        <w:rPr>
-          <w:rFonts w:asciiTheme="minorHAnsi" w:hAnsiTheme="minorHAnsi" w:cstheme="minorHAnsi"/>
-          <w:b/>
-          <w:color w:val="auto"/>
-        </w:rPr>
-      </w:pPr>
-      <w:bookmarkStart w:id="5" w:name="_Toc492907763"/>
-      <w:r>
-        <w:rPr>
-          <w:rFonts w:asciiTheme="minorHAnsi" w:hAnsiTheme="minorHAnsi" w:cstheme="minorHAnsi"/>
-          <w:b/>
-          <w:color w:val="auto"/>
-        </w:rPr>
         <w:lastRenderedPageBreak/>
-        <w:t>5</w:t>
-      </w:r>
-      <w:r>
-        <w:rPr>
-          <w:rFonts w:asciiTheme="minorHAnsi" w:hAnsiTheme="minorHAnsi" w:cstheme="minorHAnsi"/>
-          <w:b/>
-          <w:color w:val="auto"/>
-        </w:rPr>
-        <w:t xml:space="preserve">. </w:t>
-      </w:r>
-      <w:r>
-        <w:rPr>
-          <w:rFonts w:asciiTheme="minorHAnsi" w:hAnsiTheme="minorHAnsi" w:cstheme="minorHAnsi"/>
-          <w:b/>
-          <w:color w:val="auto"/>
-        </w:rPr>
-        <w:t>Результат выполнения</w:t>
+        <w:t>5. Результат выполнения</w:t>
       </w:r>
       <w:bookmarkEnd w:id="5"/>
     </w:p>
@@ -4406,14 +4715,7 @@
           <w:sz w:val="24"/>
           <w:szCs w:val="24"/>
         </w:rPr>
-        <w:t xml:space="preserve"> – в папке на общем ресурсе </w:t>
-      </w:r>
-      <w:r>
-        <w:rPr>
-          <w:sz w:val="24"/>
-          <w:szCs w:val="24"/>
-        </w:rPr>
-        <w:t>(\\10.82.10.30\</w:t>
+        <w:t xml:space="preserve"> – в папке на общем ресурсе (\\10.82.10.30\</w:t>
       </w:r>
       <w:proofErr w:type="spellStart"/>
       <w:r>
@@ -4539,14 +4841,7 @@
           <w:sz w:val="24"/>
           <w:szCs w:val="24"/>
         </w:rPr>
-        <w:t xml:space="preserve"> – в папке на общем ресурсе (\</w:t>
-      </w:r>
-      <w:r>
-        <w:rPr>
-          <w:sz w:val="24"/>
-          <w:szCs w:val="24"/>
-        </w:rPr>
-        <w:t>\10.82.10.30\</w:t>
+        <w:t xml:space="preserve"> – в папке на общем ресурсе (\\10.82.10.30\</w:t>
       </w:r>
       <w:proofErr w:type="spellStart"/>
       <w:r>
@@ -5504,7 +5799,181 @@
           <w:sz w:val="24"/>
           <w:szCs w:val="24"/>
         </w:rPr>
-        <w:t>, в принципе, необязательно).</w:t>
+        <w:t>, в принципе, необязательно);</w:t>
+      </w:r>
+    </w:p>
+    <w:p>
+      <w:pPr>
+        <w:pStyle w:val="a3"/>
+        <w:numPr>
+          <w:ilvl w:val="0"/>
+          <w:numId w:val="2"/>
+        </w:numPr>
+        <w:spacing w:after="0"/>
+        <w:jc w:val="both"/>
+        <w:rPr>
+          <w:sz w:val="24"/>
+          <w:szCs w:val="24"/>
+        </w:rPr>
+      </w:pPr>
+      <w:r>
+        <w:rPr>
+          <w:sz w:val="24"/>
+          <w:szCs w:val="24"/>
+        </w:rPr>
+        <w:t xml:space="preserve">Недельный отчет </w:t>
+      </w:r>
+      <w:r>
+        <w:rPr>
+          <w:sz w:val="24"/>
+          <w:szCs w:val="24"/>
+          <w:lang w:val="en-US"/>
+        </w:rPr>
+        <w:t>KPI</w:t>
+      </w:r>
+      <w:r>
+        <w:rPr>
+          <w:sz w:val="24"/>
+          <w:szCs w:val="24"/>
+        </w:rPr>
+        <w:t xml:space="preserve"> </w:t>
+      </w:r>
+      <w:r>
+        <w:rPr>
+          <w:sz w:val="24"/>
+          <w:szCs w:val="24"/>
+        </w:rPr>
+        <w:t>в разрезе месяца – аналогично суточному отчету.</w:t>
+      </w:r>
+      <w:r>
+        <w:rPr>
+          <w:sz w:val="24"/>
+          <w:szCs w:val="24"/>
+        </w:rPr>
+        <w:t xml:space="preserve"> Также создается папка по имени текущей даты с файлами из прошлого отчета (за прошлое воскресенье/понедельник), плюс добавляется файл </w:t>
+      </w:r>
+      <w:r>
+        <w:rPr>
+          <w:sz w:val="24"/>
+          <w:szCs w:val="24"/>
+          <w:lang w:val="en-US"/>
+        </w:rPr>
+        <w:t>KPI</w:t>
+      </w:r>
+      <w:r>
+        <w:rPr>
+          <w:sz w:val="24"/>
+          <w:szCs w:val="24"/>
+        </w:rPr>
+        <w:t xml:space="preserve"> </w:t>
+      </w:r>
+      <w:r>
+        <w:rPr>
+          <w:sz w:val="24"/>
+          <w:szCs w:val="24"/>
+          <w:lang w:val="en-US"/>
+        </w:rPr>
+        <w:t>weekly</w:t>
+      </w:r>
+      <w:r>
+        <w:rPr>
+          <w:sz w:val="24"/>
+          <w:szCs w:val="24"/>
+        </w:rPr>
+        <w:t xml:space="preserve"> </w:t>
+      </w:r>
+      <w:r>
+        <w:rPr>
+          <w:sz w:val="24"/>
+          <w:szCs w:val="24"/>
+          <w:lang w:val="en-US"/>
+        </w:rPr>
+        <w:t>report</w:t>
+      </w:r>
+      <w:r>
+        <w:rPr>
+          <w:sz w:val="24"/>
+          <w:szCs w:val="24"/>
+        </w:rPr>
+        <w:t>.</w:t>
+      </w:r>
+      <w:proofErr w:type="spellStart"/>
+      <w:r>
+        <w:rPr>
+          <w:sz w:val="24"/>
+          <w:szCs w:val="24"/>
+          <w:lang w:val="en-US"/>
+        </w:rPr>
+        <w:t>xlsx</w:t>
+      </w:r>
+      <w:proofErr w:type="spellEnd"/>
+      <w:r>
+        <w:rPr>
+          <w:sz w:val="24"/>
+          <w:szCs w:val="24"/>
+        </w:rPr>
+        <w:t>. Данные из него достаточно перенести в</w:t>
+      </w:r>
+      <w:r>
+        <w:rPr>
+          <w:sz w:val="24"/>
+          <w:szCs w:val="24"/>
+        </w:rPr>
+        <w:t xml:space="preserve"> </w:t>
+      </w:r>
+      <w:r>
+        <w:rPr>
+          <w:sz w:val="24"/>
+          <w:szCs w:val="24"/>
+        </w:rPr>
+        <w:t xml:space="preserve">файл </w:t>
+      </w:r>
+      <w:r>
+        <w:rPr>
+          <w:sz w:val="24"/>
+          <w:szCs w:val="24"/>
+          <w:lang w:val="en-US"/>
+        </w:rPr>
+        <w:t>KPI</w:t>
+      </w:r>
+      <w:r>
+        <w:rPr>
+          <w:sz w:val="24"/>
+          <w:szCs w:val="24"/>
+        </w:rPr>
+        <w:t>_</w:t>
+      </w:r>
+      <w:r>
+        <w:rPr>
+          <w:sz w:val="24"/>
+          <w:szCs w:val="24"/>
+          <w:lang w:val="en-US"/>
+        </w:rPr>
+        <w:t>report</w:t>
+      </w:r>
+      <w:r>
+        <w:rPr>
+          <w:sz w:val="24"/>
+          <w:szCs w:val="24"/>
+        </w:rPr>
+        <w:t>.</w:t>
+      </w:r>
+      <w:proofErr w:type="spellStart"/>
+      <w:r>
+        <w:rPr>
+          <w:sz w:val="24"/>
+          <w:szCs w:val="24"/>
+          <w:lang w:val="en-US"/>
+        </w:rPr>
+        <w:t>xlsx</w:t>
+      </w:r>
+      <w:proofErr w:type="spellEnd"/>
+      <w:r>
+        <w:rPr>
+          <w:sz w:val="24"/>
+          <w:szCs w:val="24"/>
+        </w:rPr>
+        <w:t xml:space="preserve"> и обновить презентацию.</w:t>
       </w:r>
     </w:p>
     <w:p>
@@ -5618,7 +6087,21 @@
           <w:sz w:val="24"/>
           <w:szCs w:val="24"/>
         </w:rPr>
-        <w:t xml:space="preserve">) перезапись в текущий файл не ведется, а по соседству формируется новый, из которого уже можно вручную перенести данные. Более же удобной альтернативы модулю </w:t>
+        <w:t>) перезапись в текущий файл не ведется, а по соседству формируется новый, из которого уже можно вру</w:t>
+      </w:r>
+      <w:r>
+        <w:rPr>
+          <w:sz w:val="24"/>
+          <w:szCs w:val="24"/>
+        </w:rPr>
+        <w:t xml:space="preserve">чную перенести данные. Более </w:t>
+      </w:r>
+      <w:r>
+        <w:rPr>
+          <w:sz w:val="24"/>
+          <w:szCs w:val="24"/>
+        </w:rPr>
+        <w:t xml:space="preserve">удобной альтернативы модулю </w:t>
       </w:r>
       <w:proofErr w:type="spellStart"/>
       <w:r>
@@ -5652,53 +6135,17 @@
           <w:rFonts w:asciiTheme="minorHAnsi" w:hAnsiTheme="minorHAnsi" w:cstheme="minorHAnsi"/>
           <w:b/>
           <w:color w:val="auto"/>
-          <w:sz w:val="24"/>
-          <w:szCs w:val="24"/>
-        </w:rPr>
-      </w:pPr>
-    </w:p>
-    <w:p>
-      <w:pPr>
-        <w:rPr>
-          <w:sz w:val="24"/>
-          <w:szCs w:val="24"/>
-        </w:rPr>
-      </w:pPr>
-    </w:p>
-    <w:p>
-      <w:pPr>
-        <w:pStyle w:val="1"/>
+        </w:rPr>
+      </w:pPr>
+      <w:bookmarkStart w:id="6" w:name="_Toc492998415"/>
+      <w:r>
         <w:rPr>
           <w:rFonts w:asciiTheme="minorHAnsi" w:hAnsiTheme="minorHAnsi" w:cstheme="minorHAnsi"/>
           <w:b/>
           <w:color w:val="auto"/>
         </w:rPr>
-      </w:pPr>
-      <w:bookmarkStart w:id="6" w:name="_Toc492907764"/>
-      <w:r>
-        <w:rPr>
-          <w:rFonts w:asciiTheme="minorHAnsi" w:hAnsiTheme="minorHAnsi" w:cstheme="minorHAnsi"/>
-          <w:b/>
-          <w:color w:val="auto"/>
-        </w:rPr>
         <w:lastRenderedPageBreak/>
-        <w:t>6</w:t>
-      </w:r>
-      <w:r>
-        <w:rPr>
-          <w:rFonts w:asciiTheme="minorHAnsi" w:hAnsiTheme="minorHAnsi" w:cstheme="minorHAnsi"/>
-          <w:b/>
-          <w:color w:val="auto"/>
-        </w:rPr>
-        <w:t xml:space="preserve">. </w:t>
-      </w:r>
-      <w:r>
-        <w:rPr>
-          <w:rFonts w:asciiTheme="minorHAnsi" w:hAnsiTheme="minorHAnsi" w:cstheme="minorHAnsi"/>
-          <w:b/>
-          <w:color w:val="auto"/>
-        </w:rPr>
-        <w:t>Описание работы скриптов</w:t>
+        <w:t>6. Описание работы скриптов</w:t>
       </w:r>
       <w:bookmarkEnd w:id="6"/>
     </w:p>
@@ -5710,6 +6157,7 @@
           <w:b/>
           <w:sz w:val="32"/>
           <w:szCs w:val="32"/>
+          <w:lang w:val="en-US"/>
         </w:rPr>
       </w:pPr>
       <w:r>
@@ -6720,7 +7168,7 @@
 </file>
 
 <file path=customXml/itemProps1.xml><?xml version="1.0" encoding="utf-8"?>
-<ds:datastoreItem xmlns:ds="http://schemas.openxmlformats.org/officeDocument/2006/customXml" ds:itemID="{E05C7BFC-215F-4C40-BE77-D82493D228EF}">
+<ds:datastoreItem xmlns:ds="http://schemas.openxmlformats.org/officeDocument/2006/customXml" ds:itemID="{FA63D4CE-7D17-4E9F-BFC8-816084954159}">
   <ds:schemaRefs>
     <ds:schemaRef ds:uri="http://schemas.openxmlformats.org/officeDocument/2006/bibliography"/>
   </ds:schemaRefs>

</xml_diff>

<commit_message>
Changes due to incorrect KPI weekly report composition
</commit_message>
<xml_diff>
--- a/Руководство по автоматизации отчетов группы мониторинга.docx
+++ b/Руководство по автоматизации отчетов группы мониторинга.docx
@@ -519,8 +519,6 @@
           <w:lang w:val="en-US"/>
         </w:rPr>
       </w:pPr>
-      <w:bookmarkStart w:id="0" w:name="_GoBack"/>
-      <w:bookmarkEnd w:id="0"/>
     </w:p>
     <w:p/>
     <w:p/>
@@ -557,7 +555,7 @@
           <w:color w:val="auto"/>
         </w:rPr>
       </w:pPr>
-      <w:bookmarkStart w:id="1" w:name="_Toc492998410"/>
+      <w:bookmarkStart w:id="0" w:name="_Toc492998410"/>
       <w:r>
         <w:rPr>
           <w:rFonts w:asciiTheme="minorHAnsi" w:hAnsiTheme="minorHAnsi" w:cstheme="minorHAnsi"/>
@@ -567,7 +565,7 @@
         <w:lastRenderedPageBreak/>
         <w:t>1. Цели</w:t>
       </w:r>
-      <w:bookmarkEnd w:id="1"/>
+      <w:bookmarkEnd w:id="0"/>
     </w:p>
     <w:p>
       <w:pPr>
@@ -1022,7 +1020,7 @@
           <w:color w:val="auto"/>
         </w:rPr>
       </w:pPr>
-      <w:bookmarkStart w:id="2" w:name="_Toc492998411"/>
+      <w:bookmarkStart w:id="1" w:name="_Toc492998411"/>
       <w:r>
         <w:rPr>
           <w:rFonts w:asciiTheme="minorHAnsi" w:hAnsiTheme="minorHAnsi" w:cstheme="minorHAnsi"/>
@@ -1032,7 +1030,7 @@
         <w:lastRenderedPageBreak/>
         <w:t>2. Структура</w:t>
       </w:r>
-      <w:bookmarkEnd w:id="2"/>
+      <w:bookmarkEnd w:id="1"/>
     </w:p>
     <w:p>
       <w:pPr>
@@ -1547,19 +1545,16 @@
         <w:rPr>
           <w:sz w:val="24"/>
           <w:szCs w:val="24"/>
-          <w:lang w:val="en-US"/>
-        </w:rPr>
-      </w:pPr>
-      <w:r>
-        <w:rPr>
-          <w:sz w:val="24"/>
-          <w:szCs w:val="24"/>
-          <w:lang w:val="en-US"/>
+        </w:rPr>
+      </w:pPr>
+      <w:r>
+        <w:rPr>
+          <w:sz w:val="24"/>
+          <w:szCs w:val="24"/>
         </w:rPr>
         <w:t xml:space="preserve">- </w:t>
       </w:r>
       <w:proofErr w:type="spellStart"/>
-      <w:proofErr w:type="gramStart"/>
       <w:r>
         <w:rPr>
           <w:sz w:val="24"/>
@@ -1569,24 +1564,61 @@
         <w:t>kpi</w:t>
       </w:r>
       <w:proofErr w:type="spellEnd"/>
-      <w:proofErr w:type="gramEnd"/>
-      <w:r>
-        <w:rPr>
-          <w:sz w:val="24"/>
-          <w:szCs w:val="24"/>
-          <w:lang w:val="en-US"/>
-        </w:rPr>
-        <w:t xml:space="preserve"> weekly report.py</w:t>
-      </w:r>
-    </w:p>
-    <w:p>
-      <w:pPr>
-        <w:spacing w:after="0"/>
-        <w:jc w:val="both"/>
-        <w:rPr>
-          <w:sz w:val="24"/>
-          <w:szCs w:val="24"/>
-          <w:lang w:val="en-US"/>
+      <w:r>
+        <w:rPr>
+          <w:sz w:val="24"/>
+          <w:szCs w:val="24"/>
+        </w:rPr>
+        <w:t xml:space="preserve"> </w:t>
+      </w:r>
+      <w:r>
+        <w:rPr>
+          <w:sz w:val="24"/>
+          <w:szCs w:val="24"/>
+          <w:lang w:val="en-US"/>
+        </w:rPr>
+        <w:t>weekly</w:t>
+      </w:r>
+      <w:r>
+        <w:rPr>
+          <w:sz w:val="24"/>
+          <w:szCs w:val="24"/>
+        </w:rPr>
+        <w:t xml:space="preserve"> </w:t>
+      </w:r>
+      <w:r>
+        <w:rPr>
+          <w:sz w:val="24"/>
+          <w:szCs w:val="24"/>
+          <w:lang w:val="en-US"/>
+        </w:rPr>
+        <w:t>report</w:t>
+      </w:r>
+      <w:r>
+        <w:rPr>
+          <w:sz w:val="24"/>
+          <w:szCs w:val="24"/>
+        </w:rPr>
+        <w:t>.</w:t>
+      </w:r>
+      <w:proofErr w:type="spellStart"/>
+      <w:r>
+        <w:rPr>
+          <w:sz w:val="24"/>
+          <w:szCs w:val="24"/>
+          <w:lang w:val="en-US"/>
+        </w:rPr>
+        <w:t>py</w:t>
+      </w:r>
+      <w:proofErr w:type="spellEnd"/>
+    </w:p>
+    <w:p>
+      <w:pPr>
+        <w:spacing w:after="0"/>
+        <w:jc w:val="both"/>
+        <w:rPr>
+          <w:sz w:val="24"/>
+          <w:szCs w:val="24"/>
         </w:rPr>
       </w:pPr>
     </w:p>
@@ -1597,94 +1629,21 @@
           <w:rFonts w:asciiTheme="minorHAnsi" w:hAnsiTheme="minorHAnsi" w:cstheme="minorHAnsi"/>
           <w:b/>
           <w:color w:val="auto"/>
-          <w:lang w:val="en-US"/>
-        </w:rPr>
-      </w:pPr>
-    </w:p>
-    <w:p>
-      <w:pPr>
-        <w:rPr>
-          <w:lang w:val="en-US"/>
-        </w:rPr>
-      </w:pPr>
-    </w:p>
-    <w:p>
-      <w:pPr>
-        <w:rPr>
-          <w:lang w:val="en-US"/>
-        </w:rPr>
-      </w:pPr>
-    </w:p>
-    <w:p>
-      <w:pPr>
-        <w:rPr>
-          <w:lang w:val="en-US"/>
-        </w:rPr>
-      </w:pPr>
-    </w:p>
-    <w:p>
-      <w:pPr>
-        <w:rPr>
-          <w:lang w:val="en-US"/>
-        </w:rPr>
-      </w:pPr>
-    </w:p>
-    <w:p>
-      <w:pPr>
-        <w:rPr>
-          <w:lang w:val="en-US"/>
-        </w:rPr>
-      </w:pPr>
-    </w:p>
-    <w:p>
-      <w:pPr>
-        <w:rPr>
-          <w:lang w:val="en-US"/>
-        </w:rPr>
-      </w:pPr>
-    </w:p>
-    <w:p>
-      <w:pPr>
-        <w:rPr>
-          <w:lang w:val="en-US"/>
-        </w:rPr>
-      </w:pPr>
-    </w:p>
-    <w:p>
-      <w:pPr>
-        <w:rPr>
-          <w:lang w:val="en-US"/>
-        </w:rPr>
-      </w:pPr>
-    </w:p>
-    <w:p>
-      <w:pPr>
-        <w:rPr>
-          <w:lang w:val="en-US"/>
-        </w:rPr>
-      </w:pPr>
-    </w:p>
-    <w:p>
-      <w:pPr>
-        <w:rPr>
-          <w:lang w:val="en-US"/>
-        </w:rPr>
-      </w:pPr>
-    </w:p>
-    <w:p>
-      <w:pPr>
-        <w:rPr>
-          <w:lang w:val="en-US"/>
-        </w:rPr>
-      </w:pPr>
-    </w:p>
-    <w:p>
-      <w:pPr>
-        <w:rPr>
-          <w:lang w:val="en-US"/>
-        </w:rPr>
-      </w:pPr>
-    </w:p>
+        </w:rPr>
+      </w:pPr>
+    </w:p>
+    <w:p/>
+    <w:p/>
+    <w:p/>
+    <w:p/>
+    <w:p/>
+    <w:p/>
+    <w:p/>
+    <w:p/>
+    <w:p/>
+    <w:p/>
+    <w:p/>
+    <w:p/>
     <w:p>
       <w:pPr>
         <w:pStyle w:val="1"/>
@@ -1694,7 +1653,7 @@
           <w:color w:val="auto"/>
         </w:rPr>
       </w:pPr>
-      <w:bookmarkStart w:id="3" w:name="_Toc492998412"/>
+      <w:bookmarkStart w:id="2" w:name="_Toc492998412"/>
       <w:r>
         <w:rPr>
           <w:rFonts w:asciiTheme="minorHAnsi" w:hAnsiTheme="minorHAnsi" w:cstheme="minorHAnsi"/>
@@ -1744,7 +1703,7 @@
         </w:rPr>
         <w:t>нструменты</w:t>
       </w:r>
-      <w:bookmarkEnd w:id="3"/>
+      <w:bookmarkEnd w:id="2"/>
     </w:p>
     <w:p>
       <w:pPr>
@@ -2391,7 +2350,7 @@
           <w:color w:val="auto"/>
         </w:rPr>
       </w:pPr>
-      <w:bookmarkStart w:id="4" w:name="_Toc492998413"/>
+      <w:bookmarkStart w:id="3" w:name="_Toc492998413"/>
       <w:r>
         <w:rPr>
           <w:rFonts w:asciiTheme="minorHAnsi" w:hAnsiTheme="minorHAnsi" w:cstheme="minorHAnsi"/>
@@ -2401,7 +2360,7 @@
         <w:lastRenderedPageBreak/>
         <w:t>4. Расписание выполнения</w:t>
       </w:r>
-      <w:bookmarkEnd w:id="4"/>
+      <w:bookmarkEnd w:id="3"/>
     </w:p>
     <w:p>
       <w:pPr>
@@ -2602,6 +2561,7 @@
         <w:jc w:val="both"/>
         <w:rPr>
           <w:rFonts w:asciiTheme="majorHAnsi" w:hAnsiTheme="majorHAnsi" w:cstheme="majorHAnsi"/>
+          <w:lang w:val="en-US"/>
         </w:rPr>
       </w:pPr>
       <w:r>
@@ -4090,7 +4050,6 @@
         <w:rPr>
           <w:sz w:val="24"/>
           <w:szCs w:val="24"/>
-          <w:lang w:val="en-US"/>
         </w:rPr>
       </w:pPr>
       <w:r>
@@ -4160,7 +4119,6 @@
         <w:rPr>
           <w:sz w:val="24"/>
           <w:szCs w:val="24"/>
-          <w:lang w:val="en-US"/>
         </w:rPr>
         <w:tab/>
       </w:r>
@@ -4169,7 +4127,21 @@
           <w:sz w:val="24"/>
           <w:szCs w:val="24"/>
         </w:rPr>
-        <w:t xml:space="preserve">В 02:00 по понедельникам – </w:t>
+        <w:t>В 02:</w:t>
+      </w:r>
+      <w:r>
+        <w:rPr>
+          <w:sz w:val="24"/>
+          <w:szCs w:val="24"/>
+        </w:rPr>
+        <w:t>3</w:t>
+      </w:r>
+      <w:r>
+        <w:rPr>
+          <w:sz w:val="24"/>
+          <w:szCs w:val="24"/>
+        </w:rPr>
+        <w:t xml:space="preserve">0 по понедельникам – </w:t>
       </w:r>
       <w:proofErr w:type="spellStart"/>
       <w:r>
@@ -4537,7 +4509,21 @@
           <w:sz w:val="24"/>
           <w:szCs w:val="24"/>
         </w:rPr>
-        <w:t>Здесь комментарии излишни: каждая задача на рабочей станции выполняется спустя некоторое время после того, как отработает соответствующий ей скрипт на сервере (как правило, через полчаса после скрипта).</w:t>
+        <w:t>Здесь комментарии излишни: каждая задача на рабочей станции выполняется спустя некоторое время после того, как отработает соответствующий</w:t>
+      </w:r>
+      <w:r>
+        <w:rPr>
+          <w:sz w:val="24"/>
+          <w:szCs w:val="24"/>
+        </w:rPr>
+        <w:t xml:space="preserve"> ей скрипт на сервере</w:t>
+      </w:r>
+      <w:r>
+        <w:rPr>
+          <w:sz w:val="24"/>
+          <w:szCs w:val="24"/>
+        </w:rPr>
+        <w:t>.</w:t>
       </w:r>
     </w:p>
     <w:p>
@@ -4549,7 +4535,7 @@
           <w:color w:val="auto"/>
         </w:rPr>
       </w:pPr>
-      <w:bookmarkStart w:id="5" w:name="_Toc492998414"/>
+      <w:bookmarkStart w:id="4" w:name="_Toc492998414"/>
       <w:r>
         <w:rPr>
           <w:rFonts w:asciiTheme="minorHAnsi" w:hAnsiTheme="minorHAnsi" w:cstheme="minorHAnsi"/>
@@ -4559,7 +4545,7 @@
         <w:lastRenderedPageBreak/>
         <w:t>5. Результат выполнения</w:t>
       </w:r>
-      <w:bookmarkEnd w:id="5"/>
+      <w:bookmarkEnd w:id="4"/>
     </w:p>
     <w:p>
       <w:pPr>
@@ -6137,7 +6123,7 @@
           <w:color w:val="auto"/>
         </w:rPr>
       </w:pPr>
-      <w:bookmarkStart w:id="6" w:name="_Toc492998415"/>
+      <w:bookmarkStart w:id="5" w:name="_Toc492998415"/>
       <w:r>
         <w:rPr>
           <w:rFonts w:asciiTheme="minorHAnsi" w:hAnsiTheme="minorHAnsi" w:cstheme="minorHAnsi"/>
@@ -6147,7 +6133,7 @@
         <w:lastRenderedPageBreak/>
         <w:t>6. Описание работы скриптов</w:t>
       </w:r>
-      <w:bookmarkEnd w:id="6"/>
+      <w:bookmarkEnd w:id="5"/>
     </w:p>
     <w:p>
       <w:pPr>
@@ -6157,7 +6143,6 @@
           <w:b/>
           <w:sz w:val="32"/>
           <w:szCs w:val="32"/>
-          <w:lang w:val="en-US"/>
         </w:rPr>
       </w:pPr>
       <w:r>
@@ -6195,6 +6180,8 @@
           <w:szCs w:val="24"/>
         </w:rPr>
       </w:pPr>
+      <w:bookmarkStart w:id="6" w:name="_GoBack"/>
+      <w:bookmarkEnd w:id="6"/>
     </w:p>
     <w:sectPr>
       <w:pgSz w:w="11906" w:h="16838"/>
@@ -7168,7 +7155,7 @@
 </file>
 
 <file path=customXml/itemProps1.xml><?xml version="1.0" encoding="utf-8"?>
-<ds:datastoreItem xmlns:ds="http://schemas.openxmlformats.org/officeDocument/2006/customXml" ds:itemID="{FA63D4CE-7D17-4E9F-BFC8-816084954159}">
+<ds:datastoreItem xmlns:ds="http://schemas.openxmlformats.org/officeDocument/2006/customXml" ds:itemID="{C195356A-B9AF-4F07-AC7F-D940A5CCE9C8}">
   <ds:schemaRefs>
     <ds:schemaRef ds:uri="http://schemas.openxmlformats.org/officeDocument/2006/bibliography"/>
   </ds:schemaRefs>

</xml_diff>